<commit_message>
update date to Unix Time
</commit_message>
<xml_diff>
--- a/Documentasi Car_rent_WEEK2.docx
+++ b/Documentasi Car_rent_WEEK2.docx
@@ -71,17 +71,12 @@
         <w:pStyle w:val="ListParagraph"/>
       </w:pPr>
       <w:proofErr w:type="spellStart"/>
-      <w:proofErr w:type="gramStart"/>
       <w:r>
         <w:t>Url</w:t>
       </w:r>
       <w:proofErr w:type="spellEnd"/>
       <w:r>
-        <w:t xml:space="preserve"> :</w:t>
-      </w:r>
-      <w:proofErr w:type="gramEnd"/>
-      <w:r>
-        <w:t xml:space="preserve"> </w:t>
+        <w:t xml:space="preserve"> : </w:t>
       </w:r>
       <w:r>
         <w:t>http://localhost:8080/</w:t>
@@ -92,13 +87,8 @@
         <w:pStyle w:val="ListParagraph"/>
       </w:pPr>
       <w:r>
-        <w:t xml:space="preserve">Body: </w:t>
-      </w:r>
-      <w:proofErr w:type="gramStart"/>
-      <w:r>
-        <w:t>{ }</w:t>
-      </w:r>
-      <w:proofErr w:type="gramEnd"/>
+        <w:t>Body: { }</w:t>
+      </w:r>
     </w:p>
     <w:p>
       <w:pPr>
@@ -140,7 +130,6 @@
         <w:pStyle w:val="ListParagraph"/>
       </w:pPr>
       <w:proofErr w:type="spellStart"/>
-      <w:proofErr w:type="gramStart"/>
       <w:r>
         <w:t>Url</w:t>
       </w:r>
@@ -148,7 +137,6 @@
       <w:r>
         <w:t xml:space="preserve"> :</w:t>
       </w:r>
-      <w:proofErr w:type="gramEnd"/>
       <w:r>
         <w:t xml:space="preserve"> </w:t>
       </w:r>
@@ -167,13 +155,8 @@
         <w:t>Body:</w:t>
       </w:r>
       <w:r>
-        <w:t xml:space="preserve"> </w:t>
-      </w:r>
-      <w:proofErr w:type="gramStart"/>
-      <w:r>
-        <w:t>{ }</w:t>
-      </w:r>
-      <w:proofErr w:type="gramEnd"/>
+        <w:t xml:space="preserve"> { }</w:t>
+      </w:r>
     </w:p>
     <w:p>
       <w:pPr>
@@ -354,27 +337,15 @@
         <w:t>"</w:t>
       </w:r>
       <w:proofErr w:type="spellStart"/>
-      <w:proofErr w:type="gramStart"/>
-      <w:r>
-        <w:rPr>
-          <w:rFonts w:ascii="Courier New" w:eastAsia="Times New Roman" w:hAnsi="Courier New" w:cs="Courier New"/>
-          <w:color w:val="A31515"/>
-          <w:sz w:val="18"/>
-          <w:szCs w:val="18"/>
-          <w:lang w:eastAsia="en-ID"/>
-        </w:rPr>
-        <w:t>cars</w:t>
-      </w:r>
-      <w:proofErr w:type="gramEnd"/>
-      <w:r>
-        <w:rPr>
-          <w:rFonts w:ascii="Courier New" w:eastAsia="Times New Roman" w:hAnsi="Courier New" w:cs="Courier New"/>
-          <w:color w:val="A31515"/>
-          <w:sz w:val="18"/>
-          <w:szCs w:val="18"/>
-          <w:lang w:eastAsia="en-ID"/>
-        </w:rPr>
-        <w:t>_id</w:t>
+      <w:r>
+        <w:rPr>
+          <w:rFonts w:ascii="Courier New" w:eastAsia="Times New Roman" w:hAnsi="Courier New" w:cs="Courier New"/>
+          <w:color w:val="A31515"/>
+          <w:sz w:val="18"/>
+          <w:szCs w:val="18"/>
+          <w:lang w:eastAsia="en-ID"/>
+        </w:rPr>
+        <w:t>cars_id</w:t>
       </w:r>
       <w:proofErr w:type="spellEnd"/>
       <w:r>
@@ -516,27 +487,15 @@
         <w:t>"</w:t>
       </w:r>
       <w:proofErr w:type="spellStart"/>
-      <w:proofErr w:type="gramStart"/>
-      <w:r>
-        <w:rPr>
-          <w:rFonts w:ascii="Courier New" w:eastAsia="Times New Roman" w:hAnsi="Courier New" w:cs="Courier New"/>
-          <w:color w:val="A31515"/>
-          <w:sz w:val="18"/>
-          <w:szCs w:val="18"/>
-          <w:lang w:eastAsia="en-ID"/>
-        </w:rPr>
-        <w:t>rent</w:t>
-      </w:r>
-      <w:proofErr w:type="gramEnd"/>
-      <w:r>
-        <w:rPr>
-          <w:rFonts w:ascii="Courier New" w:eastAsia="Times New Roman" w:hAnsi="Courier New" w:cs="Courier New"/>
-          <w:color w:val="A31515"/>
-          <w:sz w:val="18"/>
-          <w:szCs w:val="18"/>
-          <w:lang w:eastAsia="en-ID"/>
-        </w:rPr>
-        <w:t>_price_daily</w:t>
+      <w:r>
+        <w:rPr>
+          <w:rFonts w:ascii="Courier New" w:eastAsia="Times New Roman" w:hAnsi="Courier New" w:cs="Courier New"/>
+          <w:color w:val="A31515"/>
+          <w:sz w:val="18"/>
+          <w:szCs w:val="18"/>
+          <w:lang w:eastAsia="en-ID"/>
+        </w:rPr>
+        <w:t>rent_price_daily</w:t>
       </w:r>
       <w:proofErr w:type="spellEnd"/>
       <w:r>
@@ -716,27 +675,15 @@
         <w:t>"</w:t>
       </w:r>
       <w:proofErr w:type="spellStart"/>
-      <w:proofErr w:type="gramStart"/>
-      <w:r>
-        <w:rPr>
-          <w:rFonts w:ascii="Courier New" w:eastAsia="Times New Roman" w:hAnsi="Courier New" w:cs="Courier New"/>
-          <w:color w:val="A31515"/>
-          <w:sz w:val="18"/>
-          <w:szCs w:val="18"/>
-          <w:lang w:eastAsia="en-ID"/>
-        </w:rPr>
-        <w:t>cars</w:t>
-      </w:r>
-      <w:proofErr w:type="gramEnd"/>
-      <w:r>
-        <w:rPr>
-          <w:rFonts w:ascii="Courier New" w:eastAsia="Times New Roman" w:hAnsi="Courier New" w:cs="Courier New"/>
-          <w:color w:val="A31515"/>
-          <w:sz w:val="18"/>
-          <w:szCs w:val="18"/>
-          <w:lang w:eastAsia="en-ID"/>
-        </w:rPr>
-        <w:t>_id</w:t>
+      <w:r>
+        <w:rPr>
+          <w:rFonts w:ascii="Courier New" w:eastAsia="Times New Roman" w:hAnsi="Courier New" w:cs="Courier New"/>
+          <w:color w:val="A31515"/>
+          <w:sz w:val="18"/>
+          <w:szCs w:val="18"/>
+          <w:lang w:eastAsia="en-ID"/>
+        </w:rPr>
+        <w:t>cars_id</w:t>
       </w:r>
       <w:proofErr w:type="spellEnd"/>
       <w:r>
@@ -878,27 +825,15 @@
         <w:t>"</w:t>
       </w:r>
       <w:proofErr w:type="spellStart"/>
-      <w:proofErr w:type="gramStart"/>
-      <w:r>
-        <w:rPr>
-          <w:rFonts w:ascii="Courier New" w:eastAsia="Times New Roman" w:hAnsi="Courier New" w:cs="Courier New"/>
-          <w:color w:val="A31515"/>
-          <w:sz w:val="18"/>
-          <w:szCs w:val="18"/>
-          <w:lang w:eastAsia="en-ID"/>
-        </w:rPr>
-        <w:t>rent</w:t>
-      </w:r>
-      <w:proofErr w:type="gramEnd"/>
-      <w:r>
-        <w:rPr>
-          <w:rFonts w:ascii="Courier New" w:eastAsia="Times New Roman" w:hAnsi="Courier New" w:cs="Courier New"/>
-          <w:color w:val="A31515"/>
-          <w:sz w:val="18"/>
-          <w:szCs w:val="18"/>
-          <w:lang w:eastAsia="en-ID"/>
-        </w:rPr>
-        <w:t>_price_daily</w:t>
+      <w:r>
+        <w:rPr>
+          <w:rFonts w:ascii="Courier New" w:eastAsia="Times New Roman" w:hAnsi="Courier New" w:cs="Courier New"/>
+          <w:color w:val="A31515"/>
+          <w:sz w:val="18"/>
+          <w:szCs w:val="18"/>
+          <w:lang w:eastAsia="en-ID"/>
+        </w:rPr>
+        <w:t>rent_price_daily</w:t>
       </w:r>
       <w:proofErr w:type="spellEnd"/>
       <w:r>
@@ -1126,7 +1061,6 @@
         <w:pStyle w:val="ListParagraph"/>
       </w:pPr>
       <w:proofErr w:type="spellStart"/>
-      <w:proofErr w:type="gramStart"/>
       <w:r>
         <w:t>Url</w:t>
       </w:r>
@@ -1134,7 +1068,6 @@
       <w:r>
         <w:t xml:space="preserve"> :</w:t>
       </w:r>
-      <w:proofErr w:type="gramEnd"/>
       <w:r>
         <w:t xml:space="preserve"> </w:t>
       </w:r>
@@ -1142,10 +1075,7 @@
         <w:t>http://localhost:8080/</w:t>
       </w:r>
       <w:r>
-        <w:t>customer</w:t>
-      </w:r>
-      <w:r>
-        <w:t>/1</w:t>
+        <w:t>customer/1</w:t>
       </w:r>
     </w:p>
     <w:p>
@@ -1361,27 +1291,15 @@
         <w:t>"</w:t>
       </w:r>
       <w:proofErr w:type="spellStart"/>
-      <w:proofErr w:type="gramStart"/>
-      <w:r>
-        <w:rPr>
-          <w:rFonts w:ascii="Courier New" w:eastAsia="Times New Roman" w:hAnsi="Courier New" w:cs="Courier New"/>
-          <w:color w:val="A31515"/>
-          <w:sz w:val="18"/>
-          <w:szCs w:val="18"/>
-          <w:lang w:eastAsia="en-ID"/>
-        </w:rPr>
-        <w:t>customer</w:t>
-      </w:r>
-      <w:proofErr w:type="gramEnd"/>
-      <w:r>
-        <w:rPr>
-          <w:rFonts w:ascii="Courier New" w:eastAsia="Times New Roman" w:hAnsi="Courier New" w:cs="Courier New"/>
-          <w:color w:val="A31515"/>
-          <w:sz w:val="18"/>
-          <w:szCs w:val="18"/>
-          <w:lang w:eastAsia="en-ID"/>
-        </w:rPr>
-        <w:t>_id</w:t>
+      <w:r>
+        <w:rPr>
+          <w:rFonts w:ascii="Courier New" w:eastAsia="Times New Roman" w:hAnsi="Courier New" w:cs="Courier New"/>
+          <w:color w:val="A31515"/>
+          <w:sz w:val="18"/>
+          <w:szCs w:val="18"/>
+          <w:lang w:eastAsia="en-ID"/>
+        </w:rPr>
+        <w:t>customer_id</w:t>
       </w:r>
       <w:proofErr w:type="spellEnd"/>
       <w:r>
@@ -1609,27 +1527,15 @@
         <w:t>"</w:t>
       </w:r>
       <w:proofErr w:type="spellStart"/>
-      <w:proofErr w:type="gramStart"/>
-      <w:r>
-        <w:rPr>
-          <w:rFonts w:ascii="Courier New" w:eastAsia="Times New Roman" w:hAnsi="Courier New" w:cs="Courier New"/>
-          <w:color w:val="A31515"/>
-          <w:sz w:val="18"/>
-          <w:szCs w:val="18"/>
-          <w:lang w:eastAsia="en-ID"/>
-        </w:rPr>
-        <w:t>phone</w:t>
-      </w:r>
-      <w:proofErr w:type="gramEnd"/>
-      <w:r>
-        <w:rPr>
-          <w:rFonts w:ascii="Courier New" w:eastAsia="Times New Roman" w:hAnsi="Courier New" w:cs="Courier New"/>
-          <w:color w:val="A31515"/>
-          <w:sz w:val="18"/>
-          <w:szCs w:val="18"/>
-          <w:lang w:eastAsia="en-ID"/>
-        </w:rPr>
-        <w:t>_number</w:t>
+      <w:r>
+        <w:rPr>
+          <w:rFonts w:ascii="Courier New" w:eastAsia="Times New Roman" w:hAnsi="Courier New" w:cs="Courier New"/>
+          <w:color w:val="A31515"/>
+          <w:sz w:val="18"/>
+          <w:szCs w:val="18"/>
+          <w:lang w:eastAsia="en-ID"/>
+        </w:rPr>
+        <w:t>phone_number</w:t>
       </w:r>
       <w:proofErr w:type="spellEnd"/>
       <w:r>
@@ -1779,7 +1685,6 @@
         <w:pStyle w:val="ListParagraph"/>
       </w:pPr>
       <w:proofErr w:type="spellStart"/>
-      <w:proofErr w:type="gramStart"/>
       <w:r>
         <w:t>Url</w:t>
       </w:r>
@@ -1787,7 +1692,6 @@
       <w:r>
         <w:t xml:space="preserve"> :</w:t>
       </w:r>
-      <w:proofErr w:type="gramEnd"/>
       <w:r>
         <w:t xml:space="preserve">  </w:t>
       </w:r>
@@ -1795,10 +1699,7 @@
         <w:t>http://localhost:8080/</w:t>
       </w:r>
       <w:r>
-        <w:t>customer/</w:t>
-      </w:r>
-      <w:r>
-        <w:t>add</w:t>
+        <w:t>customer/add</w:t>
       </w:r>
     </w:p>
     <w:p>
@@ -2273,7 +2174,6 @@
         <w:pStyle w:val="ListParagraph"/>
       </w:pPr>
       <w:proofErr w:type="spellStart"/>
-      <w:proofErr w:type="gramStart"/>
       <w:r>
         <w:t>Url</w:t>
       </w:r>
@@ -2281,7 +2181,6 @@
       <w:r>
         <w:t xml:space="preserve"> :</w:t>
       </w:r>
-      <w:proofErr w:type="gramEnd"/>
       <w:r>
         <w:t xml:space="preserve"> </w:t>
       </w:r>
@@ -2289,10 +2188,7 @@
         <w:t>http://localhost:8080/</w:t>
       </w:r>
       <w:r>
-        <w:t>customer/</w:t>
-      </w:r>
-      <w:r>
-        <w:t>update/22</w:t>
+        <w:t>customer/update/22</w:t>
       </w:r>
     </w:p>
     <w:p>
@@ -2795,7 +2691,6 @@
         <w:pStyle w:val="ListParagraph"/>
       </w:pPr>
       <w:proofErr w:type="spellStart"/>
-      <w:proofErr w:type="gramStart"/>
       <w:r>
         <w:t>Url</w:t>
       </w:r>
@@ -2803,7 +2698,6 @@
       <w:r>
         <w:t xml:space="preserve"> :</w:t>
       </w:r>
-      <w:proofErr w:type="gramEnd"/>
       <w:r>
         <w:t xml:space="preserve"> </w:t>
       </w:r>
@@ -2811,29 +2705,18 @@
         <w:t>http://localhost:8080/</w:t>
       </w:r>
       <w:r>
-        <w:t>customer/</w:t>
-      </w:r>
-      <w:r>
-        <w:t>delete</w:t>
-      </w:r>
-      <w:r>
-        <w:t>/22</w:t>
+        <w:t>customer/delete/22</w:t>
       </w:r>
     </w:p>
     <w:p>
       <w:pPr>
         <w:pStyle w:val="ListParagraph"/>
       </w:pPr>
-      <w:proofErr w:type="gramStart"/>
       <w:r>
         <w:t>Body:</w:t>
       </w:r>
       <w:r>
-        <w:t>{</w:t>
-      </w:r>
-      <w:proofErr w:type="gramEnd"/>
-      <w:r>
-        <w:t>}</w:t>
+        <w:t>{}</w:t>
       </w:r>
     </w:p>
     <w:p>
@@ -3034,7 +2917,6 @@
         <w:pStyle w:val="ListParagraph"/>
       </w:pPr>
       <w:proofErr w:type="spellStart"/>
-      <w:proofErr w:type="gramStart"/>
       <w:r>
         <w:t>Url</w:t>
       </w:r>
@@ -3042,7 +2924,6 @@
       <w:r>
         <w:t xml:space="preserve"> :</w:t>
       </w:r>
-      <w:proofErr w:type="gramEnd"/>
       <w:r>
         <w:t xml:space="preserve"> </w:t>
       </w:r>
@@ -3267,27 +3148,15 @@
         <w:t>"</w:t>
       </w:r>
       <w:proofErr w:type="spellStart"/>
-      <w:proofErr w:type="gramStart"/>
-      <w:r>
-        <w:rPr>
-          <w:rFonts w:ascii="Courier New" w:eastAsia="Times New Roman" w:hAnsi="Courier New" w:cs="Courier New"/>
-          <w:color w:val="A31515"/>
-          <w:sz w:val="18"/>
-          <w:szCs w:val="18"/>
-          <w:lang w:eastAsia="en-ID"/>
-        </w:rPr>
-        <w:t>cars</w:t>
-      </w:r>
-      <w:proofErr w:type="gramEnd"/>
-      <w:r>
-        <w:rPr>
-          <w:rFonts w:ascii="Courier New" w:eastAsia="Times New Roman" w:hAnsi="Courier New" w:cs="Courier New"/>
-          <w:color w:val="A31515"/>
-          <w:sz w:val="18"/>
-          <w:szCs w:val="18"/>
-          <w:lang w:eastAsia="en-ID"/>
-        </w:rPr>
-        <w:t>_id</w:t>
+      <w:r>
+        <w:rPr>
+          <w:rFonts w:ascii="Courier New" w:eastAsia="Times New Roman" w:hAnsi="Courier New" w:cs="Courier New"/>
+          <w:color w:val="A31515"/>
+          <w:sz w:val="18"/>
+          <w:szCs w:val="18"/>
+          <w:lang w:eastAsia="en-ID"/>
+        </w:rPr>
+        <w:t>cars_id</w:t>
       </w:r>
       <w:proofErr w:type="spellEnd"/>
       <w:r>
@@ -3429,27 +3298,15 @@
         <w:t>"</w:t>
       </w:r>
       <w:proofErr w:type="spellStart"/>
-      <w:proofErr w:type="gramStart"/>
-      <w:r>
-        <w:rPr>
-          <w:rFonts w:ascii="Courier New" w:eastAsia="Times New Roman" w:hAnsi="Courier New" w:cs="Courier New"/>
-          <w:color w:val="A31515"/>
-          <w:sz w:val="18"/>
-          <w:szCs w:val="18"/>
-          <w:lang w:eastAsia="en-ID"/>
-        </w:rPr>
-        <w:t>rent</w:t>
-      </w:r>
-      <w:proofErr w:type="gramEnd"/>
-      <w:r>
-        <w:rPr>
-          <w:rFonts w:ascii="Courier New" w:eastAsia="Times New Roman" w:hAnsi="Courier New" w:cs="Courier New"/>
-          <w:color w:val="A31515"/>
-          <w:sz w:val="18"/>
-          <w:szCs w:val="18"/>
-          <w:lang w:eastAsia="en-ID"/>
-        </w:rPr>
-        <w:t>_price_daily</w:t>
+      <w:r>
+        <w:rPr>
+          <w:rFonts w:ascii="Courier New" w:eastAsia="Times New Roman" w:hAnsi="Courier New" w:cs="Courier New"/>
+          <w:color w:val="A31515"/>
+          <w:sz w:val="18"/>
+          <w:szCs w:val="18"/>
+          <w:lang w:eastAsia="en-ID"/>
+        </w:rPr>
+        <w:t>rent_price_daily</w:t>
       </w:r>
       <w:proofErr w:type="spellEnd"/>
       <w:r>
@@ -3629,27 +3486,15 @@
         <w:t>"</w:t>
       </w:r>
       <w:proofErr w:type="spellStart"/>
-      <w:proofErr w:type="gramStart"/>
-      <w:r>
-        <w:rPr>
-          <w:rFonts w:ascii="Courier New" w:eastAsia="Times New Roman" w:hAnsi="Courier New" w:cs="Courier New"/>
-          <w:color w:val="A31515"/>
-          <w:sz w:val="18"/>
-          <w:szCs w:val="18"/>
-          <w:lang w:eastAsia="en-ID"/>
-        </w:rPr>
-        <w:t>cars</w:t>
-      </w:r>
-      <w:proofErr w:type="gramEnd"/>
-      <w:r>
-        <w:rPr>
-          <w:rFonts w:ascii="Courier New" w:eastAsia="Times New Roman" w:hAnsi="Courier New" w:cs="Courier New"/>
-          <w:color w:val="A31515"/>
-          <w:sz w:val="18"/>
-          <w:szCs w:val="18"/>
-          <w:lang w:eastAsia="en-ID"/>
-        </w:rPr>
-        <w:t>_id</w:t>
+      <w:r>
+        <w:rPr>
+          <w:rFonts w:ascii="Courier New" w:eastAsia="Times New Roman" w:hAnsi="Courier New" w:cs="Courier New"/>
+          <w:color w:val="A31515"/>
+          <w:sz w:val="18"/>
+          <w:szCs w:val="18"/>
+          <w:lang w:eastAsia="en-ID"/>
+        </w:rPr>
+        <w:t>cars_id</w:t>
       </w:r>
       <w:proofErr w:type="spellEnd"/>
       <w:r>
@@ -3791,27 +3636,15 @@
         <w:t>"</w:t>
       </w:r>
       <w:proofErr w:type="spellStart"/>
-      <w:proofErr w:type="gramStart"/>
-      <w:r>
-        <w:rPr>
-          <w:rFonts w:ascii="Courier New" w:eastAsia="Times New Roman" w:hAnsi="Courier New" w:cs="Courier New"/>
-          <w:color w:val="A31515"/>
-          <w:sz w:val="18"/>
-          <w:szCs w:val="18"/>
-          <w:lang w:eastAsia="en-ID"/>
-        </w:rPr>
-        <w:t>rent</w:t>
-      </w:r>
-      <w:proofErr w:type="gramEnd"/>
-      <w:r>
-        <w:rPr>
-          <w:rFonts w:ascii="Courier New" w:eastAsia="Times New Roman" w:hAnsi="Courier New" w:cs="Courier New"/>
-          <w:color w:val="A31515"/>
-          <w:sz w:val="18"/>
-          <w:szCs w:val="18"/>
-          <w:lang w:eastAsia="en-ID"/>
-        </w:rPr>
-        <w:t>_price_daily</w:t>
+      <w:r>
+        <w:rPr>
+          <w:rFonts w:ascii="Courier New" w:eastAsia="Times New Roman" w:hAnsi="Courier New" w:cs="Courier New"/>
+          <w:color w:val="A31515"/>
+          <w:sz w:val="18"/>
+          <w:szCs w:val="18"/>
+          <w:lang w:eastAsia="en-ID"/>
+        </w:rPr>
+        <w:t>rent_price_daily</w:t>
       </w:r>
       <w:proofErr w:type="spellEnd"/>
       <w:r>
@@ -3930,39 +3763,17 @@
           <w:szCs w:val="18"/>
           <w:lang w:eastAsia="en-ID"/>
         </w:rPr>
-        <w:t>        </w:t>
-      </w:r>
-      <w:proofErr w:type="gramStart"/>
-      <w:r>
-        <w:rPr>
-          <w:rFonts w:ascii="Courier New" w:eastAsia="Times New Roman" w:hAnsi="Courier New" w:cs="Courier New"/>
-          <w:color w:val="000000"/>
-          <w:sz w:val="18"/>
-          <w:szCs w:val="18"/>
-          <w:lang w:eastAsia="en-ID"/>
-        </w:rPr>
-        <w:t>},</w:t>
-      </w:r>
-      <w:r>
-        <w:rPr>
-          <w:rFonts w:ascii="Courier New" w:eastAsia="Times New Roman" w:hAnsi="Courier New" w:cs="Courier New"/>
-          <w:color w:val="000000"/>
-          <w:sz w:val="18"/>
-          <w:szCs w:val="18"/>
-          <w:lang w:eastAsia="en-ID"/>
-        </w:rPr>
-        <w:t>(</w:t>
-      </w:r>
-      <w:proofErr w:type="gramEnd"/>
-      <w:r>
-        <w:rPr>
-          <w:rFonts w:ascii="Courier New" w:eastAsia="Times New Roman" w:hAnsi="Courier New" w:cs="Courier New"/>
-          <w:color w:val="000000"/>
-          <w:sz w:val="18"/>
-          <w:szCs w:val="18"/>
-          <w:lang w:eastAsia="en-ID"/>
-        </w:rPr>
-        <w:t xml:space="preserve">dan </w:t>
+        <w:t>        },</w:t>
+      </w:r>
+      <w:r>
+        <w:rPr>
+          <w:rFonts w:ascii="Courier New" w:eastAsia="Times New Roman" w:hAnsi="Courier New" w:cs="Courier New"/>
+          <w:color w:val="000000"/>
+          <w:sz w:val="18"/>
+          <w:szCs w:val="18"/>
+          <w:lang w:eastAsia="en-ID"/>
+        </w:rPr>
+        <w:t xml:space="preserve">(dan </w:t>
       </w:r>
       <w:proofErr w:type="spellStart"/>
       <w:r>
@@ -4033,7 +3844,6 @@
         <w:pStyle w:val="ListParagraph"/>
       </w:pPr>
       <w:proofErr w:type="spellStart"/>
-      <w:proofErr w:type="gramStart"/>
       <w:r>
         <w:t>Url</w:t>
       </w:r>
@@ -4041,7 +3851,6 @@
       <w:r>
         <w:t xml:space="preserve"> :</w:t>
       </w:r>
-      <w:proofErr w:type="gramEnd"/>
       <w:r>
         <w:t xml:space="preserve"> </w:t>
       </w:r>
@@ -4049,10 +3858,7 @@
         <w:t>http://localhost:8080/</w:t>
       </w:r>
       <w:r>
-        <w:t>car</w:t>
-      </w:r>
-      <w:r>
-        <w:t>/1</w:t>
+        <w:t>car/1</w:t>
       </w:r>
     </w:p>
     <w:p>
@@ -4268,27 +4074,15 @@
         <w:t>"</w:t>
       </w:r>
       <w:proofErr w:type="spellStart"/>
-      <w:proofErr w:type="gramStart"/>
-      <w:r>
-        <w:rPr>
-          <w:rFonts w:ascii="Courier New" w:eastAsia="Times New Roman" w:hAnsi="Courier New" w:cs="Courier New"/>
-          <w:color w:val="A31515"/>
-          <w:sz w:val="18"/>
-          <w:szCs w:val="18"/>
-          <w:lang w:eastAsia="en-ID"/>
-        </w:rPr>
-        <w:t>cars</w:t>
-      </w:r>
-      <w:proofErr w:type="gramEnd"/>
-      <w:r>
-        <w:rPr>
-          <w:rFonts w:ascii="Courier New" w:eastAsia="Times New Roman" w:hAnsi="Courier New" w:cs="Courier New"/>
-          <w:color w:val="A31515"/>
-          <w:sz w:val="18"/>
-          <w:szCs w:val="18"/>
-          <w:lang w:eastAsia="en-ID"/>
-        </w:rPr>
-        <w:t>_id</w:t>
+      <w:r>
+        <w:rPr>
+          <w:rFonts w:ascii="Courier New" w:eastAsia="Times New Roman" w:hAnsi="Courier New" w:cs="Courier New"/>
+          <w:color w:val="A31515"/>
+          <w:sz w:val="18"/>
+          <w:szCs w:val="18"/>
+          <w:lang w:eastAsia="en-ID"/>
+        </w:rPr>
+        <w:t>cars_id</w:t>
       </w:r>
       <w:proofErr w:type="spellEnd"/>
       <w:r>
@@ -4430,27 +4224,15 @@
         <w:t>"</w:t>
       </w:r>
       <w:proofErr w:type="spellStart"/>
-      <w:proofErr w:type="gramStart"/>
-      <w:r>
-        <w:rPr>
-          <w:rFonts w:ascii="Courier New" w:eastAsia="Times New Roman" w:hAnsi="Courier New" w:cs="Courier New"/>
-          <w:color w:val="A31515"/>
-          <w:sz w:val="18"/>
-          <w:szCs w:val="18"/>
-          <w:lang w:eastAsia="en-ID"/>
-        </w:rPr>
-        <w:t>rent</w:t>
-      </w:r>
-      <w:proofErr w:type="gramEnd"/>
-      <w:r>
-        <w:rPr>
-          <w:rFonts w:ascii="Courier New" w:eastAsia="Times New Roman" w:hAnsi="Courier New" w:cs="Courier New"/>
-          <w:color w:val="A31515"/>
-          <w:sz w:val="18"/>
-          <w:szCs w:val="18"/>
-          <w:lang w:eastAsia="en-ID"/>
-        </w:rPr>
-        <w:t>_price_daily</w:t>
+      <w:r>
+        <w:rPr>
+          <w:rFonts w:ascii="Courier New" w:eastAsia="Times New Roman" w:hAnsi="Courier New" w:cs="Courier New"/>
+          <w:color w:val="A31515"/>
+          <w:sz w:val="18"/>
+          <w:szCs w:val="18"/>
+          <w:lang w:eastAsia="en-ID"/>
+        </w:rPr>
+        <w:t>rent_price_daily</w:t>
       </w:r>
       <w:proofErr w:type="spellEnd"/>
       <w:r>
@@ -4656,7 +4438,6 @@
         <w:pStyle w:val="ListParagraph"/>
       </w:pPr>
       <w:proofErr w:type="spellStart"/>
-      <w:proofErr w:type="gramStart"/>
       <w:r>
         <w:t>Url</w:t>
       </w:r>
@@ -4664,7 +4445,6 @@
       <w:r>
         <w:t xml:space="preserve"> :</w:t>
       </w:r>
-      <w:proofErr w:type="gramEnd"/>
       <w:r>
         <w:t xml:space="preserve">  </w:t>
       </w:r>
@@ -4672,10 +4452,7 @@
         <w:t>http://localhost:8080/</w:t>
       </w:r>
       <w:r>
-        <w:t>car</w:t>
-      </w:r>
-      <w:r>
-        <w:t>/add</w:t>
+        <w:t>car/add</w:t>
       </w:r>
     </w:p>
     <w:p>
@@ -5134,7 +4911,6 @@
         <w:pStyle w:val="ListParagraph"/>
       </w:pPr>
       <w:proofErr w:type="spellStart"/>
-      <w:proofErr w:type="gramStart"/>
       <w:r>
         <w:t>Url</w:t>
       </w:r>
@@ -5142,7 +4918,6 @@
       <w:r>
         <w:t xml:space="preserve"> :</w:t>
       </w:r>
-      <w:proofErr w:type="gramEnd"/>
       <w:r>
         <w:t xml:space="preserve"> </w:t>
       </w:r>
@@ -5150,10 +4925,7 @@
         <w:t>http://localhost:8080/</w:t>
       </w:r>
       <w:r>
-        <w:t>car/</w:t>
-      </w:r>
-      <w:r>
-        <w:t>update/17</w:t>
+        <w:t>car/update/17</w:t>
       </w:r>
     </w:p>
     <w:p>
@@ -5590,13 +5362,7 @@
         </w:numPr>
       </w:pPr>
       <w:r>
-        <w:t xml:space="preserve">Name: </w:t>
-      </w:r>
-      <w:r>
-        <w:t>delete</w:t>
-      </w:r>
-      <w:r>
-        <w:t xml:space="preserve"> car</w:t>
+        <w:t>Name: delete car</w:t>
       </w:r>
     </w:p>
     <w:p>
@@ -5604,10 +5370,7 @@
         <w:pStyle w:val="ListParagraph"/>
       </w:pPr>
       <w:r>
-        <w:t xml:space="preserve">Method: </w:t>
-      </w:r>
-      <w:r>
-        <w:t>DELETE</w:t>
+        <w:t>Method: DELETE</w:t>
       </w:r>
     </w:p>
     <w:p>
@@ -5615,29 +5378,18 @@
         <w:pStyle w:val="ListParagraph"/>
       </w:pPr>
       <w:proofErr w:type="spellStart"/>
-      <w:proofErr w:type="gramStart"/>
       <w:r>
         <w:t>Url</w:t>
       </w:r>
       <w:proofErr w:type="spellEnd"/>
       <w:r>
-        <w:t xml:space="preserve"> :</w:t>
-      </w:r>
-      <w:proofErr w:type="gramEnd"/>
-      <w:r>
-        <w:t xml:space="preserve"> </w:t>
+        <w:t xml:space="preserve"> : </w:t>
       </w:r>
       <w:r>
         <w:t>http://localhost:8080/</w:t>
       </w:r>
       <w:r>
-        <w:t>car/</w:t>
-      </w:r>
-      <w:r>
-        <w:t>delete</w:t>
-      </w:r>
-      <w:r>
-        <w:t>/17</w:t>
+        <w:t>car/delete/17</w:t>
       </w:r>
     </w:p>
     <w:p>
@@ -5876,7 +5628,6 @@
         <w:pStyle w:val="ListParagraph"/>
       </w:pPr>
       <w:proofErr w:type="spellStart"/>
-      <w:proofErr w:type="gramStart"/>
       <w:r>
         <w:t>Url</w:t>
       </w:r>
@@ -5884,7 +5635,6 @@
       <w:r>
         <w:t xml:space="preserve"> :</w:t>
       </w:r>
-      <w:proofErr w:type="gramEnd"/>
       <w:r>
         <w:t xml:space="preserve"> </w:t>
       </w:r>
@@ -5899,86 +5649,243 @@
       <w:pPr>
         <w:pStyle w:val="ListParagraph"/>
       </w:pPr>
-      <w:proofErr w:type="gramStart"/>
       <w:r>
         <w:t>Body:</w:t>
       </w:r>
       <w:r>
+        <w:t>{}</w:t>
+      </w:r>
+    </w:p>
+    <w:p>
+      <w:pPr>
+        <w:shd w:val="clear" w:color="auto" w:fill="FFFFFE"/>
+        <w:spacing w:line="270" w:lineRule="atLeast"/>
+        <w:ind w:left="720"/>
+        <w:rPr>
+          <w:rFonts w:ascii="Courier New" w:eastAsia="Times New Roman" w:hAnsi="Courier New" w:cs="Courier New"/>
+          <w:color w:val="000000"/>
+          <w:sz w:val="18"/>
+          <w:szCs w:val="18"/>
+          <w:lang w:eastAsia="en-ID"/>
+        </w:rPr>
+      </w:pPr>
+      <w:r>
+        <w:t>Result:</w:t>
+      </w:r>
+      <w:r>
+        <w:rPr>
+          <w:rFonts w:ascii="Courier New" w:hAnsi="Courier New" w:cs="Courier New"/>
+          <w:color w:val="000000"/>
+          <w:sz w:val="18"/>
+          <w:szCs w:val="18"/>
+        </w:rPr>
+        <w:t xml:space="preserve"> </w:t>
+      </w:r>
+      <w:r>
+        <w:rPr>
+          <w:rFonts w:ascii="Courier New" w:eastAsia="Times New Roman" w:hAnsi="Courier New" w:cs="Courier New"/>
+          <w:color w:val="000000"/>
+          <w:sz w:val="18"/>
+          <w:szCs w:val="18"/>
+          <w:lang w:eastAsia="en-ID"/>
+        </w:rPr>
         <w:t>{</w:t>
       </w:r>
-      <w:proofErr w:type="gramEnd"/>
-      <w:r>
-        <w:t>}</w:t>
+    </w:p>
+    <w:p>
+      <w:pPr>
+        <w:shd w:val="clear" w:color="auto" w:fill="FFFFFE"/>
+        <w:spacing w:after="0" w:line="270" w:lineRule="atLeast"/>
+        <w:ind w:left="720"/>
+        <w:rPr>
+          <w:rFonts w:ascii="Courier New" w:eastAsia="Times New Roman" w:hAnsi="Courier New" w:cs="Courier New"/>
+          <w:color w:val="000000"/>
+          <w:sz w:val="18"/>
+          <w:szCs w:val="18"/>
+          <w:lang w:eastAsia="en-ID"/>
+        </w:rPr>
+      </w:pPr>
+      <w:r>
+        <w:rPr>
+          <w:rFonts w:ascii="Courier New" w:eastAsia="Times New Roman" w:hAnsi="Courier New" w:cs="Courier New"/>
+          <w:color w:val="000000"/>
+          <w:sz w:val="18"/>
+          <w:szCs w:val="18"/>
+          <w:lang w:eastAsia="en-ID"/>
+        </w:rPr>
+        <w:t>    </w:t>
+      </w:r>
+      <w:r>
+        <w:rPr>
+          <w:rFonts w:ascii="Courier New" w:eastAsia="Times New Roman" w:hAnsi="Courier New" w:cs="Courier New"/>
+          <w:color w:val="A31515"/>
+          <w:sz w:val="18"/>
+          <w:szCs w:val="18"/>
+          <w:lang w:eastAsia="en-ID"/>
+        </w:rPr>
+        <w:t>"message"</w:t>
+      </w:r>
+      <w:r>
+        <w:rPr>
+          <w:rFonts w:ascii="Courier New" w:eastAsia="Times New Roman" w:hAnsi="Courier New" w:cs="Courier New"/>
+          <w:color w:val="000000"/>
+          <w:sz w:val="18"/>
+          <w:szCs w:val="18"/>
+          <w:lang w:eastAsia="en-ID"/>
+        </w:rPr>
+        <w:t>: </w:t>
+      </w:r>
+      <w:r>
+        <w:rPr>
+          <w:rFonts w:ascii="Courier New" w:eastAsia="Times New Roman" w:hAnsi="Courier New" w:cs="Courier New"/>
+          <w:color w:val="0451A5"/>
+          <w:sz w:val="18"/>
+          <w:szCs w:val="18"/>
+          <w:lang w:eastAsia="en-ID"/>
+        </w:rPr>
+        <w:t>"Success"</w:t>
+      </w:r>
+      <w:r>
+        <w:rPr>
+          <w:rFonts w:ascii="Courier New" w:eastAsia="Times New Roman" w:hAnsi="Courier New" w:cs="Courier New"/>
+          <w:color w:val="000000"/>
+          <w:sz w:val="18"/>
+          <w:szCs w:val="18"/>
+          <w:lang w:eastAsia="en-ID"/>
+        </w:rPr>
+        <w:t>,</w:t>
+      </w:r>
+    </w:p>
+    <w:p>
+      <w:pPr>
+        <w:shd w:val="clear" w:color="auto" w:fill="FFFFFE"/>
+        <w:spacing w:after="0" w:line="270" w:lineRule="atLeast"/>
+        <w:ind w:left="720"/>
+        <w:rPr>
+          <w:rFonts w:ascii="Courier New" w:eastAsia="Times New Roman" w:hAnsi="Courier New" w:cs="Courier New"/>
+          <w:color w:val="000000"/>
+          <w:sz w:val="18"/>
+          <w:szCs w:val="18"/>
+          <w:lang w:eastAsia="en-ID"/>
+        </w:rPr>
+      </w:pPr>
+      <w:r>
+        <w:rPr>
+          <w:rFonts w:ascii="Courier New" w:eastAsia="Times New Roman" w:hAnsi="Courier New" w:cs="Courier New"/>
+          <w:color w:val="000000"/>
+          <w:sz w:val="18"/>
+          <w:szCs w:val="18"/>
+          <w:lang w:eastAsia="en-ID"/>
+        </w:rPr>
+        <w:t>    </w:t>
+      </w:r>
+      <w:r>
+        <w:rPr>
+          <w:rFonts w:ascii="Courier New" w:eastAsia="Times New Roman" w:hAnsi="Courier New" w:cs="Courier New"/>
+          <w:color w:val="A31515"/>
+          <w:sz w:val="18"/>
+          <w:szCs w:val="18"/>
+          <w:lang w:eastAsia="en-ID"/>
+        </w:rPr>
+        <w:t>"data"</w:t>
+      </w:r>
+      <w:r>
+        <w:rPr>
+          <w:rFonts w:ascii="Courier New" w:eastAsia="Times New Roman" w:hAnsi="Courier New" w:cs="Courier New"/>
+          <w:color w:val="000000"/>
+          <w:sz w:val="18"/>
+          <w:szCs w:val="18"/>
+          <w:lang w:eastAsia="en-ID"/>
+        </w:rPr>
+        <w:t>: [</w:t>
       </w:r>
     </w:p>
     <w:p>
       <w:pPr>
         <w:shd w:val="clear" w:color="auto" w:fill="FFFFFE"/>
         <w:spacing w:line="270" w:lineRule="atLeast"/>
-        <w:ind w:left="720"/>
-        <w:rPr>
-          <w:rFonts w:ascii="Courier New" w:eastAsia="Times New Roman" w:hAnsi="Courier New" w:cs="Courier New"/>
-          <w:color w:val="000000"/>
-          <w:sz w:val="18"/>
-          <w:szCs w:val="18"/>
-          <w:lang w:eastAsia="en-ID"/>
-        </w:rPr>
-      </w:pPr>
-      <w:r>
-        <w:t>Result:</w:t>
-      </w:r>
-      <w:r>
-        <w:rPr>
-          <w:rFonts w:ascii="Courier New" w:hAnsi="Courier New" w:cs="Courier New"/>
-          <w:color w:val="000000"/>
-          <w:sz w:val="18"/>
-          <w:szCs w:val="18"/>
-        </w:rPr>
-        <w:t xml:space="preserve"> </w:t>
-      </w:r>
-      <w:r>
-        <w:rPr>
-          <w:rFonts w:ascii="Courier New" w:eastAsia="Times New Roman" w:hAnsi="Courier New" w:cs="Courier New"/>
-          <w:color w:val="000000"/>
-          <w:sz w:val="18"/>
-          <w:szCs w:val="18"/>
-          <w:lang w:eastAsia="en-ID"/>
-        </w:rPr>
-        <w:t>{</w:t>
-      </w:r>
-    </w:p>
-    <w:p>
-      <w:pPr>
-        <w:shd w:val="clear" w:color="auto" w:fill="FFFFFE"/>
-        <w:spacing w:after="0" w:line="270" w:lineRule="atLeast"/>
-        <w:ind w:left="720"/>
-        <w:rPr>
-          <w:rFonts w:ascii="Courier New" w:eastAsia="Times New Roman" w:hAnsi="Courier New" w:cs="Courier New"/>
-          <w:color w:val="000000"/>
-          <w:sz w:val="18"/>
-          <w:szCs w:val="18"/>
-          <w:lang w:eastAsia="en-ID"/>
-        </w:rPr>
-      </w:pPr>
-      <w:r>
-        <w:rPr>
-          <w:rFonts w:ascii="Courier New" w:eastAsia="Times New Roman" w:hAnsi="Courier New" w:cs="Courier New"/>
-          <w:color w:val="000000"/>
-          <w:sz w:val="18"/>
-          <w:szCs w:val="18"/>
-          <w:lang w:eastAsia="en-ID"/>
-        </w:rPr>
-        <w:t>    </w:t>
-      </w:r>
-      <w:r>
-        <w:rPr>
-          <w:rFonts w:ascii="Courier New" w:eastAsia="Times New Roman" w:hAnsi="Courier New" w:cs="Courier New"/>
-          <w:color w:val="A31515"/>
-          <w:sz w:val="18"/>
-          <w:szCs w:val="18"/>
-          <w:lang w:eastAsia="en-ID"/>
-        </w:rPr>
-        <w:t>"message"</w:t>
+        <w:rPr>
+          <w:rFonts w:ascii="Courier New" w:eastAsia="Times New Roman" w:hAnsi="Courier New" w:cs="Courier New"/>
+          <w:color w:val="000000"/>
+          <w:sz w:val="18"/>
+          <w:szCs w:val="18"/>
+          <w:lang w:eastAsia="en-ID"/>
+        </w:rPr>
+      </w:pPr>
+      <w:r>
+        <w:rPr>
+          <w:rFonts w:ascii="Courier New" w:eastAsia="Times New Roman" w:hAnsi="Courier New" w:cs="Courier New"/>
+          <w:color w:val="000000"/>
+          <w:sz w:val="18"/>
+          <w:szCs w:val="18"/>
+          <w:lang w:eastAsia="en-ID"/>
+        </w:rPr>
+        <w:t>        </w:t>
+      </w:r>
+      <w:r>
+        <w:rPr>
+          <w:rFonts w:ascii="Courier New" w:eastAsia="Times New Roman" w:hAnsi="Courier New" w:cs="Courier New"/>
+          <w:color w:val="000000"/>
+          <w:sz w:val="18"/>
+          <w:szCs w:val="18"/>
+          <w:lang w:eastAsia="en-ID"/>
+        </w:rPr>
+        <w:t> {</w:t>
+      </w:r>
+    </w:p>
+    <w:p>
+      <w:pPr>
+        <w:shd w:val="clear" w:color="auto" w:fill="FFFFFE"/>
+        <w:spacing w:after="0" w:line="270" w:lineRule="atLeast"/>
+        <w:rPr>
+          <w:rFonts w:ascii="Courier New" w:eastAsia="Times New Roman" w:hAnsi="Courier New" w:cs="Courier New"/>
+          <w:color w:val="000000"/>
+          <w:sz w:val="18"/>
+          <w:szCs w:val="18"/>
+          <w:lang w:eastAsia="en-ID"/>
+        </w:rPr>
+      </w:pPr>
+      <w:r>
+        <w:rPr>
+          <w:rFonts w:ascii="Courier New" w:eastAsia="Times New Roman" w:hAnsi="Courier New" w:cs="Courier New"/>
+          <w:color w:val="000000"/>
+          <w:sz w:val="18"/>
+          <w:szCs w:val="18"/>
+          <w:lang w:eastAsia="en-ID"/>
+        </w:rPr>
+        <w:t>            </w:t>
+      </w:r>
+      <w:r>
+        <w:rPr>
+          <w:rFonts w:ascii="Courier New" w:eastAsia="Times New Roman" w:hAnsi="Courier New" w:cs="Courier New"/>
+          <w:color w:val="A31515"/>
+          <w:sz w:val="18"/>
+          <w:szCs w:val="18"/>
+          <w:lang w:eastAsia="en-ID"/>
+        </w:rPr>
+        <w:t>"</w:t>
+      </w:r>
+      <w:proofErr w:type="spellStart"/>
+      <w:r>
+        <w:rPr>
+          <w:rFonts w:ascii="Courier New" w:eastAsia="Times New Roman" w:hAnsi="Courier New" w:cs="Courier New"/>
+          <w:color w:val="A31515"/>
+          <w:sz w:val="18"/>
+          <w:szCs w:val="18"/>
+          <w:lang w:eastAsia="en-ID"/>
+        </w:rPr>
+        <w:t>booking_id</w:t>
+      </w:r>
+      <w:proofErr w:type="spellEnd"/>
+      <w:r>
+        <w:rPr>
+          <w:rFonts w:ascii="Courier New" w:eastAsia="Times New Roman" w:hAnsi="Courier New" w:cs="Courier New"/>
+          <w:color w:val="A31515"/>
+          <w:sz w:val="18"/>
+          <w:szCs w:val="18"/>
+          <w:lang w:eastAsia="en-ID"/>
+        </w:rPr>
+        <w:t>"</w:t>
       </w:r>
       <w:r>
         <w:rPr>
@@ -5993,12 +5900,437 @@
       <w:r>
         <w:rPr>
           <w:rFonts w:ascii="Courier New" w:eastAsia="Times New Roman" w:hAnsi="Courier New" w:cs="Courier New"/>
+          <w:color w:val="098658"/>
+          <w:sz w:val="18"/>
+          <w:szCs w:val="18"/>
+          <w:lang w:eastAsia="en-ID"/>
+        </w:rPr>
+        <w:t>1</w:t>
+      </w:r>
+      <w:r>
+        <w:rPr>
+          <w:rFonts w:ascii="Courier New" w:eastAsia="Times New Roman" w:hAnsi="Courier New" w:cs="Courier New"/>
+          <w:color w:val="000000"/>
+          <w:sz w:val="18"/>
+          <w:szCs w:val="18"/>
+          <w:lang w:eastAsia="en-ID"/>
+        </w:rPr>
+        <w:t>,</w:t>
+      </w:r>
+    </w:p>
+    <w:p>
+      <w:pPr>
+        <w:shd w:val="clear" w:color="auto" w:fill="FFFFFE"/>
+        <w:spacing w:after="0" w:line="270" w:lineRule="atLeast"/>
+        <w:rPr>
+          <w:rFonts w:ascii="Courier New" w:eastAsia="Times New Roman" w:hAnsi="Courier New" w:cs="Courier New"/>
+          <w:color w:val="000000"/>
+          <w:sz w:val="18"/>
+          <w:szCs w:val="18"/>
+          <w:lang w:eastAsia="en-ID"/>
+        </w:rPr>
+      </w:pPr>
+      <w:r>
+        <w:rPr>
+          <w:rFonts w:ascii="Courier New" w:eastAsia="Times New Roman" w:hAnsi="Courier New" w:cs="Courier New"/>
+          <w:color w:val="000000"/>
+          <w:sz w:val="18"/>
+          <w:szCs w:val="18"/>
+          <w:lang w:eastAsia="en-ID"/>
+        </w:rPr>
+        <w:t>            </w:t>
+      </w:r>
+      <w:r>
+        <w:rPr>
+          <w:rFonts w:ascii="Courier New" w:eastAsia="Times New Roman" w:hAnsi="Courier New" w:cs="Courier New"/>
+          <w:color w:val="A31515"/>
+          <w:sz w:val="18"/>
+          <w:szCs w:val="18"/>
+          <w:lang w:eastAsia="en-ID"/>
+        </w:rPr>
+        <w:t>"</w:t>
+      </w:r>
+      <w:proofErr w:type="spellStart"/>
+      <w:r>
+        <w:rPr>
+          <w:rFonts w:ascii="Courier New" w:eastAsia="Times New Roman" w:hAnsi="Courier New" w:cs="Courier New"/>
+          <w:color w:val="A31515"/>
+          <w:sz w:val="18"/>
+          <w:szCs w:val="18"/>
+          <w:lang w:eastAsia="en-ID"/>
+        </w:rPr>
+        <w:t>customer_id</w:t>
+      </w:r>
+      <w:proofErr w:type="spellEnd"/>
+      <w:r>
+        <w:rPr>
+          <w:rFonts w:ascii="Courier New" w:eastAsia="Times New Roman" w:hAnsi="Courier New" w:cs="Courier New"/>
+          <w:color w:val="A31515"/>
+          <w:sz w:val="18"/>
+          <w:szCs w:val="18"/>
+          <w:lang w:eastAsia="en-ID"/>
+        </w:rPr>
+        <w:t>"</w:t>
+      </w:r>
+      <w:r>
+        <w:rPr>
+          <w:rFonts w:ascii="Courier New" w:eastAsia="Times New Roman" w:hAnsi="Courier New" w:cs="Courier New"/>
+          <w:color w:val="000000"/>
+          <w:sz w:val="18"/>
+          <w:szCs w:val="18"/>
+          <w:lang w:eastAsia="en-ID"/>
+        </w:rPr>
+        <w:t>: </w:t>
+      </w:r>
+      <w:r>
+        <w:rPr>
+          <w:rFonts w:ascii="Courier New" w:eastAsia="Times New Roman" w:hAnsi="Courier New" w:cs="Courier New"/>
+          <w:color w:val="098658"/>
+          <w:sz w:val="18"/>
+          <w:szCs w:val="18"/>
+          <w:lang w:eastAsia="en-ID"/>
+        </w:rPr>
+        <w:t>3</w:t>
+      </w:r>
+      <w:r>
+        <w:rPr>
+          <w:rFonts w:ascii="Courier New" w:eastAsia="Times New Roman" w:hAnsi="Courier New" w:cs="Courier New"/>
+          <w:color w:val="000000"/>
+          <w:sz w:val="18"/>
+          <w:szCs w:val="18"/>
+          <w:lang w:eastAsia="en-ID"/>
+        </w:rPr>
+        <w:t>,</w:t>
+      </w:r>
+    </w:p>
+    <w:p>
+      <w:pPr>
+        <w:shd w:val="clear" w:color="auto" w:fill="FFFFFE"/>
+        <w:spacing w:after="0" w:line="270" w:lineRule="atLeast"/>
+        <w:rPr>
+          <w:rFonts w:ascii="Courier New" w:eastAsia="Times New Roman" w:hAnsi="Courier New" w:cs="Courier New"/>
+          <w:color w:val="000000"/>
+          <w:sz w:val="18"/>
+          <w:szCs w:val="18"/>
+          <w:lang w:eastAsia="en-ID"/>
+        </w:rPr>
+      </w:pPr>
+      <w:r>
+        <w:rPr>
+          <w:rFonts w:ascii="Courier New" w:eastAsia="Times New Roman" w:hAnsi="Courier New" w:cs="Courier New"/>
+          <w:color w:val="000000"/>
+          <w:sz w:val="18"/>
+          <w:szCs w:val="18"/>
+          <w:lang w:eastAsia="en-ID"/>
+        </w:rPr>
+        <w:t>            </w:t>
+      </w:r>
+      <w:r>
+        <w:rPr>
+          <w:rFonts w:ascii="Courier New" w:eastAsia="Times New Roman" w:hAnsi="Courier New" w:cs="Courier New"/>
+          <w:color w:val="A31515"/>
+          <w:sz w:val="18"/>
+          <w:szCs w:val="18"/>
+          <w:lang w:eastAsia="en-ID"/>
+        </w:rPr>
+        <w:t>"</w:t>
+      </w:r>
+      <w:proofErr w:type="spellStart"/>
+      <w:r>
+        <w:rPr>
+          <w:rFonts w:ascii="Courier New" w:eastAsia="Times New Roman" w:hAnsi="Courier New" w:cs="Courier New"/>
+          <w:color w:val="A31515"/>
+          <w:sz w:val="18"/>
+          <w:szCs w:val="18"/>
+          <w:lang w:eastAsia="en-ID"/>
+        </w:rPr>
+        <w:t>cars_id</w:t>
+      </w:r>
+      <w:proofErr w:type="spellEnd"/>
+      <w:r>
+        <w:rPr>
+          <w:rFonts w:ascii="Courier New" w:eastAsia="Times New Roman" w:hAnsi="Courier New" w:cs="Courier New"/>
+          <w:color w:val="A31515"/>
+          <w:sz w:val="18"/>
+          <w:szCs w:val="18"/>
+          <w:lang w:eastAsia="en-ID"/>
+        </w:rPr>
+        <w:t>"</w:t>
+      </w:r>
+      <w:r>
+        <w:rPr>
+          <w:rFonts w:ascii="Courier New" w:eastAsia="Times New Roman" w:hAnsi="Courier New" w:cs="Courier New"/>
+          <w:color w:val="000000"/>
+          <w:sz w:val="18"/>
+          <w:szCs w:val="18"/>
+          <w:lang w:eastAsia="en-ID"/>
+        </w:rPr>
+        <w:t>: </w:t>
+      </w:r>
+      <w:r>
+        <w:rPr>
+          <w:rFonts w:ascii="Courier New" w:eastAsia="Times New Roman" w:hAnsi="Courier New" w:cs="Courier New"/>
+          <w:color w:val="098658"/>
+          <w:sz w:val="18"/>
+          <w:szCs w:val="18"/>
+          <w:lang w:eastAsia="en-ID"/>
+        </w:rPr>
+        <w:t>2</w:t>
+      </w:r>
+      <w:r>
+        <w:rPr>
+          <w:rFonts w:ascii="Courier New" w:eastAsia="Times New Roman" w:hAnsi="Courier New" w:cs="Courier New"/>
+          <w:color w:val="000000"/>
+          <w:sz w:val="18"/>
+          <w:szCs w:val="18"/>
+          <w:lang w:eastAsia="en-ID"/>
+        </w:rPr>
+        <w:t>,</w:t>
+      </w:r>
+    </w:p>
+    <w:p>
+      <w:pPr>
+        <w:shd w:val="clear" w:color="auto" w:fill="FFFFFE"/>
+        <w:spacing w:after="0" w:line="270" w:lineRule="atLeast"/>
+        <w:rPr>
+          <w:rFonts w:ascii="Courier New" w:eastAsia="Times New Roman" w:hAnsi="Courier New" w:cs="Courier New"/>
+          <w:color w:val="000000"/>
+          <w:sz w:val="18"/>
+          <w:szCs w:val="18"/>
+          <w:lang w:eastAsia="en-ID"/>
+        </w:rPr>
+      </w:pPr>
+      <w:r>
+        <w:rPr>
+          <w:rFonts w:ascii="Courier New" w:eastAsia="Times New Roman" w:hAnsi="Courier New" w:cs="Courier New"/>
+          <w:color w:val="000000"/>
+          <w:sz w:val="18"/>
+          <w:szCs w:val="18"/>
+          <w:lang w:eastAsia="en-ID"/>
+        </w:rPr>
+        <w:t>            </w:t>
+      </w:r>
+      <w:r>
+        <w:rPr>
+          <w:rFonts w:ascii="Courier New" w:eastAsia="Times New Roman" w:hAnsi="Courier New" w:cs="Courier New"/>
+          <w:color w:val="A31515"/>
+          <w:sz w:val="18"/>
+          <w:szCs w:val="18"/>
+          <w:lang w:eastAsia="en-ID"/>
+        </w:rPr>
+        <w:t>"</w:t>
+      </w:r>
+      <w:proofErr w:type="spellStart"/>
+      <w:r>
+        <w:rPr>
+          <w:rFonts w:ascii="Courier New" w:eastAsia="Times New Roman" w:hAnsi="Courier New" w:cs="Courier New"/>
+          <w:color w:val="A31515"/>
+          <w:sz w:val="18"/>
+          <w:szCs w:val="18"/>
+          <w:lang w:eastAsia="en-ID"/>
+        </w:rPr>
+        <w:t>start_time</w:t>
+      </w:r>
+      <w:proofErr w:type="spellEnd"/>
+      <w:r>
+        <w:rPr>
+          <w:rFonts w:ascii="Courier New" w:eastAsia="Times New Roman" w:hAnsi="Courier New" w:cs="Courier New"/>
+          <w:color w:val="A31515"/>
+          <w:sz w:val="18"/>
+          <w:szCs w:val="18"/>
+          <w:lang w:eastAsia="en-ID"/>
+        </w:rPr>
+        <w:t>"</w:t>
+      </w:r>
+      <w:r>
+        <w:rPr>
+          <w:rFonts w:ascii="Courier New" w:eastAsia="Times New Roman" w:hAnsi="Courier New" w:cs="Courier New"/>
+          <w:color w:val="000000"/>
+          <w:sz w:val="18"/>
+          <w:szCs w:val="18"/>
+          <w:lang w:eastAsia="en-ID"/>
+        </w:rPr>
+        <w:t>: </w:t>
+      </w:r>
+      <w:r>
+        <w:rPr>
+          <w:rFonts w:ascii="Courier New" w:eastAsia="Times New Roman" w:hAnsi="Courier New" w:cs="Courier New"/>
+          <w:color w:val="098658"/>
+          <w:sz w:val="18"/>
+          <w:szCs w:val="18"/>
+          <w:lang w:eastAsia="en-ID"/>
+        </w:rPr>
+        <w:t>1609434000</w:t>
+      </w:r>
+      <w:r>
+        <w:rPr>
+          <w:rFonts w:ascii="Courier New" w:eastAsia="Times New Roman" w:hAnsi="Courier New" w:cs="Courier New"/>
+          <w:color w:val="000000"/>
+          <w:sz w:val="18"/>
+          <w:szCs w:val="18"/>
+          <w:lang w:eastAsia="en-ID"/>
+        </w:rPr>
+        <w:t>,</w:t>
+      </w:r>
+    </w:p>
+    <w:p>
+      <w:pPr>
+        <w:shd w:val="clear" w:color="auto" w:fill="FFFFFE"/>
+        <w:spacing w:after="0" w:line="270" w:lineRule="atLeast"/>
+        <w:rPr>
+          <w:rFonts w:ascii="Courier New" w:eastAsia="Times New Roman" w:hAnsi="Courier New" w:cs="Courier New"/>
+          <w:color w:val="000000"/>
+          <w:sz w:val="18"/>
+          <w:szCs w:val="18"/>
+          <w:lang w:eastAsia="en-ID"/>
+        </w:rPr>
+      </w:pPr>
+      <w:r>
+        <w:rPr>
+          <w:rFonts w:ascii="Courier New" w:eastAsia="Times New Roman" w:hAnsi="Courier New" w:cs="Courier New"/>
+          <w:color w:val="000000"/>
+          <w:sz w:val="18"/>
+          <w:szCs w:val="18"/>
+          <w:lang w:eastAsia="en-ID"/>
+        </w:rPr>
+        <w:t>            </w:t>
+      </w:r>
+      <w:r>
+        <w:rPr>
+          <w:rFonts w:ascii="Courier New" w:eastAsia="Times New Roman" w:hAnsi="Courier New" w:cs="Courier New"/>
+          <w:color w:val="A31515"/>
+          <w:sz w:val="18"/>
+          <w:szCs w:val="18"/>
+          <w:lang w:eastAsia="en-ID"/>
+        </w:rPr>
+        <w:t>"</w:t>
+      </w:r>
+      <w:proofErr w:type="spellStart"/>
+      <w:r>
+        <w:rPr>
+          <w:rFonts w:ascii="Courier New" w:eastAsia="Times New Roman" w:hAnsi="Courier New" w:cs="Courier New"/>
+          <w:color w:val="A31515"/>
+          <w:sz w:val="18"/>
+          <w:szCs w:val="18"/>
+          <w:lang w:eastAsia="en-ID"/>
+        </w:rPr>
+        <w:t>end_time</w:t>
+      </w:r>
+      <w:proofErr w:type="spellEnd"/>
+      <w:r>
+        <w:rPr>
+          <w:rFonts w:ascii="Courier New" w:eastAsia="Times New Roman" w:hAnsi="Courier New" w:cs="Courier New"/>
+          <w:color w:val="A31515"/>
+          <w:sz w:val="18"/>
+          <w:szCs w:val="18"/>
+          <w:lang w:eastAsia="en-ID"/>
+        </w:rPr>
+        <w:t>"</w:t>
+      </w:r>
+      <w:r>
+        <w:rPr>
+          <w:rFonts w:ascii="Courier New" w:eastAsia="Times New Roman" w:hAnsi="Courier New" w:cs="Courier New"/>
+          <w:color w:val="000000"/>
+          <w:sz w:val="18"/>
+          <w:szCs w:val="18"/>
+          <w:lang w:eastAsia="en-ID"/>
+        </w:rPr>
+        <w:t>: </w:t>
+      </w:r>
+      <w:r>
+        <w:rPr>
+          <w:rFonts w:ascii="Courier New" w:eastAsia="Times New Roman" w:hAnsi="Courier New" w:cs="Courier New"/>
+          <w:color w:val="098658"/>
+          <w:sz w:val="18"/>
+          <w:szCs w:val="18"/>
+          <w:lang w:eastAsia="en-ID"/>
+        </w:rPr>
+        <w:t>1609520400</w:t>
+      </w:r>
+      <w:r>
+        <w:rPr>
+          <w:rFonts w:ascii="Courier New" w:eastAsia="Times New Roman" w:hAnsi="Courier New" w:cs="Courier New"/>
+          <w:color w:val="000000"/>
+          <w:sz w:val="18"/>
+          <w:szCs w:val="18"/>
+          <w:lang w:eastAsia="en-ID"/>
+        </w:rPr>
+        <w:t>,</w:t>
+      </w:r>
+    </w:p>
+    <w:p>
+      <w:pPr>
+        <w:shd w:val="clear" w:color="auto" w:fill="FFFFFE"/>
+        <w:spacing w:after="0" w:line="270" w:lineRule="atLeast"/>
+        <w:rPr>
+          <w:rFonts w:ascii="Courier New" w:eastAsia="Times New Roman" w:hAnsi="Courier New" w:cs="Courier New"/>
+          <w:color w:val="000000"/>
+          <w:sz w:val="18"/>
+          <w:szCs w:val="18"/>
+          <w:lang w:eastAsia="en-ID"/>
+        </w:rPr>
+      </w:pPr>
+      <w:r>
+        <w:rPr>
+          <w:rFonts w:ascii="Courier New" w:eastAsia="Times New Roman" w:hAnsi="Courier New" w:cs="Courier New"/>
+          <w:color w:val="000000"/>
+          <w:sz w:val="18"/>
+          <w:szCs w:val="18"/>
+          <w:lang w:eastAsia="en-ID"/>
+        </w:rPr>
+        <w:t>            </w:t>
+      </w:r>
+      <w:r>
+        <w:rPr>
+          <w:rFonts w:ascii="Courier New" w:eastAsia="Times New Roman" w:hAnsi="Courier New" w:cs="Courier New"/>
+          <w:color w:val="A31515"/>
+          <w:sz w:val="18"/>
+          <w:szCs w:val="18"/>
+          <w:lang w:eastAsia="en-ID"/>
+        </w:rPr>
+        <w:t>"</w:t>
+      </w:r>
+      <w:proofErr w:type="spellStart"/>
+      <w:r>
+        <w:rPr>
+          <w:rFonts w:ascii="Courier New" w:eastAsia="Times New Roman" w:hAnsi="Courier New" w:cs="Courier New"/>
+          <w:color w:val="A31515"/>
+          <w:sz w:val="18"/>
+          <w:szCs w:val="18"/>
+          <w:lang w:eastAsia="en-ID"/>
+        </w:rPr>
+        <w:t>total_cost</w:t>
+      </w:r>
+      <w:proofErr w:type="spellEnd"/>
+      <w:r>
+        <w:rPr>
+          <w:rFonts w:ascii="Courier New" w:eastAsia="Times New Roman" w:hAnsi="Courier New" w:cs="Courier New"/>
+          <w:color w:val="A31515"/>
+          <w:sz w:val="18"/>
+          <w:szCs w:val="18"/>
+          <w:lang w:eastAsia="en-ID"/>
+        </w:rPr>
+        <w:t>"</w:t>
+      </w:r>
+      <w:r>
+        <w:rPr>
+          <w:rFonts w:ascii="Courier New" w:eastAsia="Times New Roman" w:hAnsi="Courier New" w:cs="Courier New"/>
+          <w:color w:val="000000"/>
+          <w:sz w:val="18"/>
+          <w:szCs w:val="18"/>
+          <w:lang w:eastAsia="en-ID"/>
+        </w:rPr>
+        <w:t>: </w:t>
+      </w:r>
+      <w:r>
+        <w:rPr>
+          <w:rFonts w:ascii="Courier New" w:eastAsia="Times New Roman" w:hAnsi="Courier New" w:cs="Courier New"/>
           <w:color w:val="0451A5"/>
           <w:sz w:val="18"/>
           <w:szCs w:val="18"/>
           <w:lang w:eastAsia="en-ID"/>
         </w:rPr>
-        <w:t>"Success"</w:t>
+        <w:t>"1000000"</w:t>
       </w:r>
       <w:r>
         <w:rPr>
@@ -6015,663 +6347,6 @@
       <w:pPr>
         <w:shd w:val="clear" w:color="auto" w:fill="FFFFFE"/>
         <w:spacing w:after="0" w:line="270" w:lineRule="atLeast"/>
-        <w:ind w:left="720"/>
-        <w:rPr>
-          <w:rFonts w:ascii="Courier New" w:eastAsia="Times New Roman" w:hAnsi="Courier New" w:cs="Courier New"/>
-          <w:color w:val="000000"/>
-          <w:sz w:val="18"/>
-          <w:szCs w:val="18"/>
-          <w:lang w:eastAsia="en-ID"/>
-        </w:rPr>
-      </w:pPr>
-      <w:r>
-        <w:rPr>
-          <w:rFonts w:ascii="Courier New" w:eastAsia="Times New Roman" w:hAnsi="Courier New" w:cs="Courier New"/>
-          <w:color w:val="000000"/>
-          <w:sz w:val="18"/>
-          <w:szCs w:val="18"/>
-          <w:lang w:eastAsia="en-ID"/>
-        </w:rPr>
-        <w:t>    </w:t>
-      </w:r>
-      <w:r>
-        <w:rPr>
-          <w:rFonts w:ascii="Courier New" w:eastAsia="Times New Roman" w:hAnsi="Courier New" w:cs="Courier New"/>
-          <w:color w:val="A31515"/>
-          <w:sz w:val="18"/>
-          <w:szCs w:val="18"/>
-          <w:lang w:eastAsia="en-ID"/>
-        </w:rPr>
-        <w:t>"data"</w:t>
-      </w:r>
-      <w:r>
-        <w:rPr>
-          <w:rFonts w:ascii="Courier New" w:eastAsia="Times New Roman" w:hAnsi="Courier New" w:cs="Courier New"/>
-          <w:color w:val="000000"/>
-          <w:sz w:val="18"/>
-          <w:szCs w:val="18"/>
-          <w:lang w:eastAsia="en-ID"/>
-        </w:rPr>
-        <w:t>: [</w:t>
-      </w:r>
-    </w:p>
-    <w:p>
-      <w:pPr>
-        <w:shd w:val="clear" w:color="auto" w:fill="FFFFFE"/>
-        <w:spacing w:after="0" w:line="270" w:lineRule="atLeast"/>
-        <w:ind w:left="720"/>
-        <w:rPr>
-          <w:rFonts w:ascii="Courier New" w:eastAsia="Times New Roman" w:hAnsi="Courier New" w:cs="Courier New"/>
-          <w:color w:val="000000"/>
-          <w:sz w:val="18"/>
-          <w:szCs w:val="18"/>
-          <w:lang w:eastAsia="en-ID"/>
-        </w:rPr>
-      </w:pPr>
-      <w:r>
-        <w:rPr>
-          <w:rFonts w:ascii="Courier New" w:eastAsia="Times New Roman" w:hAnsi="Courier New" w:cs="Courier New"/>
-          <w:color w:val="000000"/>
-          <w:sz w:val="18"/>
-          <w:szCs w:val="18"/>
-          <w:lang w:eastAsia="en-ID"/>
-        </w:rPr>
-        <w:t>        {</w:t>
-      </w:r>
-    </w:p>
-    <w:p>
-      <w:pPr>
-        <w:shd w:val="clear" w:color="auto" w:fill="FFFFFE"/>
-        <w:spacing w:after="0" w:line="270" w:lineRule="atLeast"/>
-        <w:ind w:left="720"/>
-        <w:rPr>
-          <w:rFonts w:ascii="Courier New" w:eastAsia="Times New Roman" w:hAnsi="Courier New" w:cs="Courier New"/>
-          <w:color w:val="000000"/>
-          <w:sz w:val="18"/>
-          <w:szCs w:val="18"/>
-          <w:lang w:eastAsia="en-ID"/>
-        </w:rPr>
-      </w:pPr>
-      <w:r>
-        <w:rPr>
-          <w:rFonts w:ascii="Courier New" w:eastAsia="Times New Roman" w:hAnsi="Courier New" w:cs="Courier New"/>
-          <w:color w:val="000000"/>
-          <w:sz w:val="18"/>
-          <w:szCs w:val="18"/>
-          <w:lang w:eastAsia="en-ID"/>
-        </w:rPr>
-        <w:t>            </w:t>
-      </w:r>
-      <w:r>
-        <w:rPr>
-          <w:rFonts w:ascii="Courier New" w:eastAsia="Times New Roman" w:hAnsi="Courier New" w:cs="Courier New"/>
-          <w:color w:val="A31515"/>
-          <w:sz w:val="18"/>
-          <w:szCs w:val="18"/>
-          <w:lang w:eastAsia="en-ID"/>
-        </w:rPr>
-        <w:t>"</w:t>
-      </w:r>
-      <w:proofErr w:type="spellStart"/>
-      <w:proofErr w:type="gramStart"/>
-      <w:r>
-        <w:rPr>
-          <w:rFonts w:ascii="Courier New" w:eastAsia="Times New Roman" w:hAnsi="Courier New" w:cs="Courier New"/>
-          <w:color w:val="A31515"/>
-          <w:sz w:val="18"/>
-          <w:szCs w:val="18"/>
-          <w:lang w:eastAsia="en-ID"/>
-        </w:rPr>
-        <w:t>booking</w:t>
-      </w:r>
-      <w:proofErr w:type="gramEnd"/>
-      <w:r>
-        <w:rPr>
-          <w:rFonts w:ascii="Courier New" w:eastAsia="Times New Roman" w:hAnsi="Courier New" w:cs="Courier New"/>
-          <w:color w:val="A31515"/>
-          <w:sz w:val="18"/>
-          <w:szCs w:val="18"/>
-          <w:lang w:eastAsia="en-ID"/>
-        </w:rPr>
-        <w:t>_id</w:t>
-      </w:r>
-      <w:proofErr w:type="spellEnd"/>
-      <w:r>
-        <w:rPr>
-          <w:rFonts w:ascii="Courier New" w:eastAsia="Times New Roman" w:hAnsi="Courier New" w:cs="Courier New"/>
-          <w:color w:val="A31515"/>
-          <w:sz w:val="18"/>
-          <w:szCs w:val="18"/>
-          <w:lang w:eastAsia="en-ID"/>
-        </w:rPr>
-        <w:t>"</w:t>
-      </w:r>
-      <w:r>
-        <w:rPr>
-          <w:rFonts w:ascii="Courier New" w:eastAsia="Times New Roman" w:hAnsi="Courier New" w:cs="Courier New"/>
-          <w:color w:val="000000"/>
-          <w:sz w:val="18"/>
-          <w:szCs w:val="18"/>
-          <w:lang w:eastAsia="en-ID"/>
-        </w:rPr>
-        <w:t>: </w:t>
-      </w:r>
-      <w:r>
-        <w:rPr>
-          <w:rFonts w:ascii="Courier New" w:eastAsia="Times New Roman" w:hAnsi="Courier New" w:cs="Courier New"/>
-          <w:color w:val="098658"/>
-          <w:sz w:val="18"/>
-          <w:szCs w:val="18"/>
-          <w:lang w:eastAsia="en-ID"/>
-        </w:rPr>
-        <w:t>1</w:t>
-      </w:r>
-      <w:r>
-        <w:rPr>
-          <w:rFonts w:ascii="Courier New" w:eastAsia="Times New Roman" w:hAnsi="Courier New" w:cs="Courier New"/>
-          <w:color w:val="000000"/>
-          <w:sz w:val="18"/>
-          <w:szCs w:val="18"/>
-          <w:lang w:eastAsia="en-ID"/>
-        </w:rPr>
-        <w:t>,</w:t>
-      </w:r>
-    </w:p>
-    <w:p>
-      <w:pPr>
-        <w:shd w:val="clear" w:color="auto" w:fill="FFFFFE"/>
-        <w:spacing w:after="0" w:line="270" w:lineRule="atLeast"/>
-        <w:ind w:left="720"/>
-        <w:rPr>
-          <w:rFonts w:ascii="Courier New" w:eastAsia="Times New Roman" w:hAnsi="Courier New" w:cs="Courier New"/>
-          <w:color w:val="000000"/>
-          <w:sz w:val="18"/>
-          <w:szCs w:val="18"/>
-          <w:lang w:eastAsia="en-ID"/>
-        </w:rPr>
-      </w:pPr>
-      <w:r>
-        <w:rPr>
-          <w:rFonts w:ascii="Courier New" w:eastAsia="Times New Roman" w:hAnsi="Courier New" w:cs="Courier New"/>
-          <w:color w:val="000000"/>
-          <w:sz w:val="18"/>
-          <w:szCs w:val="18"/>
-          <w:lang w:eastAsia="en-ID"/>
-        </w:rPr>
-        <w:t>            </w:t>
-      </w:r>
-      <w:r>
-        <w:rPr>
-          <w:rFonts w:ascii="Courier New" w:eastAsia="Times New Roman" w:hAnsi="Courier New" w:cs="Courier New"/>
-          <w:color w:val="A31515"/>
-          <w:sz w:val="18"/>
-          <w:szCs w:val="18"/>
-          <w:lang w:eastAsia="en-ID"/>
-        </w:rPr>
-        <w:t>"</w:t>
-      </w:r>
-      <w:proofErr w:type="spellStart"/>
-      <w:proofErr w:type="gramStart"/>
-      <w:r>
-        <w:rPr>
-          <w:rFonts w:ascii="Courier New" w:eastAsia="Times New Roman" w:hAnsi="Courier New" w:cs="Courier New"/>
-          <w:color w:val="A31515"/>
-          <w:sz w:val="18"/>
-          <w:szCs w:val="18"/>
-          <w:lang w:eastAsia="en-ID"/>
-        </w:rPr>
-        <w:t>customer</w:t>
-      </w:r>
-      <w:proofErr w:type="gramEnd"/>
-      <w:r>
-        <w:rPr>
-          <w:rFonts w:ascii="Courier New" w:eastAsia="Times New Roman" w:hAnsi="Courier New" w:cs="Courier New"/>
-          <w:color w:val="A31515"/>
-          <w:sz w:val="18"/>
-          <w:szCs w:val="18"/>
-          <w:lang w:eastAsia="en-ID"/>
-        </w:rPr>
-        <w:t>_id</w:t>
-      </w:r>
-      <w:proofErr w:type="spellEnd"/>
-      <w:r>
-        <w:rPr>
-          <w:rFonts w:ascii="Courier New" w:eastAsia="Times New Roman" w:hAnsi="Courier New" w:cs="Courier New"/>
-          <w:color w:val="A31515"/>
-          <w:sz w:val="18"/>
-          <w:szCs w:val="18"/>
-          <w:lang w:eastAsia="en-ID"/>
-        </w:rPr>
-        <w:t>"</w:t>
-      </w:r>
-      <w:r>
-        <w:rPr>
-          <w:rFonts w:ascii="Courier New" w:eastAsia="Times New Roman" w:hAnsi="Courier New" w:cs="Courier New"/>
-          <w:color w:val="000000"/>
-          <w:sz w:val="18"/>
-          <w:szCs w:val="18"/>
-          <w:lang w:eastAsia="en-ID"/>
-        </w:rPr>
-        <w:t>: </w:t>
-      </w:r>
-      <w:r>
-        <w:rPr>
-          <w:rFonts w:ascii="Courier New" w:eastAsia="Times New Roman" w:hAnsi="Courier New" w:cs="Courier New"/>
-          <w:color w:val="098658"/>
-          <w:sz w:val="18"/>
-          <w:szCs w:val="18"/>
-          <w:lang w:eastAsia="en-ID"/>
-        </w:rPr>
-        <w:t>3</w:t>
-      </w:r>
-      <w:r>
-        <w:rPr>
-          <w:rFonts w:ascii="Courier New" w:eastAsia="Times New Roman" w:hAnsi="Courier New" w:cs="Courier New"/>
-          <w:color w:val="000000"/>
-          <w:sz w:val="18"/>
-          <w:szCs w:val="18"/>
-          <w:lang w:eastAsia="en-ID"/>
-        </w:rPr>
-        <w:t>,</w:t>
-      </w:r>
-    </w:p>
-    <w:p>
-      <w:pPr>
-        <w:shd w:val="clear" w:color="auto" w:fill="FFFFFE"/>
-        <w:spacing w:after="0" w:line="270" w:lineRule="atLeast"/>
-        <w:ind w:left="720"/>
-        <w:rPr>
-          <w:rFonts w:ascii="Courier New" w:eastAsia="Times New Roman" w:hAnsi="Courier New" w:cs="Courier New"/>
-          <w:color w:val="000000"/>
-          <w:sz w:val="18"/>
-          <w:szCs w:val="18"/>
-          <w:lang w:eastAsia="en-ID"/>
-        </w:rPr>
-      </w:pPr>
-      <w:r>
-        <w:rPr>
-          <w:rFonts w:ascii="Courier New" w:eastAsia="Times New Roman" w:hAnsi="Courier New" w:cs="Courier New"/>
-          <w:color w:val="000000"/>
-          <w:sz w:val="18"/>
-          <w:szCs w:val="18"/>
-          <w:lang w:eastAsia="en-ID"/>
-        </w:rPr>
-        <w:t>            </w:t>
-      </w:r>
-      <w:r>
-        <w:rPr>
-          <w:rFonts w:ascii="Courier New" w:eastAsia="Times New Roman" w:hAnsi="Courier New" w:cs="Courier New"/>
-          <w:color w:val="A31515"/>
-          <w:sz w:val="18"/>
-          <w:szCs w:val="18"/>
-          <w:lang w:eastAsia="en-ID"/>
-        </w:rPr>
-        <w:t>"</w:t>
-      </w:r>
-      <w:proofErr w:type="spellStart"/>
-      <w:proofErr w:type="gramStart"/>
-      <w:r>
-        <w:rPr>
-          <w:rFonts w:ascii="Courier New" w:eastAsia="Times New Roman" w:hAnsi="Courier New" w:cs="Courier New"/>
-          <w:color w:val="A31515"/>
-          <w:sz w:val="18"/>
-          <w:szCs w:val="18"/>
-          <w:lang w:eastAsia="en-ID"/>
-        </w:rPr>
-        <w:t>cars</w:t>
-      </w:r>
-      <w:proofErr w:type="gramEnd"/>
-      <w:r>
-        <w:rPr>
-          <w:rFonts w:ascii="Courier New" w:eastAsia="Times New Roman" w:hAnsi="Courier New" w:cs="Courier New"/>
-          <w:color w:val="A31515"/>
-          <w:sz w:val="18"/>
-          <w:szCs w:val="18"/>
-          <w:lang w:eastAsia="en-ID"/>
-        </w:rPr>
-        <w:t>_id</w:t>
-      </w:r>
-      <w:proofErr w:type="spellEnd"/>
-      <w:r>
-        <w:rPr>
-          <w:rFonts w:ascii="Courier New" w:eastAsia="Times New Roman" w:hAnsi="Courier New" w:cs="Courier New"/>
-          <w:color w:val="A31515"/>
-          <w:sz w:val="18"/>
-          <w:szCs w:val="18"/>
-          <w:lang w:eastAsia="en-ID"/>
-        </w:rPr>
-        <w:t>"</w:t>
-      </w:r>
-      <w:r>
-        <w:rPr>
-          <w:rFonts w:ascii="Courier New" w:eastAsia="Times New Roman" w:hAnsi="Courier New" w:cs="Courier New"/>
-          <w:color w:val="000000"/>
-          <w:sz w:val="18"/>
-          <w:szCs w:val="18"/>
-          <w:lang w:eastAsia="en-ID"/>
-        </w:rPr>
-        <w:t>: </w:t>
-      </w:r>
-      <w:r>
-        <w:rPr>
-          <w:rFonts w:ascii="Courier New" w:eastAsia="Times New Roman" w:hAnsi="Courier New" w:cs="Courier New"/>
-          <w:color w:val="098658"/>
-          <w:sz w:val="18"/>
-          <w:szCs w:val="18"/>
-          <w:lang w:eastAsia="en-ID"/>
-        </w:rPr>
-        <w:t>2</w:t>
-      </w:r>
-      <w:r>
-        <w:rPr>
-          <w:rFonts w:ascii="Courier New" w:eastAsia="Times New Roman" w:hAnsi="Courier New" w:cs="Courier New"/>
-          <w:color w:val="000000"/>
-          <w:sz w:val="18"/>
-          <w:szCs w:val="18"/>
-          <w:lang w:eastAsia="en-ID"/>
-        </w:rPr>
-        <w:t>,</w:t>
-      </w:r>
-    </w:p>
-    <w:p>
-      <w:pPr>
-        <w:shd w:val="clear" w:color="auto" w:fill="FFFFFE"/>
-        <w:spacing w:after="0" w:line="270" w:lineRule="atLeast"/>
-        <w:ind w:left="720"/>
-        <w:rPr>
-          <w:rFonts w:ascii="Courier New" w:eastAsia="Times New Roman" w:hAnsi="Courier New" w:cs="Courier New"/>
-          <w:color w:val="000000"/>
-          <w:sz w:val="18"/>
-          <w:szCs w:val="18"/>
-          <w:lang w:eastAsia="en-ID"/>
-        </w:rPr>
-      </w:pPr>
-      <w:r>
-        <w:rPr>
-          <w:rFonts w:ascii="Courier New" w:eastAsia="Times New Roman" w:hAnsi="Courier New" w:cs="Courier New"/>
-          <w:color w:val="000000"/>
-          <w:sz w:val="18"/>
-          <w:szCs w:val="18"/>
-          <w:lang w:eastAsia="en-ID"/>
-        </w:rPr>
-        <w:t>            </w:t>
-      </w:r>
-      <w:r>
-        <w:rPr>
-          <w:rFonts w:ascii="Courier New" w:eastAsia="Times New Roman" w:hAnsi="Courier New" w:cs="Courier New"/>
-          <w:color w:val="A31515"/>
-          <w:sz w:val="18"/>
-          <w:szCs w:val="18"/>
-          <w:lang w:eastAsia="en-ID"/>
-        </w:rPr>
-        <w:t>"</w:t>
-      </w:r>
-      <w:proofErr w:type="spellStart"/>
-      <w:proofErr w:type="gramStart"/>
-      <w:r>
-        <w:rPr>
-          <w:rFonts w:ascii="Courier New" w:eastAsia="Times New Roman" w:hAnsi="Courier New" w:cs="Courier New"/>
-          <w:color w:val="A31515"/>
-          <w:sz w:val="18"/>
-          <w:szCs w:val="18"/>
-          <w:lang w:eastAsia="en-ID"/>
-        </w:rPr>
-        <w:t>start</w:t>
-      </w:r>
-      <w:proofErr w:type="gramEnd"/>
-      <w:r>
-        <w:rPr>
-          <w:rFonts w:ascii="Courier New" w:eastAsia="Times New Roman" w:hAnsi="Courier New" w:cs="Courier New"/>
-          <w:color w:val="A31515"/>
-          <w:sz w:val="18"/>
-          <w:szCs w:val="18"/>
-          <w:lang w:eastAsia="en-ID"/>
-        </w:rPr>
-        <w:t>_time</w:t>
-      </w:r>
-      <w:proofErr w:type="spellEnd"/>
-      <w:r>
-        <w:rPr>
-          <w:rFonts w:ascii="Courier New" w:eastAsia="Times New Roman" w:hAnsi="Courier New" w:cs="Courier New"/>
-          <w:color w:val="A31515"/>
-          <w:sz w:val="18"/>
-          <w:szCs w:val="18"/>
-          <w:lang w:eastAsia="en-ID"/>
-        </w:rPr>
-        <w:t>"</w:t>
-      </w:r>
-      <w:r>
-        <w:rPr>
-          <w:rFonts w:ascii="Courier New" w:eastAsia="Times New Roman" w:hAnsi="Courier New" w:cs="Courier New"/>
-          <w:color w:val="000000"/>
-          <w:sz w:val="18"/>
-          <w:szCs w:val="18"/>
-          <w:lang w:eastAsia="en-ID"/>
-        </w:rPr>
-        <w:t>: </w:t>
-      </w:r>
-      <w:r>
-        <w:rPr>
-          <w:rFonts w:ascii="Courier New" w:eastAsia="Times New Roman" w:hAnsi="Courier New" w:cs="Courier New"/>
-          <w:color w:val="0451A5"/>
-          <w:sz w:val="18"/>
-          <w:szCs w:val="18"/>
-          <w:lang w:eastAsia="en-ID"/>
-        </w:rPr>
-        <w:t>"2020-12-31T17:00:00.000Z"</w:t>
-      </w:r>
-      <w:r>
-        <w:rPr>
-          <w:rFonts w:ascii="Courier New" w:eastAsia="Times New Roman" w:hAnsi="Courier New" w:cs="Courier New"/>
-          <w:color w:val="000000"/>
-          <w:sz w:val="18"/>
-          <w:szCs w:val="18"/>
-          <w:lang w:eastAsia="en-ID"/>
-        </w:rPr>
-        <w:t>,</w:t>
-      </w:r>
-    </w:p>
-    <w:p>
-      <w:pPr>
-        <w:shd w:val="clear" w:color="auto" w:fill="FFFFFE"/>
-        <w:spacing w:after="0" w:line="270" w:lineRule="atLeast"/>
-        <w:ind w:left="720"/>
-        <w:rPr>
-          <w:rFonts w:ascii="Courier New" w:eastAsia="Times New Roman" w:hAnsi="Courier New" w:cs="Courier New"/>
-          <w:color w:val="000000"/>
-          <w:sz w:val="18"/>
-          <w:szCs w:val="18"/>
-          <w:lang w:eastAsia="en-ID"/>
-        </w:rPr>
-      </w:pPr>
-      <w:r>
-        <w:rPr>
-          <w:rFonts w:ascii="Courier New" w:eastAsia="Times New Roman" w:hAnsi="Courier New" w:cs="Courier New"/>
-          <w:color w:val="000000"/>
-          <w:sz w:val="18"/>
-          <w:szCs w:val="18"/>
-          <w:lang w:eastAsia="en-ID"/>
-        </w:rPr>
-        <w:t>            </w:t>
-      </w:r>
-      <w:r>
-        <w:rPr>
-          <w:rFonts w:ascii="Courier New" w:eastAsia="Times New Roman" w:hAnsi="Courier New" w:cs="Courier New"/>
-          <w:color w:val="A31515"/>
-          <w:sz w:val="18"/>
-          <w:szCs w:val="18"/>
-          <w:lang w:eastAsia="en-ID"/>
-        </w:rPr>
-        <w:t>"</w:t>
-      </w:r>
-      <w:proofErr w:type="spellStart"/>
-      <w:proofErr w:type="gramStart"/>
-      <w:r>
-        <w:rPr>
-          <w:rFonts w:ascii="Courier New" w:eastAsia="Times New Roman" w:hAnsi="Courier New" w:cs="Courier New"/>
-          <w:color w:val="A31515"/>
-          <w:sz w:val="18"/>
-          <w:szCs w:val="18"/>
-          <w:lang w:eastAsia="en-ID"/>
-        </w:rPr>
-        <w:t>end</w:t>
-      </w:r>
-      <w:proofErr w:type="gramEnd"/>
-      <w:r>
-        <w:rPr>
-          <w:rFonts w:ascii="Courier New" w:eastAsia="Times New Roman" w:hAnsi="Courier New" w:cs="Courier New"/>
-          <w:color w:val="A31515"/>
-          <w:sz w:val="18"/>
-          <w:szCs w:val="18"/>
-          <w:lang w:eastAsia="en-ID"/>
-        </w:rPr>
-        <w:t>_time</w:t>
-      </w:r>
-      <w:proofErr w:type="spellEnd"/>
-      <w:r>
-        <w:rPr>
-          <w:rFonts w:ascii="Courier New" w:eastAsia="Times New Roman" w:hAnsi="Courier New" w:cs="Courier New"/>
-          <w:color w:val="A31515"/>
-          <w:sz w:val="18"/>
-          <w:szCs w:val="18"/>
-          <w:lang w:eastAsia="en-ID"/>
-        </w:rPr>
-        <w:t>"</w:t>
-      </w:r>
-      <w:r>
-        <w:rPr>
-          <w:rFonts w:ascii="Courier New" w:eastAsia="Times New Roman" w:hAnsi="Courier New" w:cs="Courier New"/>
-          <w:color w:val="000000"/>
-          <w:sz w:val="18"/>
-          <w:szCs w:val="18"/>
-          <w:lang w:eastAsia="en-ID"/>
-        </w:rPr>
-        <w:t>: </w:t>
-      </w:r>
-      <w:r>
-        <w:rPr>
-          <w:rFonts w:ascii="Courier New" w:eastAsia="Times New Roman" w:hAnsi="Courier New" w:cs="Courier New"/>
-          <w:color w:val="0451A5"/>
-          <w:sz w:val="18"/>
-          <w:szCs w:val="18"/>
-          <w:lang w:eastAsia="en-ID"/>
-        </w:rPr>
-        <w:t>"2021-01-01T17:00:00.000Z"</w:t>
-      </w:r>
-      <w:r>
-        <w:rPr>
-          <w:rFonts w:ascii="Courier New" w:eastAsia="Times New Roman" w:hAnsi="Courier New" w:cs="Courier New"/>
-          <w:color w:val="000000"/>
-          <w:sz w:val="18"/>
-          <w:szCs w:val="18"/>
-          <w:lang w:eastAsia="en-ID"/>
-        </w:rPr>
-        <w:t>,</w:t>
-      </w:r>
-    </w:p>
-    <w:p>
-      <w:pPr>
-        <w:shd w:val="clear" w:color="auto" w:fill="FFFFFE"/>
-        <w:spacing w:after="0" w:line="270" w:lineRule="atLeast"/>
-        <w:ind w:left="720"/>
-        <w:rPr>
-          <w:rFonts w:ascii="Courier New" w:eastAsia="Times New Roman" w:hAnsi="Courier New" w:cs="Courier New"/>
-          <w:color w:val="000000"/>
-          <w:sz w:val="18"/>
-          <w:szCs w:val="18"/>
-          <w:lang w:eastAsia="en-ID"/>
-        </w:rPr>
-      </w:pPr>
-      <w:r>
-        <w:rPr>
-          <w:rFonts w:ascii="Courier New" w:eastAsia="Times New Roman" w:hAnsi="Courier New" w:cs="Courier New"/>
-          <w:color w:val="000000"/>
-          <w:sz w:val="18"/>
-          <w:szCs w:val="18"/>
-          <w:lang w:eastAsia="en-ID"/>
-        </w:rPr>
-        <w:t>            </w:t>
-      </w:r>
-      <w:r>
-        <w:rPr>
-          <w:rFonts w:ascii="Courier New" w:eastAsia="Times New Roman" w:hAnsi="Courier New" w:cs="Courier New"/>
-          <w:color w:val="A31515"/>
-          <w:sz w:val="18"/>
-          <w:szCs w:val="18"/>
-          <w:lang w:eastAsia="en-ID"/>
-        </w:rPr>
-        <w:t>"</w:t>
-      </w:r>
-      <w:proofErr w:type="spellStart"/>
-      <w:proofErr w:type="gramStart"/>
-      <w:r>
-        <w:rPr>
-          <w:rFonts w:ascii="Courier New" w:eastAsia="Times New Roman" w:hAnsi="Courier New" w:cs="Courier New"/>
-          <w:color w:val="A31515"/>
-          <w:sz w:val="18"/>
-          <w:szCs w:val="18"/>
-          <w:lang w:eastAsia="en-ID"/>
-        </w:rPr>
-        <w:t>total</w:t>
-      </w:r>
-      <w:proofErr w:type="gramEnd"/>
-      <w:r>
-        <w:rPr>
-          <w:rFonts w:ascii="Courier New" w:eastAsia="Times New Roman" w:hAnsi="Courier New" w:cs="Courier New"/>
-          <w:color w:val="A31515"/>
-          <w:sz w:val="18"/>
-          <w:szCs w:val="18"/>
-          <w:lang w:eastAsia="en-ID"/>
-        </w:rPr>
-        <w:t>_cost</w:t>
-      </w:r>
-      <w:proofErr w:type="spellEnd"/>
-      <w:r>
-        <w:rPr>
-          <w:rFonts w:ascii="Courier New" w:eastAsia="Times New Roman" w:hAnsi="Courier New" w:cs="Courier New"/>
-          <w:color w:val="A31515"/>
-          <w:sz w:val="18"/>
-          <w:szCs w:val="18"/>
-          <w:lang w:eastAsia="en-ID"/>
-        </w:rPr>
-        <w:t>"</w:t>
-      </w:r>
-      <w:r>
-        <w:rPr>
-          <w:rFonts w:ascii="Courier New" w:eastAsia="Times New Roman" w:hAnsi="Courier New" w:cs="Courier New"/>
-          <w:color w:val="000000"/>
-          <w:sz w:val="18"/>
-          <w:szCs w:val="18"/>
-          <w:lang w:eastAsia="en-ID"/>
-        </w:rPr>
-        <w:t>: </w:t>
-      </w:r>
-      <w:r>
-        <w:rPr>
-          <w:rFonts w:ascii="Courier New" w:eastAsia="Times New Roman" w:hAnsi="Courier New" w:cs="Courier New"/>
-          <w:color w:val="0451A5"/>
-          <w:sz w:val="18"/>
-          <w:szCs w:val="18"/>
-          <w:lang w:eastAsia="en-ID"/>
-        </w:rPr>
-        <w:t>"1000000"</w:t>
-      </w:r>
-      <w:r>
-        <w:rPr>
-          <w:rFonts w:ascii="Courier New" w:eastAsia="Times New Roman" w:hAnsi="Courier New" w:cs="Courier New"/>
-          <w:color w:val="000000"/>
-          <w:sz w:val="18"/>
-          <w:szCs w:val="18"/>
-          <w:lang w:eastAsia="en-ID"/>
-        </w:rPr>
-        <w:t>,</w:t>
-      </w:r>
-    </w:p>
-    <w:p>
-      <w:pPr>
-        <w:shd w:val="clear" w:color="auto" w:fill="FFFFFE"/>
-        <w:spacing w:after="0" w:line="270" w:lineRule="atLeast"/>
-        <w:ind w:left="720"/>
         <w:rPr>
           <w:rFonts w:ascii="Courier New" w:eastAsia="Times New Roman" w:hAnsi="Courier New" w:cs="Courier New"/>
           <w:color w:val="000000"/>
@@ -6727,7 +6402,6 @@
       <w:pPr>
         <w:shd w:val="clear" w:color="auto" w:fill="FFFFFE"/>
         <w:spacing w:after="0" w:line="270" w:lineRule="atLeast"/>
-        <w:ind w:left="720"/>
         <w:rPr>
           <w:rFonts w:ascii="Courier New" w:eastAsia="Times New Roman" w:hAnsi="Courier New" w:cs="Courier New"/>
           <w:color w:val="000000"/>
@@ -6751,7 +6425,6 @@
       <w:pPr>
         <w:shd w:val="clear" w:color="auto" w:fill="FFFFFE"/>
         <w:spacing w:after="0" w:line="270" w:lineRule="atLeast"/>
-        <w:ind w:left="720"/>
         <w:rPr>
           <w:rFonts w:ascii="Courier New" w:eastAsia="Times New Roman" w:hAnsi="Courier New" w:cs="Courier New"/>
           <w:color w:val="000000"/>
@@ -6775,7 +6448,6 @@
       <w:pPr>
         <w:shd w:val="clear" w:color="auto" w:fill="FFFFFE"/>
         <w:spacing w:after="0" w:line="270" w:lineRule="atLeast"/>
-        <w:ind w:left="720"/>
         <w:rPr>
           <w:rFonts w:ascii="Courier New" w:eastAsia="Times New Roman" w:hAnsi="Courier New" w:cs="Courier New"/>
           <w:color w:val="000000"/>
@@ -6805,27 +6477,15 @@
         <w:t>"</w:t>
       </w:r>
       <w:proofErr w:type="spellStart"/>
-      <w:proofErr w:type="gramStart"/>
-      <w:r>
-        <w:rPr>
-          <w:rFonts w:ascii="Courier New" w:eastAsia="Times New Roman" w:hAnsi="Courier New" w:cs="Courier New"/>
-          <w:color w:val="A31515"/>
-          <w:sz w:val="18"/>
-          <w:szCs w:val="18"/>
-          <w:lang w:eastAsia="en-ID"/>
-        </w:rPr>
-        <w:t>booking</w:t>
-      </w:r>
-      <w:proofErr w:type="gramEnd"/>
-      <w:r>
-        <w:rPr>
-          <w:rFonts w:ascii="Courier New" w:eastAsia="Times New Roman" w:hAnsi="Courier New" w:cs="Courier New"/>
-          <w:color w:val="A31515"/>
-          <w:sz w:val="18"/>
-          <w:szCs w:val="18"/>
-          <w:lang w:eastAsia="en-ID"/>
-        </w:rPr>
-        <w:t>_id</w:t>
+      <w:r>
+        <w:rPr>
+          <w:rFonts w:ascii="Courier New" w:eastAsia="Times New Roman" w:hAnsi="Courier New" w:cs="Courier New"/>
+          <w:color w:val="A31515"/>
+          <w:sz w:val="18"/>
+          <w:szCs w:val="18"/>
+          <w:lang w:eastAsia="en-ID"/>
+        </w:rPr>
+        <w:t>booking_id</w:t>
       </w:r>
       <w:proofErr w:type="spellEnd"/>
       <w:r>
@@ -6873,7 +6533,6 @@
       <w:pPr>
         <w:shd w:val="clear" w:color="auto" w:fill="FFFFFE"/>
         <w:spacing w:after="0" w:line="270" w:lineRule="atLeast"/>
-        <w:ind w:left="720"/>
         <w:rPr>
           <w:rFonts w:ascii="Courier New" w:eastAsia="Times New Roman" w:hAnsi="Courier New" w:cs="Courier New"/>
           <w:color w:val="000000"/>
@@ -6903,27 +6562,15 @@
         <w:t>"</w:t>
       </w:r>
       <w:proofErr w:type="spellStart"/>
-      <w:proofErr w:type="gramStart"/>
-      <w:r>
-        <w:rPr>
-          <w:rFonts w:ascii="Courier New" w:eastAsia="Times New Roman" w:hAnsi="Courier New" w:cs="Courier New"/>
-          <w:color w:val="A31515"/>
-          <w:sz w:val="18"/>
-          <w:szCs w:val="18"/>
-          <w:lang w:eastAsia="en-ID"/>
-        </w:rPr>
-        <w:t>customer</w:t>
-      </w:r>
-      <w:proofErr w:type="gramEnd"/>
-      <w:r>
-        <w:rPr>
-          <w:rFonts w:ascii="Courier New" w:eastAsia="Times New Roman" w:hAnsi="Courier New" w:cs="Courier New"/>
-          <w:color w:val="A31515"/>
-          <w:sz w:val="18"/>
-          <w:szCs w:val="18"/>
-          <w:lang w:eastAsia="en-ID"/>
-        </w:rPr>
-        <w:t>_id</w:t>
+      <w:r>
+        <w:rPr>
+          <w:rFonts w:ascii="Courier New" w:eastAsia="Times New Roman" w:hAnsi="Courier New" w:cs="Courier New"/>
+          <w:color w:val="A31515"/>
+          <w:sz w:val="18"/>
+          <w:szCs w:val="18"/>
+          <w:lang w:eastAsia="en-ID"/>
+        </w:rPr>
+        <w:t>customer_id</w:t>
       </w:r>
       <w:proofErr w:type="spellEnd"/>
       <w:r>
@@ -6971,7 +6618,6 @@
       <w:pPr>
         <w:shd w:val="clear" w:color="auto" w:fill="FFFFFE"/>
         <w:spacing w:after="0" w:line="270" w:lineRule="atLeast"/>
-        <w:ind w:left="720"/>
         <w:rPr>
           <w:rFonts w:ascii="Courier New" w:eastAsia="Times New Roman" w:hAnsi="Courier New" w:cs="Courier New"/>
           <w:color w:val="000000"/>
@@ -7001,27 +6647,15 @@
         <w:t>"</w:t>
       </w:r>
       <w:proofErr w:type="spellStart"/>
-      <w:proofErr w:type="gramStart"/>
-      <w:r>
-        <w:rPr>
-          <w:rFonts w:ascii="Courier New" w:eastAsia="Times New Roman" w:hAnsi="Courier New" w:cs="Courier New"/>
-          <w:color w:val="A31515"/>
-          <w:sz w:val="18"/>
-          <w:szCs w:val="18"/>
-          <w:lang w:eastAsia="en-ID"/>
-        </w:rPr>
-        <w:t>cars</w:t>
-      </w:r>
-      <w:proofErr w:type="gramEnd"/>
-      <w:r>
-        <w:rPr>
-          <w:rFonts w:ascii="Courier New" w:eastAsia="Times New Roman" w:hAnsi="Courier New" w:cs="Courier New"/>
-          <w:color w:val="A31515"/>
-          <w:sz w:val="18"/>
-          <w:szCs w:val="18"/>
-          <w:lang w:eastAsia="en-ID"/>
-        </w:rPr>
-        <w:t>_id</w:t>
+      <w:r>
+        <w:rPr>
+          <w:rFonts w:ascii="Courier New" w:eastAsia="Times New Roman" w:hAnsi="Courier New" w:cs="Courier New"/>
+          <w:color w:val="A31515"/>
+          <w:sz w:val="18"/>
+          <w:szCs w:val="18"/>
+          <w:lang w:eastAsia="en-ID"/>
+        </w:rPr>
+        <w:t>cars_id</w:t>
       </w:r>
       <w:proofErr w:type="spellEnd"/>
       <w:r>
@@ -7069,105 +6703,6 @@
       <w:pPr>
         <w:shd w:val="clear" w:color="auto" w:fill="FFFFFE"/>
         <w:spacing w:after="0" w:line="270" w:lineRule="atLeast"/>
-        <w:ind w:left="720"/>
-        <w:rPr>
-          <w:rFonts w:ascii="Courier New" w:eastAsia="Times New Roman" w:hAnsi="Courier New" w:cs="Courier New"/>
-          <w:color w:val="000000"/>
-          <w:sz w:val="18"/>
-          <w:szCs w:val="18"/>
-          <w:lang w:eastAsia="en-ID"/>
-        </w:rPr>
-      </w:pPr>
-      <w:r>
-        <w:rPr>
-          <w:rFonts w:ascii="Courier New" w:eastAsia="Times New Roman" w:hAnsi="Courier New" w:cs="Courier New"/>
-          <w:color w:val="000000"/>
-          <w:sz w:val="18"/>
-          <w:szCs w:val="18"/>
-          <w:lang w:eastAsia="en-ID"/>
-        </w:rPr>
-        <w:t>            </w:t>
-      </w:r>
-      <w:r>
-        <w:rPr>
-          <w:rFonts w:ascii="Courier New" w:eastAsia="Times New Roman" w:hAnsi="Courier New" w:cs="Courier New"/>
-          <w:color w:val="A31515"/>
-          <w:sz w:val="18"/>
-          <w:szCs w:val="18"/>
-          <w:lang w:eastAsia="en-ID"/>
-        </w:rPr>
-        <w:t>"</w:t>
-      </w:r>
-      <w:proofErr w:type="spellStart"/>
-      <w:proofErr w:type="gramStart"/>
-      <w:r>
-        <w:rPr>
-          <w:rFonts w:ascii="Courier New" w:eastAsia="Times New Roman" w:hAnsi="Courier New" w:cs="Courier New"/>
-          <w:color w:val="A31515"/>
-          <w:sz w:val="18"/>
-          <w:szCs w:val="18"/>
-          <w:lang w:eastAsia="en-ID"/>
-        </w:rPr>
-        <w:t>start</w:t>
-      </w:r>
-      <w:proofErr w:type="gramEnd"/>
-      <w:r>
-        <w:rPr>
-          <w:rFonts w:ascii="Courier New" w:eastAsia="Times New Roman" w:hAnsi="Courier New" w:cs="Courier New"/>
-          <w:color w:val="A31515"/>
-          <w:sz w:val="18"/>
-          <w:szCs w:val="18"/>
-          <w:lang w:eastAsia="en-ID"/>
-        </w:rPr>
-        <w:t>_time</w:t>
-      </w:r>
-      <w:proofErr w:type="spellEnd"/>
-      <w:r>
-        <w:rPr>
-          <w:rFonts w:ascii="Courier New" w:eastAsia="Times New Roman" w:hAnsi="Courier New" w:cs="Courier New"/>
-          <w:color w:val="A31515"/>
-          <w:sz w:val="18"/>
-          <w:szCs w:val="18"/>
-          <w:lang w:eastAsia="en-ID"/>
-        </w:rPr>
-        <w:t>"</w:t>
-      </w:r>
-      <w:r>
-        <w:rPr>
-          <w:rFonts w:ascii="Courier New" w:eastAsia="Times New Roman" w:hAnsi="Courier New" w:cs="Courier New"/>
-          <w:color w:val="000000"/>
-          <w:sz w:val="18"/>
-          <w:szCs w:val="18"/>
-          <w:lang w:eastAsia="en-ID"/>
-        </w:rPr>
-        <w:t>: </w:t>
-      </w:r>
-      <w:r>
-        <w:rPr>
-          <w:rFonts w:ascii="Courier New" w:eastAsia="Times New Roman" w:hAnsi="Courier New" w:cs="Courier New"/>
-          <w:color w:val="0451A5"/>
-          <w:sz w:val="18"/>
-          <w:szCs w:val="18"/>
-          <w:lang w:eastAsia="en-ID"/>
-        </w:rPr>
-        <w:t>"2021-01-09T17:00:00.000Z"</w:t>
-      </w:r>
-      <w:r>
-        <w:rPr>
-          <w:rFonts w:ascii="Courier New" w:eastAsia="Times New Roman" w:hAnsi="Courier New" w:cs="Courier New"/>
-          <w:color w:val="000000"/>
-          <w:sz w:val="18"/>
-          <w:szCs w:val="18"/>
-          <w:lang w:eastAsia="en-ID"/>
-        </w:rPr>
-        <w:t>,</w:t>
-      </w:r>
-    </w:p>
-    <w:p>
-      <w:pPr>
-        <w:shd w:val="clear" w:color="auto" w:fill="FFFFFE"/>
-        <w:spacing w:after="0" w:line="270" w:lineRule="atLeast"/>
-        <w:ind w:left="720"/>
         <w:rPr>
           <w:rFonts w:ascii="Courier New" w:eastAsia="Times New Roman" w:hAnsi="Courier New" w:cs="Courier New"/>
           <w:color w:val="000000"/>
@@ -7198,27 +6733,15 @@
         <w:t>"</w:t>
       </w:r>
       <w:proofErr w:type="spellStart"/>
-      <w:proofErr w:type="gramStart"/>
-      <w:r>
-        <w:rPr>
-          <w:rFonts w:ascii="Courier New" w:eastAsia="Times New Roman" w:hAnsi="Courier New" w:cs="Courier New"/>
-          <w:color w:val="A31515"/>
-          <w:sz w:val="18"/>
-          <w:szCs w:val="18"/>
-          <w:lang w:eastAsia="en-ID"/>
-        </w:rPr>
-        <w:t>end</w:t>
-      </w:r>
-      <w:proofErr w:type="gramEnd"/>
-      <w:r>
-        <w:rPr>
-          <w:rFonts w:ascii="Courier New" w:eastAsia="Times New Roman" w:hAnsi="Courier New" w:cs="Courier New"/>
-          <w:color w:val="A31515"/>
-          <w:sz w:val="18"/>
-          <w:szCs w:val="18"/>
-          <w:lang w:eastAsia="en-ID"/>
-        </w:rPr>
-        <w:t>_time</w:t>
+      <w:r>
+        <w:rPr>
+          <w:rFonts w:ascii="Courier New" w:eastAsia="Times New Roman" w:hAnsi="Courier New" w:cs="Courier New"/>
+          <w:color w:val="A31515"/>
+          <w:sz w:val="18"/>
+          <w:szCs w:val="18"/>
+          <w:lang w:eastAsia="en-ID"/>
+        </w:rPr>
+        <w:t>start_time</w:t>
       </w:r>
       <w:proofErr w:type="spellEnd"/>
       <w:r>
@@ -7244,12 +6767,182 @@
       <w:r>
         <w:rPr>
           <w:rFonts w:ascii="Courier New" w:eastAsia="Times New Roman" w:hAnsi="Courier New" w:cs="Courier New"/>
+          <w:color w:val="098658"/>
+          <w:sz w:val="18"/>
+          <w:szCs w:val="18"/>
+          <w:lang w:eastAsia="en-ID"/>
+        </w:rPr>
+        <w:t>1610211600</w:t>
+      </w:r>
+      <w:r>
+        <w:rPr>
+          <w:rFonts w:ascii="Courier New" w:eastAsia="Times New Roman" w:hAnsi="Courier New" w:cs="Courier New"/>
+          <w:color w:val="000000"/>
+          <w:sz w:val="18"/>
+          <w:szCs w:val="18"/>
+          <w:lang w:eastAsia="en-ID"/>
+        </w:rPr>
+        <w:t>,</w:t>
+      </w:r>
+    </w:p>
+    <w:p>
+      <w:pPr>
+        <w:shd w:val="clear" w:color="auto" w:fill="FFFFFE"/>
+        <w:spacing w:after="0" w:line="270" w:lineRule="atLeast"/>
+        <w:rPr>
+          <w:rFonts w:ascii="Courier New" w:eastAsia="Times New Roman" w:hAnsi="Courier New" w:cs="Courier New"/>
+          <w:color w:val="000000"/>
+          <w:sz w:val="18"/>
+          <w:szCs w:val="18"/>
+          <w:lang w:eastAsia="en-ID"/>
+        </w:rPr>
+      </w:pPr>
+      <w:r>
+        <w:rPr>
+          <w:rFonts w:ascii="Courier New" w:eastAsia="Times New Roman" w:hAnsi="Courier New" w:cs="Courier New"/>
+          <w:color w:val="000000"/>
+          <w:sz w:val="18"/>
+          <w:szCs w:val="18"/>
+          <w:lang w:eastAsia="en-ID"/>
+        </w:rPr>
+        <w:t>            </w:t>
+      </w:r>
+      <w:r>
+        <w:rPr>
+          <w:rFonts w:ascii="Courier New" w:eastAsia="Times New Roman" w:hAnsi="Courier New" w:cs="Courier New"/>
+          <w:color w:val="A31515"/>
+          <w:sz w:val="18"/>
+          <w:szCs w:val="18"/>
+          <w:lang w:eastAsia="en-ID"/>
+        </w:rPr>
+        <w:t>"</w:t>
+      </w:r>
+      <w:proofErr w:type="spellStart"/>
+      <w:r>
+        <w:rPr>
+          <w:rFonts w:ascii="Courier New" w:eastAsia="Times New Roman" w:hAnsi="Courier New" w:cs="Courier New"/>
+          <w:color w:val="A31515"/>
+          <w:sz w:val="18"/>
+          <w:szCs w:val="18"/>
+          <w:lang w:eastAsia="en-ID"/>
+        </w:rPr>
+        <w:t>end_time</w:t>
+      </w:r>
+      <w:proofErr w:type="spellEnd"/>
+      <w:r>
+        <w:rPr>
+          <w:rFonts w:ascii="Courier New" w:eastAsia="Times New Roman" w:hAnsi="Courier New" w:cs="Courier New"/>
+          <w:color w:val="A31515"/>
+          <w:sz w:val="18"/>
+          <w:szCs w:val="18"/>
+          <w:lang w:eastAsia="en-ID"/>
+        </w:rPr>
+        <w:t>"</w:t>
+      </w:r>
+      <w:r>
+        <w:rPr>
+          <w:rFonts w:ascii="Courier New" w:eastAsia="Times New Roman" w:hAnsi="Courier New" w:cs="Courier New"/>
+          <w:color w:val="000000"/>
+          <w:sz w:val="18"/>
+          <w:szCs w:val="18"/>
+          <w:lang w:eastAsia="en-ID"/>
+        </w:rPr>
+        <w:t>: </w:t>
+      </w:r>
+      <w:r>
+        <w:rPr>
+          <w:rFonts w:ascii="Courier New" w:eastAsia="Times New Roman" w:hAnsi="Courier New" w:cs="Courier New"/>
+          <w:color w:val="098658"/>
+          <w:sz w:val="18"/>
+          <w:szCs w:val="18"/>
+          <w:lang w:eastAsia="en-ID"/>
+        </w:rPr>
+        <w:t>1610298000</w:t>
+      </w:r>
+      <w:r>
+        <w:rPr>
+          <w:rFonts w:ascii="Courier New" w:eastAsia="Times New Roman" w:hAnsi="Courier New" w:cs="Courier New"/>
+          <w:color w:val="000000"/>
+          <w:sz w:val="18"/>
+          <w:szCs w:val="18"/>
+          <w:lang w:eastAsia="en-ID"/>
+        </w:rPr>
+        <w:t>,</w:t>
+      </w:r>
+    </w:p>
+    <w:p>
+      <w:pPr>
+        <w:shd w:val="clear" w:color="auto" w:fill="FFFFFE"/>
+        <w:spacing w:after="0" w:line="270" w:lineRule="atLeast"/>
+        <w:rPr>
+          <w:rFonts w:ascii="Courier New" w:eastAsia="Times New Roman" w:hAnsi="Courier New" w:cs="Courier New"/>
+          <w:color w:val="000000"/>
+          <w:sz w:val="18"/>
+          <w:szCs w:val="18"/>
+          <w:lang w:eastAsia="en-ID"/>
+        </w:rPr>
+      </w:pPr>
+      <w:r>
+        <w:rPr>
+          <w:rFonts w:ascii="Courier New" w:eastAsia="Times New Roman" w:hAnsi="Courier New" w:cs="Courier New"/>
+          <w:color w:val="000000"/>
+          <w:sz w:val="18"/>
+          <w:szCs w:val="18"/>
+          <w:lang w:eastAsia="en-ID"/>
+        </w:rPr>
+        <w:t>            </w:t>
+      </w:r>
+      <w:r>
+        <w:rPr>
+          <w:rFonts w:ascii="Courier New" w:eastAsia="Times New Roman" w:hAnsi="Courier New" w:cs="Courier New"/>
+          <w:color w:val="A31515"/>
+          <w:sz w:val="18"/>
+          <w:szCs w:val="18"/>
+          <w:lang w:eastAsia="en-ID"/>
+        </w:rPr>
+        <w:t>"</w:t>
+      </w:r>
+      <w:proofErr w:type="spellStart"/>
+      <w:r>
+        <w:rPr>
+          <w:rFonts w:ascii="Courier New" w:eastAsia="Times New Roman" w:hAnsi="Courier New" w:cs="Courier New"/>
+          <w:color w:val="A31515"/>
+          <w:sz w:val="18"/>
+          <w:szCs w:val="18"/>
+          <w:lang w:eastAsia="en-ID"/>
+        </w:rPr>
+        <w:t>total_cost</w:t>
+      </w:r>
+      <w:proofErr w:type="spellEnd"/>
+      <w:r>
+        <w:rPr>
+          <w:rFonts w:ascii="Courier New" w:eastAsia="Times New Roman" w:hAnsi="Courier New" w:cs="Courier New"/>
+          <w:color w:val="A31515"/>
+          <w:sz w:val="18"/>
+          <w:szCs w:val="18"/>
+          <w:lang w:eastAsia="en-ID"/>
+        </w:rPr>
+        <w:t>"</w:t>
+      </w:r>
+      <w:r>
+        <w:rPr>
+          <w:rFonts w:ascii="Courier New" w:eastAsia="Times New Roman" w:hAnsi="Courier New" w:cs="Courier New"/>
+          <w:color w:val="000000"/>
+          <w:sz w:val="18"/>
+          <w:szCs w:val="18"/>
+          <w:lang w:eastAsia="en-ID"/>
+        </w:rPr>
+        <w:t>: </w:t>
+      </w:r>
+      <w:r>
+        <w:rPr>
+          <w:rFonts w:ascii="Courier New" w:eastAsia="Times New Roman" w:hAnsi="Courier New" w:cs="Courier New"/>
           <w:color w:val="0451A5"/>
           <w:sz w:val="18"/>
           <w:szCs w:val="18"/>
           <w:lang w:eastAsia="en-ID"/>
         </w:rPr>
-        <w:t>"2021-01-10T17:00:00.000Z"</w:t>
+        <w:t>"1000000"</w:t>
       </w:r>
       <w:r>
         <w:rPr>
@@ -7266,105 +6959,6 @@
       <w:pPr>
         <w:shd w:val="clear" w:color="auto" w:fill="FFFFFE"/>
         <w:spacing w:after="0" w:line="270" w:lineRule="atLeast"/>
-        <w:ind w:left="720"/>
-        <w:rPr>
-          <w:rFonts w:ascii="Courier New" w:eastAsia="Times New Roman" w:hAnsi="Courier New" w:cs="Courier New"/>
-          <w:color w:val="000000"/>
-          <w:sz w:val="18"/>
-          <w:szCs w:val="18"/>
-          <w:lang w:eastAsia="en-ID"/>
-        </w:rPr>
-      </w:pPr>
-      <w:r>
-        <w:rPr>
-          <w:rFonts w:ascii="Courier New" w:eastAsia="Times New Roman" w:hAnsi="Courier New" w:cs="Courier New"/>
-          <w:color w:val="000000"/>
-          <w:sz w:val="18"/>
-          <w:szCs w:val="18"/>
-          <w:lang w:eastAsia="en-ID"/>
-        </w:rPr>
-        <w:t>            </w:t>
-      </w:r>
-      <w:r>
-        <w:rPr>
-          <w:rFonts w:ascii="Courier New" w:eastAsia="Times New Roman" w:hAnsi="Courier New" w:cs="Courier New"/>
-          <w:color w:val="A31515"/>
-          <w:sz w:val="18"/>
-          <w:szCs w:val="18"/>
-          <w:lang w:eastAsia="en-ID"/>
-        </w:rPr>
-        <w:t>"</w:t>
-      </w:r>
-      <w:proofErr w:type="spellStart"/>
-      <w:proofErr w:type="gramStart"/>
-      <w:r>
-        <w:rPr>
-          <w:rFonts w:ascii="Courier New" w:eastAsia="Times New Roman" w:hAnsi="Courier New" w:cs="Courier New"/>
-          <w:color w:val="A31515"/>
-          <w:sz w:val="18"/>
-          <w:szCs w:val="18"/>
-          <w:lang w:eastAsia="en-ID"/>
-        </w:rPr>
-        <w:t>total</w:t>
-      </w:r>
-      <w:proofErr w:type="gramEnd"/>
-      <w:r>
-        <w:rPr>
-          <w:rFonts w:ascii="Courier New" w:eastAsia="Times New Roman" w:hAnsi="Courier New" w:cs="Courier New"/>
-          <w:color w:val="A31515"/>
-          <w:sz w:val="18"/>
-          <w:szCs w:val="18"/>
-          <w:lang w:eastAsia="en-ID"/>
-        </w:rPr>
-        <w:t>_cost</w:t>
-      </w:r>
-      <w:proofErr w:type="spellEnd"/>
-      <w:r>
-        <w:rPr>
-          <w:rFonts w:ascii="Courier New" w:eastAsia="Times New Roman" w:hAnsi="Courier New" w:cs="Courier New"/>
-          <w:color w:val="A31515"/>
-          <w:sz w:val="18"/>
-          <w:szCs w:val="18"/>
-          <w:lang w:eastAsia="en-ID"/>
-        </w:rPr>
-        <w:t>"</w:t>
-      </w:r>
-      <w:r>
-        <w:rPr>
-          <w:rFonts w:ascii="Courier New" w:eastAsia="Times New Roman" w:hAnsi="Courier New" w:cs="Courier New"/>
-          <w:color w:val="000000"/>
-          <w:sz w:val="18"/>
-          <w:szCs w:val="18"/>
-          <w:lang w:eastAsia="en-ID"/>
-        </w:rPr>
-        <w:t>: </w:t>
-      </w:r>
-      <w:r>
-        <w:rPr>
-          <w:rFonts w:ascii="Courier New" w:eastAsia="Times New Roman" w:hAnsi="Courier New" w:cs="Courier New"/>
-          <w:color w:val="0451A5"/>
-          <w:sz w:val="18"/>
-          <w:szCs w:val="18"/>
-          <w:lang w:eastAsia="en-ID"/>
-        </w:rPr>
-        <w:t>"1000000"</w:t>
-      </w:r>
-      <w:r>
-        <w:rPr>
-          <w:rFonts w:ascii="Courier New" w:eastAsia="Times New Roman" w:hAnsi="Courier New" w:cs="Courier New"/>
-          <w:color w:val="000000"/>
-          <w:sz w:val="18"/>
-          <w:szCs w:val="18"/>
-          <w:lang w:eastAsia="en-ID"/>
-        </w:rPr>
-        <w:t>,</w:t>
-      </w:r>
-    </w:p>
-    <w:p>
-      <w:pPr>
-        <w:shd w:val="clear" w:color="auto" w:fill="FFFFFE"/>
-        <w:spacing w:after="0" w:line="270" w:lineRule="atLeast"/>
-        <w:ind w:left="720"/>
         <w:rPr>
           <w:rFonts w:ascii="Courier New" w:eastAsia="Times New Roman" w:hAnsi="Courier New" w:cs="Courier New"/>
           <w:color w:val="000000"/>
@@ -7420,35 +7014,23 @@
       <w:pPr>
         <w:shd w:val="clear" w:color="auto" w:fill="FFFFFE"/>
         <w:spacing w:after="0" w:line="270" w:lineRule="atLeast"/>
-        <w:ind w:left="720"/>
-        <w:rPr>
-          <w:rFonts w:ascii="Courier New" w:eastAsia="Times New Roman" w:hAnsi="Courier New" w:cs="Courier New"/>
-          <w:color w:val="000000"/>
-          <w:sz w:val="18"/>
-          <w:szCs w:val="18"/>
-          <w:lang w:eastAsia="en-ID"/>
-        </w:rPr>
-      </w:pPr>
-      <w:r>
-        <w:rPr>
-          <w:rFonts w:ascii="Courier New" w:eastAsia="Times New Roman" w:hAnsi="Courier New" w:cs="Courier New"/>
-          <w:color w:val="000000"/>
-          <w:sz w:val="18"/>
-          <w:szCs w:val="18"/>
-          <w:lang w:eastAsia="en-ID"/>
-        </w:rPr>
-        <w:t>        </w:t>
-      </w:r>
-      <w:proofErr w:type="gramStart"/>
-      <w:r>
-        <w:rPr>
-          <w:rFonts w:ascii="Courier New" w:eastAsia="Times New Roman" w:hAnsi="Courier New" w:cs="Courier New"/>
-          <w:color w:val="000000"/>
-          <w:sz w:val="18"/>
-          <w:szCs w:val="18"/>
-          <w:lang w:eastAsia="en-ID"/>
-        </w:rPr>
-        <w:t>},</w:t>
+        <w:rPr>
+          <w:rFonts w:ascii="Courier New" w:eastAsia="Times New Roman" w:hAnsi="Courier New" w:cs="Courier New"/>
+          <w:color w:val="000000"/>
+          <w:sz w:val="18"/>
+          <w:szCs w:val="18"/>
+          <w:lang w:eastAsia="en-ID"/>
+        </w:rPr>
+      </w:pPr>
+      <w:r>
+        <w:rPr>
+          <w:rFonts w:ascii="Courier New" w:eastAsia="Times New Roman" w:hAnsi="Courier New" w:cs="Courier New"/>
+          <w:color w:val="000000"/>
+          <w:sz w:val="18"/>
+          <w:szCs w:val="18"/>
+          <w:lang w:eastAsia="en-ID"/>
+        </w:rPr>
+        <w:t>        },</w:t>
       </w:r>
       <w:r>
         <w:rPr>
@@ -7461,7 +7043,6 @@
         <w:t>(</w:t>
       </w:r>
       <w:proofErr w:type="spellStart"/>
-      <w:proofErr w:type="gramEnd"/>
       <w:r>
         <w:rPr>
           <w:rFonts w:ascii="Courier New" w:eastAsia="Times New Roman" w:hAnsi="Courier New" w:cs="Courier New"/>
@@ -7527,7 +7108,6 @@
         <w:pStyle w:val="ListParagraph"/>
       </w:pPr>
       <w:proofErr w:type="spellStart"/>
-      <w:proofErr w:type="gramStart"/>
       <w:r>
         <w:t>Url</w:t>
       </w:r>
@@ -7535,7 +7115,6 @@
       <w:r>
         <w:t xml:space="preserve"> :</w:t>
       </w:r>
-      <w:proofErr w:type="gramEnd"/>
       <w:r>
         <w:t xml:space="preserve"> </w:t>
       </w:r>
@@ -7543,91 +7122,338 @@
         <w:t>http://localhost:8080/</w:t>
       </w:r>
       <w:r>
-        <w:t>booking/</w:t>
-      </w:r>
-      <w:r>
+        <w:t>booking/1</w:t>
+      </w:r>
+    </w:p>
+    <w:p>
+      <w:pPr>
+        <w:pStyle w:val="ListParagraph"/>
+      </w:pPr>
+      <w:r>
+        <w:t>Body:</w:t>
+      </w:r>
+      <w:r>
+        <w:t xml:space="preserve"> {}</w:t>
+      </w:r>
+    </w:p>
+    <w:p>
+      <w:pPr>
+        <w:shd w:val="clear" w:color="auto" w:fill="FFFFFE"/>
+        <w:spacing w:line="270" w:lineRule="atLeast"/>
+        <w:ind w:left="720"/>
+        <w:rPr>
+          <w:rFonts w:ascii="Courier New" w:eastAsia="Times New Roman" w:hAnsi="Courier New" w:cs="Courier New"/>
+          <w:color w:val="000000"/>
+          <w:sz w:val="18"/>
+          <w:szCs w:val="18"/>
+          <w:lang w:eastAsia="en-ID"/>
+        </w:rPr>
+      </w:pPr>
+      <w:r>
+        <w:t>Result:</w:t>
+      </w:r>
+      <w:r>
+        <w:rPr>
+          <w:rFonts w:ascii="Courier New" w:hAnsi="Courier New" w:cs="Courier New"/>
+          <w:color w:val="000000"/>
+          <w:sz w:val="18"/>
+          <w:szCs w:val="18"/>
+        </w:rPr>
+        <w:t xml:space="preserve"> </w:t>
+      </w:r>
+      <w:r>
+        <w:rPr>
+          <w:rFonts w:ascii="Courier New" w:eastAsia="Times New Roman" w:hAnsi="Courier New" w:cs="Courier New"/>
+          <w:color w:val="000000"/>
+          <w:sz w:val="18"/>
+          <w:szCs w:val="18"/>
+          <w:lang w:eastAsia="en-ID"/>
+        </w:rPr>
+        <w:t>{</w:t>
+      </w:r>
+    </w:p>
+    <w:p>
+      <w:pPr>
+        <w:shd w:val="clear" w:color="auto" w:fill="FFFFFE"/>
+        <w:spacing w:after="0" w:line="270" w:lineRule="atLeast"/>
+        <w:ind w:left="720"/>
+        <w:rPr>
+          <w:rFonts w:ascii="Courier New" w:eastAsia="Times New Roman" w:hAnsi="Courier New" w:cs="Courier New"/>
+          <w:color w:val="000000"/>
+          <w:sz w:val="18"/>
+          <w:szCs w:val="18"/>
+          <w:lang w:eastAsia="en-ID"/>
+        </w:rPr>
+      </w:pPr>
+      <w:r>
+        <w:rPr>
+          <w:rFonts w:ascii="Courier New" w:eastAsia="Times New Roman" w:hAnsi="Courier New" w:cs="Courier New"/>
+          <w:color w:val="000000"/>
+          <w:sz w:val="18"/>
+          <w:szCs w:val="18"/>
+          <w:lang w:eastAsia="en-ID"/>
+        </w:rPr>
+        <w:t>    </w:t>
+      </w:r>
+      <w:r>
+        <w:rPr>
+          <w:rFonts w:ascii="Courier New" w:eastAsia="Times New Roman" w:hAnsi="Courier New" w:cs="Courier New"/>
+          <w:color w:val="A31515"/>
+          <w:sz w:val="18"/>
+          <w:szCs w:val="18"/>
+          <w:lang w:eastAsia="en-ID"/>
+        </w:rPr>
+        <w:t>"message"</w:t>
+      </w:r>
+      <w:r>
+        <w:rPr>
+          <w:rFonts w:ascii="Courier New" w:eastAsia="Times New Roman" w:hAnsi="Courier New" w:cs="Courier New"/>
+          <w:color w:val="000000"/>
+          <w:sz w:val="18"/>
+          <w:szCs w:val="18"/>
+          <w:lang w:eastAsia="en-ID"/>
+        </w:rPr>
+        <w:t>: </w:t>
+      </w:r>
+      <w:r>
+        <w:rPr>
+          <w:rFonts w:ascii="Courier New" w:eastAsia="Times New Roman" w:hAnsi="Courier New" w:cs="Courier New"/>
+          <w:color w:val="0451A5"/>
+          <w:sz w:val="18"/>
+          <w:szCs w:val="18"/>
+          <w:lang w:eastAsia="en-ID"/>
+        </w:rPr>
+        <w:t>"Success"</w:t>
+      </w:r>
+      <w:r>
+        <w:rPr>
+          <w:rFonts w:ascii="Courier New" w:eastAsia="Times New Roman" w:hAnsi="Courier New" w:cs="Courier New"/>
+          <w:color w:val="000000"/>
+          <w:sz w:val="18"/>
+          <w:szCs w:val="18"/>
+          <w:lang w:eastAsia="en-ID"/>
+        </w:rPr>
+        <w:t>,</w:t>
+      </w:r>
+    </w:p>
+    <w:p>
+      <w:pPr>
+        <w:shd w:val="clear" w:color="auto" w:fill="FFFFFE"/>
+        <w:spacing w:after="0" w:line="270" w:lineRule="atLeast"/>
+        <w:ind w:left="720"/>
+        <w:rPr>
+          <w:rFonts w:ascii="Courier New" w:eastAsia="Times New Roman" w:hAnsi="Courier New" w:cs="Courier New"/>
+          <w:color w:val="000000"/>
+          <w:sz w:val="18"/>
+          <w:szCs w:val="18"/>
+          <w:lang w:eastAsia="en-ID"/>
+        </w:rPr>
+      </w:pPr>
+      <w:r>
+        <w:rPr>
+          <w:rFonts w:ascii="Courier New" w:eastAsia="Times New Roman" w:hAnsi="Courier New" w:cs="Courier New"/>
+          <w:color w:val="000000"/>
+          <w:sz w:val="18"/>
+          <w:szCs w:val="18"/>
+          <w:lang w:eastAsia="en-ID"/>
+        </w:rPr>
+        <w:t>    </w:t>
+      </w:r>
+      <w:r>
+        <w:rPr>
+          <w:rFonts w:ascii="Courier New" w:eastAsia="Times New Roman" w:hAnsi="Courier New" w:cs="Courier New"/>
+          <w:color w:val="A31515"/>
+          <w:sz w:val="18"/>
+          <w:szCs w:val="18"/>
+          <w:lang w:eastAsia="en-ID"/>
+        </w:rPr>
+        <w:t>"data"</w:t>
+      </w:r>
+      <w:r>
+        <w:rPr>
+          <w:rFonts w:ascii="Courier New" w:eastAsia="Times New Roman" w:hAnsi="Courier New" w:cs="Courier New"/>
+          <w:color w:val="000000"/>
+          <w:sz w:val="18"/>
+          <w:szCs w:val="18"/>
+          <w:lang w:eastAsia="en-ID"/>
+        </w:rPr>
+        <w:t>: [</w:t>
+      </w:r>
+    </w:p>
+    <w:p>
+      <w:pPr>
+        <w:shd w:val="clear" w:color="auto" w:fill="FFFFFE"/>
+        <w:spacing w:after="0" w:line="270" w:lineRule="atLeast"/>
+        <w:ind w:left="720"/>
+        <w:rPr>
+          <w:rFonts w:ascii="Courier New" w:eastAsia="Times New Roman" w:hAnsi="Courier New" w:cs="Courier New"/>
+          <w:color w:val="000000"/>
+          <w:sz w:val="18"/>
+          <w:szCs w:val="18"/>
+          <w:lang w:eastAsia="en-ID"/>
+        </w:rPr>
+      </w:pPr>
+      <w:r>
+        <w:rPr>
+          <w:rFonts w:ascii="Courier New" w:eastAsia="Times New Roman" w:hAnsi="Courier New" w:cs="Courier New"/>
+          <w:color w:val="000000"/>
+          <w:sz w:val="18"/>
+          <w:szCs w:val="18"/>
+          <w:lang w:eastAsia="en-ID"/>
+        </w:rPr>
+        <w:t>        {</w:t>
+      </w:r>
+    </w:p>
+    <w:p>
+      <w:pPr>
+        <w:shd w:val="clear" w:color="auto" w:fill="FFFFFE"/>
+        <w:spacing w:line="270" w:lineRule="atLeast"/>
+        <w:ind w:left="720"/>
+        <w:rPr>
+          <w:rFonts w:ascii="Courier New" w:eastAsia="Times New Roman" w:hAnsi="Courier New" w:cs="Courier New"/>
+          <w:color w:val="000000"/>
+          <w:sz w:val="18"/>
+          <w:szCs w:val="18"/>
+          <w:lang w:eastAsia="en-ID"/>
+        </w:rPr>
+      </w:pPr>
+      <w:r>
+        <w:rPr>
+          <w:rFonts w:ascii="Courier New" w:eastAsia="Times New Roman" w:hAnsi="Courier New" w:cs="Courier New"/>
+          <w:color w:val="000000"/>
+          <w:sz w:val="18"/>
+          <w:szCs w:val="18"/>
+          <w:lang w:eastAsia="en-ID"/>
+        </w:rPr>
+        <w:t>            </w:t>
+      </w:r>
+      <w:r>
+        <w:rPr>
+          <w:rFonts w:ascii="Courier New" w:eastAsia="Times New Roman" w:hAnsi="Courier New" w:cs="Courier New"/>
+          <w:color w:val="000000"/>
+          <w:sz w:val="18"/>
+          <w:szCs w:val="18"/>
+          <w:lang w:eastAsia="en-ID"/>
+        </w:rPr>
+        <w:t> </w:t>
+      </w:r>
+      <w:r>
+        <w:rPr>
+          <w:rFonts w:ascii="Courier New" w:eastAsia="Times New Roman" w:hAnsi="Courier New" w:cs="Courier New"/>
+          <w:color w:val="A31515"/>
+          <w:sz w:val="18"/>
+          <w:szCs w:val="18"/>
+          <w:lang w:eastAsia="en-ID"/>
+        </w:rPr>
+        <w:t>"</w:t>
+      </w:r>
+      <w:proofErr w:type="spellStart"/>
+      <w:r>
+        <w:rPr>
+          <w:rFonts w:ascii="Courier New" w:eastAsia="Times New Roman" w:hAnsi="Courier New" w:cs="Courier New"/>
+          <w:color w:val="A31515"/>
+          <w:sz w:val="18"/>
+          <w:szCs w:val="18"/>
+          <w:lang w:eastAsia="en-ID"/>
+        </w:rPr>
+        <w:t>booking_id</w:t>
+      </w:r>
+      <w:proofErr w:type="spellEnd"/>
+      <w:r>
+        <w:rPr>
+          <w:rFonts w:ascii="Courier New" w:eastAsia="Times New Roman" w:hAnsi="Courier New" w:cs="Courier New"/>
+          <w:color w:val="A31515"/>
+          <w:sz w:val="18"/>
+          <w:szCs w:val="18"/>
+          <w:lang w:eastAsia="en-ID"/>
+        </w:rPr>
+        <w:t>"</w:t>
+      </w:r>
+      <w:r>
+        <w:rPr>
+          <w:rFonts w:ascii="Courier New" w:eastAsia="Times New Roman" w:hAnsi="Courier New" w:cs="Courier New"/>
+          <w:color w:val="000000"/>
+          <w:sz w:val="18"/>
+          <w:szCs w:val="18"/>
+          <w:lang w:eastAsia="en-ID"/>
+        </w:rPr>
+        <w:t>: </w:t>
+      </w:r>
+      <w:r>
+        <w:rPr>
+          <w:rFonts w:ascii="Courier New" w:eastAsia="Times New Roman" w:hAnsi="Courier New" w:cs="Courier New"/>
+          <w:color w:val="098658"/>
+          <w:sz w:val="18"/>
+          <w:szCs w:val="18"/>
+          <w:lang w:eastAsia="en-ID"/>
+        </w:rPr>
         <w:t>1</w:t>
       </w:r>
-    </w:p>
-    <w:p>
-      <w:pPr>
-        <w:pStyle w:val="ListParagraph"/>
-      </w:pPr>
-      <w:r>
-        <w:t>Body:</w:t>
-      </w:r>
-      <w:r>
-        <w:t xml:space="preserve"> {}</w:t>
-      </w:r>
-    </w:p>
-    <w:p>
-      <w:pPr>
-        <w:shd w:val="clear" w:color="auto" w:fill="FFFFFE"/>
-        <w:spacing w:line="270" w:lineRule="atLeast"/>
-        <w:ind w:left="720"/>
-        <w:rPr>
-          <w:rFonts w:ascii="Courier New" w:eastAsia="Times New Roman" w:hAnsi="Courier New" w:cs="Courier New"/>
-          <w:color w:val="000000"/>
-          <w:sz w:val="18"/>
-          <w:szCs w:val="18"/>
-          <w:lang w:eastAsia="en-ID"/>
-        </w:rPr>
-      </w:pPr>
-      <w:r>
-        <w:t>Result:</w:t>
-      </w:r>
-      <w:r>
-        <w:rPr>
-          <w:rFonts w:ascii="Courier New" w:hAnsi="Courier New" w:cs="Courier New"/>
-          <w:color w:val="000000"/>
-          <w:sz w:val="18"/>
-          <w:szCs w:val="18"/>
-        </w:rPr>
-        <w:t xml:space="preserve"> </w:t>
-      </w:r>
-      <w:r>
-        <w:rPr>
-          <w:rFonts w:ascii="Courier New" w:eastAsia="Times New Roman" w:hAnsi="Courier New" w:cs="Courier New"/>
-          <w:color w:val="000000"/>
-          <w:sz w:val="18"/>
-          <w:szCs w:val="18"/>
-          <w:lang w:eastAsia="en-ID"/>
-        </w:rPr>
-        <w:t>{</w:t>
-      </w:r>
-    </w:p>
-    <w:p>
-      <w:pPr>
-        <w:shd w:val="clear" w:color="auto" w:fill="FFFFFE"/>
-        <w:spacing w:after="0" w:line="270" w:lineRule="atLeast"/>
-        <w:ind w:left="720"/>
-        <w:rPr>
-          <w:rFonts w:ascii="Courier New" w:eastAsia="Times New Roman" w:hAnsi="Courier New" w:cs="Courier New"/>
-          <w:color w:val="000000"/>
-          <w:sz w:val="18"/>
-          <w:szCs w:val="18"/>
-          <w:lang w:eastAsia="en-ID"/>
-        </w:rPr>
-      </w:pPr>
-      <w:r>
-        <w:rPr>
-          <w:rFonts w:ascii="Courier New" w:eastAsia="Times New Roman" w:hAnsi="Courier New" w:cs="Courier New"/>
-          <w:color w:val="000000"/>
-          <w:sz w:val="18"/>
-          <w:szCs w:val="18"/>
-          <w:lang w:eastAsia="en-ID"/>
-        </w:rPr>
-        <w:t>    </w:t>
-      </w:r>
-      <w:r>
-        <w:rPr>
-          <w:rFonts w:ascii="Courier New" w:eastAsia="Times New Roman" w:hAnsi="Courier New" w:cs="Courier New"/>
-          <w:color w:val="A31515"/>
-          <w:sz w:val="18"/>
-          <w:szCs w:val="18"/>
-          <w:lang w:eastAsia="en-ID"/>
-        </w:rPr>
-        <w:t>"message"</w:t>
+      <w:r>
+        <w:rPr>
+          <w:rFonts w:ascii="Courier New" w:eastAsia="Times New Roman" w:hAnsi="Courier New" w:cs="Courier New"/>
+          <w:color w:val="000000"/>
+          <w:sz w:val="18"/>
+          <w:szCs w:val="18"/>
+          <w:lang w:eastAsia="en-ID"/>
+        </w:rPr>
+        <w:t>,</w:t>
+      </w:r>
+    </w:p>
+    <w:p>
+      <w:pPr>
+        <w:shd w:val="clear" w:color="auto" w:fill="FFFFFE"/>
+        <w:spacing w:after="0" w:line="270" w:lineRule="atLeast"/>
+        <w:ind w:left="720"/>
+        <w:rPr>
+          <w:rFonts w:ascii="Courier New" w:eastAsia="Times New Roman" w:hAnsi="Courier New" w:cs="Courier New"/>
+          <w:color w:val="000000"/>
+          <w:sz w:val="18"/>
+          <w:szCs w:val="18"/>
+          <w:lang w:eastAsia="en-ID"/>
+        </w:rPr>
+      </w:pPr>
+      <w:r>
+        <w:rPr>
+          <w:rFonts w:ascii="Courier New" w:eastAsia="Times New Roman" w:hAnsi="Courier New" w:cs="Courier New"/>
+          <w:color w:val="000000"/>
+          <w:sz w:val="18"/>
+          <w:szCs w:val="18"/>
+          <w:lang w:eastAsia="en-ID"/>
+        </w:rPr>
+        <w:t>            </w:t>
+      </w:r>
+      <w:r>
+        <w:rPr>
+          <w:rFonts w:ascii="Courier New" w:eastAsia="Times New Roman" w:hAnsi="Courier New" w:cs="Courier New"/>
+          <w:color w:val="A31515"/>
+          <w:sz w:val="18"/>
+          <w:szCs w:val="18"/>
+          <w:lang w:eastAsia="en-ID"/>
+        </w:rPr>
+        <w:t>"</w:t>
+      </w:r>
+      <w:proofErr w:type="spellStart"/>
+      <w:r>
+        <w:rPr>
+          <w:rFonts w:ascii="Courier New" w:eastAsia="Times New Roman" w:hAnsi="Courier New" w:cs="Courier New"/>
+          <w:color w:val="A31515"/>
+          <w:sz w:val="18"/>
+          <w:szCs w:val="18"/>
+          <w:lang w:eastAsia="en-ID"/>
+        </w:rPr>
+        <w:t>customer_id</w:t>
+      </w:r>
+      <w:proofErr w:type="spellEnd"/>
+      <w:r>
+        <w:rPr>
+          <w:rFonts w:ascii="Courier New" w:eastAsia="Times New Roman" w:hAnsi="Courier New" w:cs="Courier New"/>
+          <w:color w:val="A31515"/>
+          <w:sz w:val="18"/>
+          <w:szCs w:val="18"/>
+          <w:lang w:eastAsia="en-ID"/>
+        </w:rPr>
+        <w:t>"</w:t>
       </w:r>
       <w:r>
         <w:rPr>
@@ -7642,12 +7468,12 @@
       <w:r>
         <w:rPr>
           <w:rFonts w:ascii="Courier New" w:eastAsia="Times New Roman" w:hAnsi="Courier New" w:cs="Courier New"/>
-          <w:color w:val="0451A5"/>
-          <w:sz w:val="18"/>
-          <w:szCs w:val="18"/>
-          <w:lang w:eastAsia="en-ID"/>
-        </w:rPr>
-        <w:t>"Success"</w:t>
+          <w:color w:val="098658"/>
+          <w:sz w:val="18"/>
+          <w:szCs w:val="18"/>
+          <w:lang w:eastAsia="en-ID"/>
+        </w:rPr>
+        <w:t>3</w:t>
       </w:r>
       <w:r>
         <w:rPr>
@@ -7681,74 +7507,6 @@
           <w:szCs w:val="18"/>
           <w:lang w:eastAsia="en-ID"/>
         </w:rPr>
-        <w:t>    </w:t>
-      </w:r>
-      <w:r>
-        <w:rPr>
-          <w:rFonts w:ascii="Courier New" w:eastAsia="Times New Roman" w:hAnsi="Courier New" w:cs="Courier New"/>
-          <w:color w:val="A31515"/>
-          <w:sz w:val="18"/>
-          <w:szCs w:val="18"/>
-          <w:lang w:eastAsia="en-ID"/>
-        </w:rPr>
-        <w:t>"data"</w:t>
-      </w:r>
-      <w:r>
-        <w:rPr>
-          <w:rFonts w:ascii="Courier New" w:eastAsia="Times New Roman" w:hAnsi="Courier New" w:cs="Courier New"/>
-          <w:color w:val="000000"/>
-          <w:sz w:val="18"/>
-          <w:szCs w:val="18"/>
-          <w:lang w:eastAsia="en-ID"/>
-        </w:rPr>
-        <w:t>: [</w:t>
-      </w:r>
-    </w:p>
-    <w:p>
-      <w:pPr>
-        <w:shd w:val="clear" w:color="auto" w:fill="FFFFFE"/>
-        <w:spacing w:after="0" w:line="270" w:lineRule="atLeast"/>
-        <w:ind w:left="720"/>
-        <w:rPr>
-          <w:rFonts w:ascii="Courier New" w:eastAsia="Times New Roman" w:hAnsi="Courier New" w:cs="Courier New"/>
-          <w:color w:val="000000"/>
-          <w:sz w:val="18"/>
-          <w:szCs w:val="18"/>
-          <w:lang w:eastAsia="en-ID"/>
-        </w:rPr>
-      </w:pPr>
-      <w:r>
-        <w:rPr>
-          <w:rFonts w:ascii="Courier New" w:eastAsia="Times New Roman" w:hAnsi="Courier New" w:cs="Courier New"/>
-          <w:color w:val="000000"/>
-          <w:sz w:val="18"/>
-          <w:szCs w:val="18"/>
-          <w:lang w:eastAsia="en-ID"/>
-        </w:rPr>
-        <w:t>        {</w:t>
-      </w:r>
-    </w:p>
-    <w:p>
-      <w:pPr>
-        <w:shd w:val="clear" w:color="auto" w:fill="FFFFFE"/>
-        <w:spacing w:after="0" w:line="270" w:lineRule="atLeast"/>
-        <w:ind w:left="720"/>
-        <w:rPr>
-          <w:rFonts w:ascii="Courier New" w:eastAsia="Times New Roman" w:hAnsi="Courier New" w:cs="Courier New"/>
-          <w:color w:val="000000"/>
-          <w:sz w:val="18"/>
-          <w:szCs w:val="18"/>
-          <w:lang w:eastAsia="en-ID"/>
-        </w:rPr>
-      </w:pPr>
-      <w:r>
-        <w:rPr>
-          <w:rFonts w:ascii="Courier New" w:eastAsia="Times New Roman" w:hAnsi="Courier New" w:cs="Courier New"/>
-          <w:color w:val="000000"/>
-          <w:sz w:val="18"/>
-          <w:szCs w:val="18"/>
-          <w:lang w:eastAsia="en-ID"/>
-        </w:rPr>
         <w:t>            </w:t>
       </w:r>
       <w:r>
@@ -7762,27 +7520,15 @@
         <w:t>"</w:t>
       </w:r>
       <w:proofErr w:type="spellStart"/>
-      <w:proofErr w:type="gramStart"/>
-      <w:r>
-        <w:rPr>
-          <w:rFonts w:ascii="Courier New" w:eastAsia="Times New Roman" w:hAnsi="Courier New" w:cs="Courier New"/>
-          <w:color w:val="A31515"/>
-          <w:sz w:val="18"/>
-          <w:szCs w:val="18"/>
-          <w:lang w:eastAsia="en-ID"/>
-        </w:rPr>
-        <w:t>booking</w:t>
-      </w:r>
-      <w:proofErr w:type="gramEnd"/>
-      <w:r>
-        <w:rPr>
-          <w:rFonts w:ascii="Courier New" w:eastAsia="Times New Roman" w:hAnsi="Courier New" w:cs="Courier New"/>
-          <w:color w:val="A31515"/>
-          <w:sz w:val="18"/>
-          <w:szCs w:val="18"/>
-          <w:lang w:eastAsia="en-ID"/>
-        </w:rPr>
-        <w:t>_id</w:t>
+      <w:r>
+        <w:rPr>
+          <w:rFonts w:ascii="Courier New" w:eastAsia="Times New Roman" w:hAnsi="Courier New" w:cs="Courier New"/>
+          <w:color w:val="A31515"/>
+          <w:sz w:val="18"/>
+          <w:szCs w:val="18"/>
+          <w:lang w:eastAsia="en-ID"/>
+        </w:rPr>
+        <w:t>cars_id</w:t>
       </w:r>
       <w:proofErr w:type="spellEnd"/>
       <w:r>
@@ -7813,7 +7559,7 @@
           <w:szCs w:val="18"/>
           <w:lang w:eastAsia="en-ID"/>
         </w:rPr>
-        <w:t>1</w:t>
+        <w:t>2</w:t>
       </w:r>
       <w:r>
         <w:rPr>
@@ -7860,27 +7606,15 @@
         <w:t>"</w:t>
       </w:r>
       <w:proofErr w:type="spellStart"/>
-      <w:proofErr w:type="gramStart"/>
-      <w:r>
-        <w:rPr>
-          <w:rFonts w:ascii="Courier New" w:eastAsia="Times New Roman" w:hAnsi="Courier New" w:cs="Courier New"/>
-          <w:color w:val="A31515"/>
-          <w:sz w:val="18"/>
-          <w:szCs w:val="18"/>
-          <w:lang w:eastAsia="en-ID"/>
-        </w:rPr>
-        <w:t>customer</w:t>
-      </w:r>
-      <w:proofErr w:type="gramEnd"/>
-      <w:r>
-        <w:rPr>
-          <w:rFonts w:ascii="Courier New" w:eastAsia="Times New Roman" w:hAnsi="Courier New" w:cs="Courier New"/>
-          <w:color w:val="A31515"/>
-          <w:sz w:val="18"/>
-          <w:szCs w:val="18"/>
-          <w:lang w:eastAsia="en-ID"/>
-        </w:rPr>
-        <w:t>_id</w:t>
+      <w:r>
+        <w:rPr>
+          <w:rFonts w:ascii="Courier New" w:eastAsia="Times New Roman" w:hAnsi="Courier New" w:cs="Courier New"/>
+          <w:color w:val="A31515"/>
+          <w:sz w:val="18"/>
+          <w:szCs w:val="18"/>
+          <w:lang w:eastAsia="en-ID"/>
+        </w:rPr>
+        <w:t>start_time</w:t>
       </w:r>
       <w:proofErr w:type="spellEnd"/>
       <w:r>
@@ -7911,7 +7645,7 @@
           <w:szCs w:val="18"/>
           <w:lang w:eastAsia="en-ID"/>
         </w:rPr>
-        <w:t>3</w:t>
+        <w:t>1609434000</w:t>
       </w:r>
       <w:r>
         <w:rPr>
@@ -7958,27 +7692,15 @@
         <w:t>"</w:t>
       </w:r>
       <w:proofErr w:type="spellStart"/>
-      <w:proofErr w:type="gramStart"/>
-      <w:r>
-        <w:rPr>
-          <w:rFonts w:ascii="Courier New" w:eastAsia="Times New Roman" w:hAnsi="Courier New" w:cs="Courier New"/>
-          <w:color w:val="A31515"/>
-          <w:sz w:val="18"/>
-          <w:szCs w:val="18"/>
-          <w:lang w:eastAsia="en-ID"/>
-        </w:rPr>
-        <w:t>cars</w:t>
-      </w:r>
-      <w:proofErr w:type="gramEnd"/>
-      <w:r>
-        <w:rPr>
-          <w:rFonts w:ascii="Courier New" w:eastAsia="Times New Roman" w:hAnsi="Courier New" w:cs="Courier New"/>
-          <w:color w:val="A31515"/>
-          <w:sz w:val="18"/>
-          <w:szCs w:val="18"/>
-          <w:lang w:eastAsia="en-ID"/>
-        </w:rPr>
-        <w:t>_id</w:t>
+      <w:r>
+        <w:rPr>
+          <w:rFonts w:ascii="Courier New" w:eastAsia="Times New Roman" w:hAnsi="Courier New" w:cs="Courier New"/>
+          <w:color w:val="A31515"/>
+          <w:sz w:val="18"/>
+          <w:szCs w:val="18"/>
+          <w:lang w:eastAsia="en-ID"/>
+        </w:rPr>
+        <w:t>end_time</w:t>
       </w:r>
       <w:proofErr w:type="spellEnd"/>
       <w:r>
@@ -8009,7 +7731,7 @@
           <w:szCs w:val="18"/>
           <w:lang w:eastAsia="en-ID"/>
         </w:rPr>
-        <w:t>2</w:t>
+        <w:t>1609520400</w:t>
       </w:r>
       <w:r>
         <w:rPr>
@@ -8056,223 +7778,15 @@
         <w:t>"</w:t>
       </w:r>
       <w:proofErr w:type="spellStart"/>
-      <w:proofErr w:type="gramStart"/>
-      <w:r>
-        <w:rPr>
-          <w:rFonts w:ascii="Courier New" w:eastAsia="Times New Roman" w:hAnsi="Courier New" w:cs="Courier New"/>
-          <w:color w:val="A31515"/>
-          <w:sz w:val="18"/>
-          <w:szCs w:val="18"/>
-          <w:lang w:eastAsia="en-ID"/>
-        </w:rPr>
-        <w:t>start</w:t>
-      </w:r>
-      <w:proofErr w:type="gramEnd"/>
-      <w:r>
-        <w:rPr>
-          <w:rFonts w:ascii="Courier New" w:eastAsia="Times New Roman" w:hAnsi="Courier New" w:cs="Courier New"/>
-          <w:color w:val="A31515"/>
-          <w:sz w:val="18"/>
-          <w:szCs w:val="18"/>
-          <w:lang w:eastAsia="en-ID"/>
-        </w:rPr>
-        <w:t>_time</w:t>
-      </w:r>
-      <w:proofErr w:type="spellEnd"/>
-      <w:r>
-        <w:rPr>
-          <w:rFonts w:ascii="Courier New" w:eastAsia="Times New Roman" w:hAnsi="Courier New" w:cs="Courier New"/>
-          <w:color w:val="A31515"/>
-          <w:sz w:val="18"/>
-          <w:szCs w:val="18"/>
-          <w:lang w:eastAsia="en-ID"/>
-        </w:rPr>
-        <w:t>"</w:t>
-      </w:r>
-      <w:r>
-        <w:rPr>
-          <w:rFonts w:ascii="Courier New" w:eastAsia="Times New Roman" w:hAnsi="Courier New" w:cs="Courier New"/>
-          <w:color w:val="000000"/>
-          <w:sz w:val="18"/>
-          <w:szCs w:val="18"/>
-          <w:lang w:eastAsia="en-ID"/>
-        </w:rPr>
-        <w:t>: </w:t>
-      </w:r>
-      <w:r>
-        <w:rPr>
-          <w:rFonts w:ascii="Courier New" w:eastAsia="Times New Roman" w:hAnsi="Courier New" w:cs="Courier New"/>
-          <w:color w:val="0451A5"/>
-          <w:sz w:val="18"/>
-          <w:szCs w:val="18"/>
-          <w:lang w:eastAsia="en-ID"/>
-        </w:rPr>
-        <w:t>"2020-12-31T17:00:00.000Z"</w:t>
-      </w:r>
-      <w:r>
-        <w:rPr>
-          <w:rFonts w:ascii="Courier New" w:eastAsia="Times New Roman" w:hAnsi="Courier New" w:cs="Courier New"/>
-          <w:color w:val="000000"/>
-          <w:sz w:val="18"/>
-          <w:szCs w:val="18"/>
-          <w:lang w:eastAsia="en-ID"/>
-        </w:rPr>
-        <w:t>,</w:t>
-      </w:r>
-    </w:p>
-    <w:p>
-      <w:pPr>
-        <w:shd w:val="clear" w:color="auto" w:fill="FFFFFE"/>
-        <w:spacing w:after="0" w:line="270" w:lineRule="atLeast"/>
-        <w:ind w:left="720"/>
-        <w:rPr>
-          <w:rFonts w:ascii="Courier New" w:eastAsia="Times New Roman" w:hAnsi="Courier New" w:cs="Courier New"/>
-          <w:color w:val="000000"/>
-          <w:sz w:val="18"/>
-          <w:szCs w:val="18"/>
-          <w:lang w:eastAsia="en-ID"/>
-        </w:rPr>
-      </w:pPr>
-      <w:r>
-        <w:rPr>
-          <w:rFonts w:ascii="Courier New" w:eastAsia="Times New Roman" w:hAnsi="Courier New" w:cs="Courier New"/>
-          <w:color w:val="000000"/>
-          <w:sz w:val="18"/>
-          <w:szCs w:val="18"/>
-          <w:lang w:eastAsia="en-ID"/>
-        </w:rPr>
-        <w:t>            </w:t>
-      </w:r>
-      <w:r>
-        <w:rPr>
-          <w:rFonts w:ascii="Courier New" w:eastAsia="Times New Roman" w:hAnsi="Courier New" w:cs="Courier New"/>
-          <w:color w:val="A31515"/>
-          <w:sz w:val="18"/>
-          <w:szCs w:val="18"/>
-          <w:lang w:eastAsia="en-ID"/>
-        </w:rPr>
-        <w:t>"</w:t>
-      </w:r>
-      <w:proofErr w:type="spellStart"/>
-      <w:proofErr w:type="gramStart"/>
-      <w:r>
-        <w:rPr>
-          <w:rFonts w:ascii="Courier New" w:eastAsia="Times New Roman" w:hAnsi="Courier New" w:cs="Courier New"/>
-          <w:color w:val="A31515"/>
-          <w:sz w:val="18"/>
-          <w:szCs w:val="18"/>
-          <w:lang w:eastAsia="en-ID"/>
-        </w:rPr>
-        <w:t>end</w:t>
-      </w:r>
-      <w:proofErr w:type="gramEnd"/>
-      <w:r>
-        <w:rPr>
-          <w:rFonts w:ascii="Courier New" w:eastAsia="Times New Roman" w:hAnsi="Courier New" w:cs="Courier New"/>
-          <w:color w:val="A31515"/>
-          <w:sz w:val="18"/>
-          <w:szCs w:val="18"/>
-          <w:lang w:eastAsia="en-ID"/>
-        </w:rPr>
-        <w:t>_time</w:t>
-      </w:r>
-      <w:proofErr w:type="spellEnd"/>
-      <w:r>
-        <w:rPr>
-          <w:rFonts w:ascii="Courier New" w:eastAsia="Times New Roman" w:hAnsi="Courier New" w:cs="Courier New"/>
-          <w:color w:val="A31515"/>
-          <w:sz w:val="18"/>
-          <w:szCs w:val="18"/>
-          <w:lang w:eastAsia="en-ID"/>
-        </w:rPr>
-        <w:t>"</w:t>
-      </w:r>
-      <w:r>
-        <w:rPr>
-          <w:rFonts w:ascii="Courier New" w:eastAsia="Times New Roman" w:hAnsi="Courier New" w:cs="Courier New"/>
-          <w:color w:val="000000"/>
-          <w:sz w:val="18"/>
-          <w:szCs w:val="18"/>
-          <w:lang w:eastAsia="en-ID"/>
-        </w:rPr>
-        <w:t>: </w:t>
-      </w:r>
-      <w:r>
-        <w:rPr>
-          <w:rFonts w:ascii="Courier New" w:eastAsia="Times New Roman" w:hAnsi="Courier New" w:cs="Courier New"/>
-          <w:color w:val="0451A5"/>
-          <w:sz w:val="18"/>
-          <w:szCs w:val="18"/>
-          <w:lang w:eastAsia="en-ID"/>
-        </w:rPr>
-        <w:t>"2021-01-01T17:00:00.000Z"</w:t>
-      </w:r>
-      <w:r>
-        <w:rPr>
-          <w:rFonts w:ascii="Courier New" w:eastAsia="Times New Roman" w:hAnsi="Courier New" w:cs="Courier New"/>
-          <w:color w:val="000000"/>
-          <w:sz w:val="18"/>
-          <w:szCs w:val="18"/>
-          <w:lang w:eastAsia="en-ID"/>
-        </w:rPr>
-        <w:t>,</w:t>
-      </w:r>
-    </w:p>
-    <w:p>
-      <w:pPr>
-        <w:shd w:val="clear" w:color="auto" w:fill="FFFFFE"/>
-        <w:spacing w:after="0" w:line="270" w:lineRule="atLeast"/>
-        <w:ind w:left="720"/>
-        <w:rPr>
-          <w:rFonts w:ascii="Courier New" w:eastAsia="Times New Roman" w:hAnsi="Courier New" w:cs="Courier New"/>
-          <w:color w:val="000000"/>
-          <w:sz w:val="18"/>
-          <w:szCs w:val="18"/>
-          <w:lang w:eastAsia="en-ID"/>
-        </w:rPr>
-      </w:pPr>
-      <w:r>
-        <w:rPr>
-          <w:rFonts w:ascii="Courier New" w:eastAsia="Times New Roman" w:hAnsi="Courier New" w:cs="Courier New"/>
-          <w:color w:val="000000"/>
-          <w:sz w:val="18"/>
-          <w:szCs w:val="18"/>
-          <w:lang w:eastAsia="en-ID"/>
-        </w:rPr>
-        <w:t>            </w:t>
-      </w:r>
-      <w:r>
-        <w:rPr>
-          <w:rFonts w:ascii="Courier New" w:eastAsia="Times New Roman" w:hAnsi="Courier New" w:cs="Courier New"/>
-          <w:color w:val="A31515"/>
-          <w:sz w:val="18"/>
-          <w:szCs w:val="18"/>
-          <w:lang w:eastAsia="en-ID"/>
-        </w:rPr>
-        <w:t>"</w:t>
-      </w:r>
-      <w:proofErr w:type="spellStart"/>
-      <w:proofErr w:type="gramStart"/>
-      <w:r>
-        <w:rPr>
-          <w:rFonts w:ascii="Courier New" w:eastAsia="Times New Roman" w:hAnsi="Courier New" w:cs="Courier New"/>
-          <w:color w:val="A31515"/>
-          <w:sz w:val="18"/>
-          <w:szCs w:val="18"/>
-          <w:lang w:eastAsia="en-ID"/>
-        </w:rPr>
-        <w:t>total</w:t>
-      </w:r>
-      <w:proofErr w:type="gramEnd"/>
-      <w:r>
-        <w:rPr>
-          <w:rFonts w:ascii="Courier New" w:eastAsia="Times New Roman" w:hAnsi="Courier New" w:cs="Courier New"/>
-          <w:color w:val="A31515"/>
-          <w:sz w:val="18"/>
-          <w:szCs w:val="18"/>
-          <w:lang w:eastAsia="en-ID"/>
-        </w:rPr>
-        <w:t>_cost</w:t>
+      <w:r>
+        <w:rPr>
+          <w:rFonts w:ascii="Courier New" w:eastAsia="Times New Roman" w:hAnsi="Courier New" w:cs="Courier New"/>
+          <w:color w:val="A31515"/>
+          <w:sz w:val="18"/>
+          <w:szCs w:val="18"/>
+          <w:lang w:eastAsia="en-ID"/>
+        </w:rPr>
+        <w:t>total_cost</w:t>
       </w:r>
       <w:proofErr w:type="spellEnd"/>
       <w:r>
@@ -8486,7 +8000,6 @@
         <w:pStyle w:val="ListParagraph"/>
       </w:pPr>
       <w:proofErr w:type="spellStart"/>
-      <w:proofErr w:type="gramStart"/>
       <w:r>
         <w:t>Url</w:t>
       </w:r>
@@ -8494,7 +8007,6 @@
       <w:r>
         <w:t xml:space="preserve"> :</w:t>
       </w:r>
-      <w:proofErr w:type="gramEnd"/>
       <w:r>
         <w:t xml:space="preserve"> </w:t>
       </w:r>
@@ -8543,7 +8055,7 @@
     <w:p>
       <w:pPr>
         <w:shd w:val="clear" w:color="auto" w:fill="FFFFFE"/>
-        <w:spacing w:after="0" w:line="270" w:lineRule="atLeast"/>
+        <w:spacing w:line="270" w:lineRule="atLeast"/>
         <w:ind w:left="720"/>
         <w:rPr>
           <w:rFonts w:ascii="Courier New" w:eastAsia="Times New Roman" w:hAnsi="Courier New" w:cs="Courier New"/>
@@ -8591,348 +8103,308 @@
           <w:szCs w:val="18"/>
           <w:lang w:eastAsia="en-ID"/>
         </w:rPr>
+        <w:t>"20"</w:t>
+      </w:r>
+      <w:r>
+        <w:rPr>
+          <w:rFonts w:ascii="Courier New" w:eastAsia="Times New Roman" w:hAnsi="Courier New" w:cs="Courier New"/>
+          <w:color w:val="000000"/>
+          <w:sz w:val="18"/>
+          <w:szCs w:val="18"/>
+          <w:lang w:eastAsia="en-ID"/>
+        </w:rPr>
+        <w:t>,</w:t>
+      </w:r>
+    </w:p>
+    <w:p>
+      <w:pPr>
+        <w:shd w:val="clear" w:color="auto" w:fill="FFFFFE"/>
+        <w:spacing w:after="0" w:line="270" w:lineRule="atLeast"/>
+        <w:ind w:left="720"/>
+        <w:rPr>
+          <w:rFonts w:ascii="Courier New" w:eastAsia="Times New Roman" w:hAnsi="Courier New" w:cs="Courier New"/>
+          <w:color w:val="000000"/>
+          <w:sz w:val="18"/>
+          <w:szCs w:val="18"/>
+          <w:lang w:eastAsia="en-ID"/>
+        </w:rPr>
+      </w:pPr>
+      <w:r>
+        <w:rPr>
+          <w:rFonts w:ascii="Courier New" w:eastAsia="Times New Roman" w:hAnsi="Courier New" w:cs="Courier New"/>
+          <w:color w:val="000000"/>
+          <w:sz w:val="18"/>
+          <w:szCs w:val="18"/>
+          <w:lang w:eastAsia="en-ID"/>
+        </w:rPr>
+        <w:t>    </w:t>
+      </w:r>
+      <w:r>
+        <w:rPr>
+          <w:rFonts w:ascii="Courier New" w:eastAsia="Times New Roman" w:hAnsi="Courier New" w:cs="Courier New"/>
+          <w:color w:val="A31515"/>
+          <w:sz w:val="18"/>
+          <w:szCs w:val="18"/>
+          <w:lang w:eastAsia="en-ID"/>
+        </w:rPr>
+        <w:t>"carid"</w:t>
+      </w:r>
+      <w:r>
+        <w:rPr>
+          <w:rFonts w:ascii="Courier New" w:eastAsia="Times New Roman" w:hAnsi="Courier New" w:cs="Courier New"/>
+          <w:color w:val="000000"/>
+          <w:sz w:val="18"/>
+          <w:szCs w:val="18"/>
+          <w:lang w:eastAsia="en-ID"/>
+        </w:rPr>
+        <w:t>:</w:t>
+      </w:r>
+      <w:r>
+        <w:rPr>
+          <w:rFonts w:ascii="Courier New" w:eastAsia="Times New Roman" w:hAnsi="Courier New" w:cs="Courier New"/>
+          <w:color w:val="0451A5"/>
+          <w:sz w:val="18"/>
+          <w:szCs w:val="18"/>
+          <w:lang w:eastAsia="en-ID"/>
+        </w:rPr>
+        <w:t>"15"</w:t>
+      </w:r>
+      <w:r>
+        <w:rPr>
+          <w:rFonts w:ascii="Courier New" w:eastAsia="Times New Roman" w:hAnsi="Courier New" w:cs="Courier New"/>
+          <w:color w:val="000000"/>
+          <w:sz w:val="18"/>
+          <w:szCs w:val="18"/>
+          <w:lang w:eastAsia="en-ID"/>
+        </w:rPr>
+        <w:t>,</w:t>
+      </w:r>
+    </w:p>
+    <w:p>
+      <w:pPr>
+        <w:shd w:val="clear" w:color="auto" w:fill="FFFFFE"/>
+        <w:spacing w:after="0" w:line="270" w:lineRule="atLeast"/>
+        <w:ind w:left="720"/>
+        <w:rPr>
+          <w:rFonts w:ascii="Courier New" w:eastAsia="Times New Roman" w:hAnsi="Courier New" w:cs="Courier New"/>
+          <w:color w:val="000000"/>
+          <w:sz w:val="18"/>
+          <w:szCs w:val="18"/>
+          <w:lang w:eastAsia="en-ID"/>
+        </w:rPr>
+      </w:pPr>
+      <w:r>
+        <w:rPr>
+          <w:rFonts w:ascii="Courier New" w:eastAsia="Times New Roman" w:hAnsi="Courier New" w:cs="Courier New"/>
+          <w:color w:val="000000"/>
+          <w:sz w:val="18"/>
+          <w:szCs w:val="18"/>
+          <w:lang w:eastAsia="en-ID"/>
+        </w:rPr>
+        <w:t>    </w:t>
+      </w:r>
+      <w:r>
+        <w:rPr>
+          <w:rFonts w:ascii="Courier New" w:eastAsia="Times New Roman" w:hAnsi="Courier New" w:cs="Courier New"/>
+          <w:color w:val="A31515"/>
+          <w:sz w:val="18"/>
+          <w:szCs w:val="18"/>
+          <w:lang w:eastAsia="en-ID"/>
+        </w:rPr>
+        <w:t>"startT"</w:t>
+      </w:r>
+      <w:r>
+        <w:rPr>
+          <w:rFonts w:ascii="Courier New" w:eastAsia="Times New Roman" w:hAnsi="Courier New" w:cs="Courier New"/>
+          <w:color w:val="000000"/>
+          <w:sz w:val="18"/>
+          <w:szCs w:val="18"/>
+          <w:lang w:eastAsia="en-ID"/>
+        </w:rPr>
+        <w:t>:</w:t>
+      </w:r>
+      <w:r>
+        <w:rPr>
+          <w:rFonts w:ascii="Courier New" w:eastAsia="Times New Roman" w:hAnsi="Courier New" w:cs="Courier New"/>
+          <w:color w:val="0451A5"/>
+          <w:sz w:val="18"/>
+          <w:szCs w:val="18"/>
+          <w:lang w:eastAsia="en-ID"/>
+        </w:rPr>
+        <w:t>"1619918041"</w:t>
+      </w:r>
+      <w:r>
+        <w:rPr>
+          <w:rFonts w:ascii="Courier New" w:eastAsia="Times New Roman" w:hAnsi="Courier New" w:cs="Courier New"/>
+          <w:color w:val="000000"/>
+          <w:sz w:val="18"/>
+          <w:szCs w:val="18"/>
+          <w:lang w:eastAsia="en-ID"/>
+        </w:rPr>
+        <w:t>,</w:t>
+      </w:r>
+    </w:p>
+    <w:p>
+      <w:pPr>
+        <w:shd w:val="clear" w:color="auto" w:fill="FFFFFE"/>
+        <w:spacing w:after="0" w:line="270" w:lineRule="atLeast"/>
+        <w:ind w:left="720"/>
+        <w:rPr>
+          <w:rFonts w:ascii="Courier New" w:eastAsia="Times New Roman" w:hAnsi="Courier New" w:cs="Courier New"/>
+          <w:color w:val="000000"/>
+          <w:sz w:val="18"/>
+          <w:szCs w:val="18"/>
+          <w:lang w:eastAsia="en-ID"/>
+        </w:rPr>
+      </w:pPr>
+      <w:r>
+        <w:rPr>
+          <w:rFonts w:ascii="Courier New" w:eastAsia="Times New Roman" w:hAnsi="Courier New" w:cs="Courier New"/>
+          <w:color w:val="000000"/>
+          <w:sz w:val="18"/>
+          <w:szCs w:val="18"/>
+          <w:lang w:eastAsia="en-ID"/>
+        </w:rPr>
+        <w:t>    </w:t>
+      </w:r>
+      <w:r>
+        <w:rPr>
+          <w:rFonts w:ascii="Courier New" w:eastAsia="Times New Roman" w:hAnsi="Courier New" w:cs="Courier New"/>
+          <w:color w:val="A31515"/>
+          <w:sz w:val="18"/>
+          <w:szCs w:val="18"/>
+          <w:lang w:eastAsia="en-ID"/>
+        </w:rPr>
+        <w:t>"endT"</w:t>
+      </w:r>
+      <w:r>
+        <w:rPr>
+          <w:rFonts w:ascii="Courier New" w:eastAsia="Times New Roman" w:hAnsi="Courier New" w:cs="Courier New"/>
+          <w:color w:val="000000"/>
+          <w:sz w:val="18"/>
+          <w:szCs w:val="18"/>
+          <w:lang w:eastAsia="en-ID"/>
+        </w:rPr>
+        <w:t>:</w:t>
+      </w:r>
+      <w:r>
+        <w:rPr>
+          <w:rFonts w:ascii="Courier New" w:eastAsia="Times New Roman" w:hAnsi="Courier New" w:cs="Courier New"/>
+          <w:color w:val="0451A5"/>
+          <w:sz w:val="18"/>
+          <w:szCs w:val="18"/>
+          <w:lang w:eastAsia="en-ID"/>
+        </w:rPr>
+        <w:t>"1646117790"</w:t>
+      </w:r>
+      <w:r>
+        <w:rPr>
+          <w:rFonts w:ascii="Courier New" w:eastAsia="Times New Roman" w:hAnsi="Courier New" w:cs="Courier New"/>
+          <w:color w:val="000000"/>
+          <w:sz w:val="18"/>
+          <w:szCs w:val="18"/>
+          <w:lang w:eastAsia="en-ID"/>
+        </w:rPr>
+        <w:t>,</w:t>
+      </w:r>
+    </w:p>
+    <w:p>
+      <w:pPr>
+        <w:shd w:val="clear" w:color="auto" w:fill="FFFFFE"/>
+        <w:spacing w:after="0" w:line="270" w:lineRule="atLeast"/>
+        <w:ind w:left="720"/>
+        <w:rPr>
+          <w:rFonts w:ascii="Courier New" w:eastAsia="Times New Roman" w:hAnsi="Courier New" w:cs="Courier New"/>
+          <w:color w:val="000000"/>
+          <w:sz w:val="18"/>
+          <w:szCs w:val="18"/>
+          <w:lang w:eastAsia="en-ID"/>
+        </w:rPr>
+      </w:pPr>
+      <w:r>
+        <w:rPr>
+          <w:rFonts w:ascii="Courier New" w:eastAsia="Times New Roman" w:hAnsi="Courier New" w:cs="Courier New"/>
+          <w:color w:val="000000"/>
+          <w:sz w:val="18"/>
+          <w:szCs w:val="18"/>
+          <w:lang w:eastAsia="en-ID"/>
+        </w:rPr>
+        <w:t>    </w:t>
+      </w:r>
+      <w:r>
+        <w:rPr>
+          <w:rFonts w:ascii="Courier New" w:eastAsia="Times New Roman" w:hAnsi="Courier New" w:cs="Courier New"/>
+          <w:color w:val="A31515"/>
+          <w:sz w:val="18"/>
+          <w:szCs w:val="18"/>
+          <w:lang w:eastAsia="en-ID"/>
+        </w:rPr>
+        <w:t>"cost"</w:t>
+      </w:r>
+      <w:r>
+        <w:rPr>
+          <w:rFonts w:ascii="Courier New" w:eastAsia="Times New Roman" w:hAnsi="Courier New" w:cs="Courier New"/>
+          <w:color w:val="000000"/>
+          <w:sz w:val="18"/>
+          <w:szCs w:val="18"/>
+          <w:lang w:eastAsia="en-ID"/>
+        </w:rPr>
+        <w:t>:</w:t>
+      </w:r>
+      <w:r>
+        <w:rPr>
+          <w:rFonts w:ascii="Courier New" w:eastAsia="Times New Roman" w:hAnsi="Courier New" w:cs="Courier New"/>
+          <w:color w:val="0451A5"/>
+          <w:sz w:val="18"/>
+          <w:szCs w:val="18"/>
+          <w:lang w:eastAsia="en-ID"/>
+        </w:rPr>
+        <w:t>"1000000"</w:t>
+      </w:r>
+      <w:r>
+        <w:rPr>
+          <w:rFonts w:ascii="Courier New" w:eastAsia="Times New Roman" w:hAnsi="Courier New" w:cs="Courier New"/>
+          <w:color w:val="000000"/>
+          <w:sz w:val="18"/>
+          <w:szCs w:val="18"/>
+          <w:lang w:eastAsia="en-ID"/>
+        </w:rPr>
+        <w:t>,</w:t>
+      </w:r>
+    </w:p>
+    <w:p>
+      <w:pPr>
+        <w:shd w:val="clear" w:color="auto" w:fill="FFFFFE"/>
+        <w:spacing w:after="0" w:line="270" w:lineRule="atLeast"/>
+        <w:ind w:left="720"/>
+        <w:rPr>
+          <w:rFonts w:ascii="Courier New" w:eastAsia="Times New Roman" w:hAnsi="Courier New" w:cs="Courier New"/>
+          <w:color w:val="000000"/>
+          <w:sz w:val="18"/>
+          <w:szCs w:val="18"/>
+          <w:lang w:eastAsia="en-ID"/>
+        </w:rPr>
+      </w:pPr>
+      <w:r>
+        <w:rPr>
+          <w:rFonts w:ascii="Courier New" w:eastAsia="Times New Roman" w:hAnsi="Courier New" w:cs="Courier New"/>
+          <w:color w:val="000000"/>
+          <w:sz w:val="18"/>
+          <w:szCs w:val="18"/>
+          <w:lang w:eastAsia="en-ID"/>
+        </w:rPr>
+        <w:t>    </w:t>
+      </w:r>
+      <w:r>
+        <w:rPr>
+          <w:rFonts w:ascii="Courier New" w:eastAsia="Times New Roman" w:hAnsi="Courier New" w:cs="Courier New"/>
+          <w:color w:val="A31515"/>
+          <w:sz w:val="18"/>
+          <w:szCs w:val="18"/>
+          <w:lang w:eastAsia="en-ID"/>
+        </w:rPr>
         <w:t>"</w:t>
       </w:r>
-      <w:r>
-        <w:rPr>
-          <w:rFonts w:ascii="Courier New" w:eastAsia="Times New Roman" w:hAnsi="Courier New" w:cs="Courier New"/>
-          <w:color w:val="0451A5"/>
-          <w:sz w:val="18"/>
-          <w:szCs w:val="18"/>
-          <w:lang w:eastAsia="en-ID"/>
-        </w:rPr>
-        <w:t>20</w:t>
-      </w:r>
-      <w:r>
-        <w:rPr>
-          <w:rFonts w:ascii="Courier New" w:eastAsia="Times New Roman" w:hAnsi="Courier New" w:cs="Courier New"/>
-          <w:color w:val="0451A5"/>
-          <w:sz w:val="18"/>
-          <w:szCs w:val="18"/>
-          <w:lang w:eastAsia="en-ID"/>
-        </w:rPr>
-        <w:t>"</w:t>
-      </w:r>
-      <w:r>
-        <w:rPr>
-          <w:rFonts w:ascii="Courier New" w:eastAsia="Times New Roman" w:hAnsi="Courier New" w:cs="Courier New"/>
-          <w:color w:val="000000"/>
-          <w:sz w:val="18"/>
-          <w:szCs w:val="18"/>
-          <w:lang w:eastAsia="en-ID"/>
-        </w:rPr>
-        <w:t>,</w:t>
-      </w:r>
-    </w:p>
-    <w:p>
-      <w:pPr>
-        <w:shd w:val="clear" w:color="auto" w:fill="FFFFFE"/>
-        <w:spacing w:after="0" w:line="270" w:lineRule="atLeast"/>
-        <w:ind w:left="720"/>
-        <w:rPr>
-          <w:rFonts w:ascii="Courier New" w:eastAsia="Times New Roman" w:hAnsi="Courier New" w:cs="Courier New"/>
-          <w:color w:val="000000"/>
-          <w:sz w:val="18"/>
-          <w:szCs w:val="18"/>
-          <w:lang w:eastAsia="en-ID"/>
-        </w:rPr>
-      </w:pPr>
-      <w:r>
-        <w:rPr>
-          <w:rFonts w:ascii="Courier New" w:eastAsia="Times New Roman" w:hAnsi="Courier New" w:cs="Courier New"/>
-          <w:color w:val="000000"/>
-          <w:sz w:val="18"/>
-          <w:szCs w:val="18"/>
-          <w:lang w:eastAsia="en-ID"/>
-        </w:rPr>
-        <w:t>    </w:t>
-      </w:r>
-      <w:r>
-        <w:rPr>
-          <w:rFonts w:ascii="Courier New" w:eastAsia="Times New Roman" w:hAnsi="Courier New" w:cs="Courier New"/>
-          <w:color w:val="A31515"/>
-          <w:sz w:val="18"/>
-          <w:szCs w:val="18"/>
-          <w:lang w:eastAsia="en-ID"/>
-        </w:rPr>
-        <w:t>"carid"</w:t>
-      </w:r>
-      <w:r>
-        <w:rPr>
-          <w:rFonts w:ascii="Courier New" w:eastAsia="Times New Roman" w:hAnsi="Courier New" w:cs="Courier New"/>
-          <w:color w:val="000000"/>
-          <w:sz w:val="18"/>
-          <w:szCs w:val="18"/>
-          <w:lang w:eastAsia="en-ID"/>
-        </w:rPr>
-        <w:t>:</w:t>
-      </w:r>
-      <w:r>
-        <w:rPr>
-          <w:rFonts w:ascii="Courier New" w:eastAsia="Times New Roman" w:hAnsi="Courier New" w:cs="Courier New"/>
-          <w:color w:val="0451A5"/>
-          <w:sz w:val="18"/>
-          <w:szCs w:val="18"/>
-          <w:lang w:eastAsia="en-ID"/>
-        </w:rPr>
-        <w:t>"</w:t>
-      </w:r>
-      <w:r>
-        <w:rPr>
-          <w:rFonts w:ascii="Courier New" w:eastAsia="Times New Roman" w:hAnsi="Courier New" w:cs="Courier New"/>
-          <w:color w:val="0451A5"/>
-          <w:sz w:val="18"/>
-          <w:szCs w:val="18"/>
-          <w:lang w:eastAsia="en-ID"/>
-        </w:rPr>
-        <w:t>15</w:t>
-      </w:r>
-      <w:r>
-        <w:rPr>
-          <w:rFonts w:ascii="Courier New" w:eastAsia="Times New Roman" w:hAnsi="Courier New" w:cs="Courier New"/>
-          <w:color w:val="0451A5"/>
-          <w:sz w:val="18"/>
-          <w:szCs w:val="18"/>
-          <w:lang w:eastAsia="en-ID"/>
-        </w:rPr>
-        <w:t>"</w:t>
-      </w:r>
-      <w:r>
-        <w:rPr>
-          <w:rFonts w:ascii="Courier New" w:eastAsia="Times New Roman" w:hAnsi="Courier New" w:cs="Courier New"/>
-          <w:color w:val="000000"/>
-          <w:sz w:val="18"/>
-          <w:szCs w:val="18"/>
-          <w:lang w:eastAsia="en-ID"/>
-        </w:rPr>
-        <w:t>,</w:t>
-      </w:r>
-    </w:p>
-    <w:p>
-      <w:pPr>
-        <w:shd w:val="clear" w:color="auto" w:fill="FFFFFE"/>
-        <w:spacing w:after="0" w:line="270" w:lineRule="atLeast"/>
-        <w:ind w:left="720"/>
-        <w:rPr>
-          <w:rFonts w:ascii="Courier New" w:eastAsia="Times New Roman" w:hAnsi="Courier New" w:cs="Courier New"/>
-          <w:color w:val="000000"/>
-          <w:sz w:val="18"/>
-          <w:szCs w:val="18"/>
-          <w:lang w:eastAsia="en-ID"/>
-        </w:rPr>
-      </w:pPr>
-      <w:r>
-        <w:rPr>
-          <w:rFonts w:ascii="Courier New" w:eastAsia="Times New Roman" w:hAnsi="Courier New" w:cs="Courier New"/>
-          <w:color w:val="000000"/>
-          <w:sz w:val="18"/>
-          <w:szCs w:val="18"/>
-          <w:lang w:eastAsia="en-ID"/>
-        </w:rPr>
-        <w:t>    </w:t>
-      </w:r>
-      <w:r>
-        <w:rPr>
-          <w:rFonts w:ascii="Courier New" w:eastAsia="Times New Roman" w:hAnsi="Courier New" w:cs="Courier New"/>
-          <w:color w:val="A31515"/>
-          <w:sz w:val="18"/>
-          <w:szCs w:val="18"/>
-          <w:lang w:eastAsia="en-ID"/>
-        </w:rPr>
-        <w:t>"startT"</w:t>
-      </w:r>
-      <w:r>
-        <w:rPr>
-          <w:rFonts w:ascii="Courier New" w:eastAsia="Times New Roman" w:hAnsi="Courier New" w:cs="Courier New"/>
-          <w:color w:val="000000"/>
-          <w:sz w:val="18"/>
-          <w:szCs w:val="18"/>
-          <w:lang w:eastAsia="en-ID"/>
-        </w:rPr>
-        <w:t>:</w:t>
-      </w:r>
-      <w:r>
-        <w:rPr>
-          <w:rFonts w:ascii="Courier New" w:eastAsia="Times New Roman" w:hAnsi="Courier New" w:cs="Courier New"/>
-          <w:color w:val="0451A5"/>
-          <w:sz w:val="18"/>
-          <w:szCs w:val="18"/>
-          <w:lang w:eastAsia="en-ID"/>
-        </w:rPr>
-        <w:t>"1/29/2021"</w:t>
-      </w:r>
-      <w:r>
-        <w:rPr>
-          <w:rFonts w:ascii="Courier New" w:eastAsia="Times New Roman" w:hAnsi="Courier New" w:cs="Courier New"/>
-          <w:color w:val="000000"/>
-          <w:sz w:val="18"/>
-          <w:szCs w:val="18"/>
-          <w:lang w:eastAsia="en-ID"/>
-        </w:rPr>
-        <w:t>,</w:t>
-      </w:r>
-    </w:p>
-    <w:p>
-      <w:pPr>
-        <w:shd w:val="clear" w:color="auto" w:fill="FFFFFE"/>
-        <w:spacing w:after="0" w:line="270" w:lineRule="atLeast"/>
-        <w:ind w:left="720"/>
-        <w:rPr>
-          <w:rFonts w:ascii="Courier New" w:eastAsia="Times New Roman" w:hAnsi="Courier New" w:cs="Courier New"/>
-          <w:color w:val="000000"/>
-          <w:sz w:val="18"/>
-          <w:szCs w:val="18"/>
-          <w:lang w:eastAsia="en-ID"/>
-        </w:rPr>
-      </w:pPr>
-      <w:r>
-        <w:rPr>
-          <w:rFonts w:ascii="Courier New" w:eastAsia="Times New Roman" w:hAnsi="Courier New" w:cs="Courier New"/>
-          <w:color w:val="000000"/>
-          <w:sz w:val="18"/>
-          <w:szCs w:val="18"/>
-          <w:lang w:eastAsia="en-ID"/>
-        </w:rPr>
-        <w:t>    </w:t>
-      </w:r>
-      <w:r>
-        <w:rPr>
-          <w:rFonts w:ascii="Courier New" w:eastAsia="Times New Roman" w:hAnsi="Courier New" w:cs="Courier New"/>
-          <w:color w:val="A31515"/>
-          <w:sz w:val="18"/>
-          <w:szCs w:val="18"/>
-          <w:lang w:eastAsia="en-ID"/>
-        </w:rPr>
-        <w:t>"endT"</w:t>
-      </w:r>
-      <w:r>
-        <w:rPr>
-          <w:rFonts w:ascii="Courier New" w:eastAsia="Times New Roman" w:hAnsi="Courier New" w:cs="Courier New"/>
-          <w:color w:val="000000"/>
-          <w:sz w:val="18"/>
-          <w:szCs w:val="18"/>
-          <w:lang w:eastAsia="en-ID"/>
-        </w:rPr>
-        <w:t>:</w:t>
-      </w:r>
-      <w:r>
-        <w:rPr>
-          <w:rFonts w:ascii="Courier New" w:eastAsia="Times New Roman" w:hAnsi="Courier New" w:cs="Courier New"/>
-          <w:color w:val="0451A5"/>
-          <w:sz w:val="18"/>
-          <w:szCs w:val="18"/>
-          <w:lang w:eastAsia="en-ID"/>
-        </w:rPr>
-        <w:t>"1/29/2021"</w:t>
-      </w:r>
-      <w:r>
-        <w:rPr>
-          <w:rFonts w:ascii="Courier New" w:eastAsia="Times New Roman" w:hAnsi="Courier New" w:cs="Courier New"/>
-          <w:color w:val="000000"/>
-          <w:sz w:val="18"/>
-          <w:szCs w:val="18"/>
-          <w:lang w:eastAsia="en-ID"/>
-        </w:rPr>
-        <w:t>,</w:t>
-      </w:r>
-    </w:p>
-    <w:p>
-      <w:pPr>
-        <w:shd w:val="clear" w:color="auto" w:fill="FFFFFE"/>
-        <w:spacing w:after="0" w:line="270" w:lineRule="atLeast"/>
-        <w:ind w:left="720"/>
-        <w:rPr>
-          <w:rFonts w:ascii="Courier New" w:eastAsia="Times New Roman" w:hAnsi="Courier New" w:cs="Courier New"/>
-          <w:color w:val="000000"/>
-          <w:sz w:val="18"/>
-          <w:szCs w:val="18"/>
-          <w:lang w:eastAsia="en-ID"/>
-        </w:rPr>
-      </w:pPr>
-      <w:r>
-        <w:rPr>
-          <w:rFonts w:ascii="Courier New" w:eastAsia="Times New Roman" w:hAnsi="Courier New" w:cs="Courier New"/>
-          <w:color w:val="000000"/>
-          <w:sz w:val="18"/>
-          <w:szCs w:val="18"/>
-          <w:lang w:eastAsia="en-ID"/>
-        </w:rPr>
-        <w:t>    </w:t>
-      </w:r>
-      <w:r>
-        <w:rPr>
-          <w:rFonts w:ascii="Courier New" w:eastAsia="Times New Roman" w:hAnsi="Courier New" w:cs="Courier New"/>
-          <w:color w:val="A31515"/>
-          <w:sz w:val="18"/>
-          <w:szCs w:val="18"/>
-          <w:lang w:eastAsia="en-ID"/>
-        </w:rPr>
-        <w:t>"cost"</w:t>
-      </w:r>
-      <w:r>
-        <w:rPr>
-          <w:rFonts w:ascii="Courier New" w:eastAsia="Times New Roman" w:hAnsi="Courier New" w:cs="Courier New"/>
-          <w:color w:val="000000"/>
-          <w:sz w:val="18"/>
-          <w:szCs w:val="18"/>
-          <w:lang w:eastAsia="en-ID"/>
-        </w:rPr>
-        <w:t>:</w:t>
-      </w:r>
-      <w:r>
-        <w:rPr>
-          <w:rFonts w:ascii="Courier New" w:eastAsia="Times New Roman" w:hAnsi="Courier New" w:cs="Courier New"/>
-          <w:color w:val="0451A5"/>
-          <w:sz w:val="18"/>
-          <w:szCs w:val="18"/>
-          <w:lang w:eastAsia="en-ID"/>
-        </w:rPr>
-        <w:t>"1000000"</w:t>
-      </w:r>
-      <w:r>
-        <w:rPr>
-          <w:rFonts w:ascii="Courier New" w:eastAsia="Times New Roman" w:hAnsi="Courier New" w:cs="Courier New"/>
-          <w:color w:val="000000"/>
-          <w:sz w:val="18"/>
-          <w:szCs w:val="18"/>
-          <w:lang w:eastAsia="en-ID"/>
-        </w:rPr>
-        <w:t>,</w:t>
-      </w:r>
-    </w:p>
-    <w:p>
-      <w:pPr>
-        <w:shd w:val="clear" w:color="auto" w:fill="FFFFFE"/>
-        <w:spacing w:after="0" w:line="270" w:lineRule="atLeast"/>
-        <w:ind w:left="720"/>
-        <w:rPr>
-          <w:rFonts w:ascii="Courier New" w:eastAsia="Times New Roman" w:hAnsi="Courier New" w:cs="Courier New"/>
-          <w:color w:val="000000"/>
-          <w:sz w:val="18"/>
-          <w:szCs w:val="18"/>
-          <w:lang w:eastAsia="en-ID"/>
-        </w:rPr>
-      </w:pPr>
-      <w:r>
-        <w:rPr>
-          <w:rFonts w:ascii="Courier New" w:eastAsia="Times New Roman" w:hAnsi="Courier New" w:cs="Courier New"/>
-          <w:color w:val="000000"/>
-          <w:sz w:val="18"/>
-          <w:szCs w:val="18"/>
-          <w:lang w:eastAsia="en-ID"/>
-        </w:rPr>
-        <w:t>    </w:t>
-      </w:r>
-      <w:r>
-        <w:rPr>
-          <w:rFonts w:ascii="Courier New" w:eastAsia="Times New Roman" w:hAnsi="Courier New" w:cs="Courier New"/>
-          <w:color w:val="A31515"/>
-          <w:sz w:val="18"/>
-          <w:szCs w:val="18"/>
-          <w:lang w:eastAsia="en-ID"/>
-        </w:rPr>
-        <w:t>"</w:t>
-      </w:r>
       <w:proofErr w:type="spellStart"/>
       <w:r>
         <w:rPr>
@@ -8942,18 +8414,7 @@
           <w:szCs w:val="18"/>
           <w:lang w:eastAsia="en-ID"/>
         </w:rPr>
-        <w:t>status</w:t>
-      </w:r>
-      <w:proofErr w:type="gramStart"/>
-      <w:r>
-        <w:rPr>
-          <w:rFonts w:ascii="Courier New" w:eastAsia="Times New Roman" w:hAnsi="Courier New" w:cs="Courier New"/>
-          <w:color w:val="A31515"/>
-          <w:sz w:val="18"/>
-          <w:szCs w:val="18"/>
-          <w:lang w:eastAsia="en-ID"/>
-        </w:rPr>
-        <w:t>"</w:t>
+        <w:t>status"</w:t>
       </w:r>
       <w:r>
         <w:rPr>
@@ -8978,7 +8439,6 @@
         <w:t>false</w:t>
       </w:r>
       <w:proofErr w:type="spellEnd"/>
-      <w:proofErr w:type="gramEnd"/>
     </w:p>
     <w:p>
       <w:pPr>
@@ -9185,10 +8645,7 @@
         </w:numPr>
       </w:pPr>
       <w:r>
-        <w:t xml:space="preserve">Name: </w:t>
-      </w:r>
-      <w:r>
-        <w:t>Update Booking</w:t>
+        <w:t>Name: Update Booking</w:t>
       </w:r>
     </w:p>
     <w:p>
@@ -9196,10 +8653,7 @@
         <w:pStyle w:val="ListParagraph"/>
       </w:pPr>
       <w:r>
-        <w:t>Method:</w:t>
-      </w:r>
-      <w:r>
-        <w:t xml:space="preserve"> PUT</w:t>
+        <w:t>Method: PUT</w:t>
       </w:r>
     </w:p>
     <w:p>
@@ -9207,26 +8661,19 @@
         <w:pStyle w:val="ListParagraph"/>
       </w:pPr>
       <w:proofErr w:type="spellStart"/>
-      <w:proofErr w:type="gramStart"/>
-      <w:r>
+      <w:r>
+        <w:lastRenderedPageBreak/>
         <w:t>Url</w:t>
       </w:r>
       <w:proofErr w:type="spellEnd"/>
       <w:r>
-        <w:t xml:space="preserve"> :</w:t>
-      </w:r>
-      <w:proofErr w:type="gramEnd"/>
-      <w:r>
-        <w:t xml:space="preserve">  </w:t>
+        <w:t xml:space="preserve"> :  </w:t>
       </w:r>
       <w:r>
         <w:t>http://localhost:8080/</w:t>
       </w:r>
       <w:r>
-        <w:t>booking</w:t>
-      </w:r>
-      <w:r>
-        <w:t>/update/10</w:t>
+        <w:t>booking/update/10</w:t>
       </w:r>
     </w:p>
     <w:p>
@@ -9280,7 +8727,6 @@
           <w:szCs w:val="18"/>
           <w:lang w:eastAsia="en-ID"/>
         </w:rPr>
-        <w:lastRenderedPageBreak/>
         <w:t>    </w:t>
       </w:r>
       <w:r>
@@ -9439,7 +8885,7 @@
           <w:szCs w:val="18"/>
           <w:lang w:eastAsia="en-ID"/>
         </w:rPr>
-        <w:t>"1/29/2021"</w:t>
+        <w:t>"1619918041"</w:t>
       </w:r>
       <w:r>
         <w:rPr>
@@ -9503,7 +8949,7 @@
           <w:szCs w:val="18"/>
           <w:lang w:eastAsia="en-ID"/>
         </w:rPr>
-        <w:t>"1/29/2021"</w:t>
+        <w:t>"1646117790"</w:t>
       </w:r>
       <w:r>
         <w:rPr>
@@ -9622,18 +9068,7 @@
           <w:szCs w:val="18"/>
           <w:lang w:eastAsia="en-ID"/>
         </w:rPr>
-        <w:t>status</w:t>
-      </w:r>
-      <w:proofErr w:type="gramStart"/>
-      <w:r>
-        <w:rPr>
-          <w:rFonts w:ascii="Courier New" w:eastAsia="Times New Roman" w:hAnsi="Courier New" w:cs="Courier New"/>
-          <w:color w:val="A31515"/>
-          <w:sz w:val="18"/>
-          <w:szCs w:val="18"/>
-          <w:lang w:eastAsia="en-ID"/>
-        </w:rPr>
-        <w:t>"</w:t>
+        <w:t>status"</w:t>
       </w:r>
       <w:r>
         <w:rPr>
@@ -9658,7 +9093,6 @@
         <w:t>true</w:t>
       </w:r>
       <w:proofErr w:type="spellEnd"/>
-      <w:proofErr w:type="gramEnd"/>
     </w:p>
     <w:p>
       <w:pPr>
@@ -9888,7 +9322,6 @@
         <w:pStyle w:val="ListParagraph"/>
       </w:pPr>
       <w:proofErr w:type="spellStart"/>
-      <w:proofErr w:type="gramStart"/>
       <w:r>
         <w:t>Url</w:t>
       </w:r>
@@ -9896,7 +9329,6 @@
       <w:r>
         <w:t xml:space="preserve"> :</w:t>
       </w:r>
-      <w:proofErr w:type="gramEnd"/>
       <w:r>
         <w:t xml:space="preserve"> </w:t>
       </w:r>
@@ -9904,29 +9336,18 @@
         <w:t>http://localhost:8080/</w:t>
       </w:r>
       <w:r>
-        <w:t>booking/</w:t>
-      </w:r>
-      <w:r>
-        <w:t>delete</w:t>
-      </w:r>
-      <w:r>
-        <w:t>/10</w:t>
+        <w:t>booking/delete/10</w:t>
       </w:r>
     </w:p>
     <w:p>
       <w:pPr>
         <w:pStyle w:val="ListParagraph"/>
       </w:pPr>
-      <w:proofErr w:type="gramStart"/>
       <w:r>
         <w:t>Body:</w:t>
       </w:r>
       <w:r>
-        <w:t>{</w:t>
-      </w:r>
-      <w:proofErr w:type="gramEnd"/>
-      <w:r>
-        <w:t>}</w:t>
+        <w:t>{}</w:t>
       </w:r>
     </w:p>
     <w:p>
@@ -10941,6 +10362,21 @@
 </file>
 
 <file path=customXml/item1.xml><?xml version="1.0" encoding="utf-8"?>
+<p:properties xmlns:p="http://schemas.microsoft.com/office/2006/metadata/properties" xmlns:xsi="http://www.w3.org/2001/XMLSchema-instance" xmlns:pc="http://schemas.microsoft.com/office/infopath/2007/PartnerControls">
+  <documentManagement/>
+</p:properties>
+</file>
+
+<file path=customXml/item2.xml><?xml version="1.0" encoding="utf-8"?>
+<?mso-contentType ?>
+<FormTemplates xmlns="http://schemas.microsoft.com/sharepoint/v3/contenttype/forms">
+  <Display>DocumentLibraryForm</Display>
+  <Edit>DocumentLibraryForm</Edit>
+  <New>DocumentLibraryForm</New>
+</FormTemplates>
+</file>
+
+<file path=customXml/item3.xml><?xml version="1.0" encoding="utf-8"?>
 <ct:contentTypeSchema xmlns:ct="http://schemas.microsoft.com/office/2006/metadata/contentType" xmlns:ma="http://schemas.microsoft.com/office/2006/metadata/properties/metaAttributes" ct:_="" ma:_="" ma:contentTypeName="Document" ma:contentTypeID="0x0101006EBF3F5B1D30374A95AD0A777B4E2061" ma:contentTypeVersion="10" ma:contentTypeDescription="Create a new document." ma:contentTypeScope="" ma:versionID="108c6a348be0a7d7db4298e1bcf136bf">
   <xsd:schema xmlns:xsd="http://www.w3.org/2001/XMLSchema" xmlns:xs="http://www.w3.org/2001/XMLSchema" xmlns:p="http://schemas.microsoft.com/office/2006/metadata/properties" xmlns:ns3="f6b9e4a4-cd66-4384-a990-6ed7e2a6cef2" targetNamespace="http://schemas.microsoft.com/office/2006/metadata/properties" ma:root="true" ma:fieldsID="1d5d18c17116c59c283c98de38865af9" ns3:_="">
     <xsd:import namespace="f6b9e4a4-cd66-4384-a990-6ed7e2a6cef2"/>
@@ -11124,22 +10560,24 @@
 </ct:contentTypeSchema>
 </file>
 
-<file path=customXml/item2.xml><?xml version="1.0" encoding="utf-8"?>
-<?mso-contentType ?>
-<FormTemplates xmlns="http://schemas.microsoft.com/sharepoint/v3/contenttype/forms">
-  <Display>DocumentLibraryForm</Display>
-  <Edit>DocumentLibraryForm</Edit>
-  <New>DocumentLibraryForm</New>
-</FormTemplates>
+<file path=customXml/itemProps1.xml><?xml version="1.0" encoding="utf-8"?>
+<ds:datastoreItem xmlns:ds="http://schemas.openxmlformats.org/officeDocument/2006/customXml" ds:itemID="{7B2BFC8C-1984-4FDA-87E0-26AF32D27634}">
+  <ds:schemaRefs>
+    <ds:schemaRef ds:uri="http://schemas.microsoft.com/office/2006/metadata/properties"/>
+    <ds:schemaRef ds:uri="http://schemas.microsoft.com/office/infopath/2007/PartnerControls"/>
+  </ds:schemaRefs>
+</ds:datastoreItem>
 </file>
 
-<file path=customXml/item3.xml><?xml version="1.0" encoding="utf-8"?>
-<p:properties xmlns:p="http://schemas.microsoft.com/office/2006/metadata/properties" xmlns:xsi="http://www.w3.org/2001/XMLSchema-instance" xmlns:pc="http://schemas.microsoft.com/office/infopath/2007/PartnerControls">
-  <documentManagement/>
-</p:properties>
+<file path=customXml/itemProps2.xml><?xml version="1.0" encoding="utf-8"?>
+<ds:datastoreItem xmlns:ds="http://schemas.openxmlformats.org/officeDocument/2006/customXml" ds:itemID="{73E7BD6E-045C-4C87-A14C-6CC35AED462F}">
+  <ds:schemaRefs>
+    <ds:schemaRef ds:uri="http://schemas.microsoft.com/sharepoint/v3/contenttype/forms"/>
+  </ds:schemaRefs>
+</ds:datastoreItem>
 </file>
 
-<file path=customXml/itemProps1.xml><?xml version="1.0" encoding="utf-8"?>
+<file path=customXml/itemProps3.xml><?xml version="1.0" encoding="utf-8"?>
 <ds:datastoreItem xmlns:ds="http://schemas.openxmlformats.org/officeDocument/2006/customXml" ds:itemID="{1189EC9F-E67D-4B32-8314-4225DC2D3FC2}">
   <ds:schemaRefs>
     <ds:schemaRef ds:uri="http://schemas.microsoft.com/office/2006/metadata/contentType"/>
@@ -11155,21 +10593,4 @@
     <ds:schemaRef ds:uri="http://schemas.microsoft.com/internal/obd"/>
   </ds:schemaRefs>
 </ds:datastoreItem>
-</file>
-
-<file path=customXml/itemProps2.xml><?xml version="1.0" encoding="utf-8"?>
-<ds:datastoreItem xmlns:ds="http://schemas.openxmlformats.org/officeDocument/2006/customXml" ds:itemID="{73E7BD6E-045C-4C87-A14C-6CC35AED462F}">
-  <ds:schemaRefs>
-    <ds:schemaRef ds:uri="http://schemas.microsoft.com/sharepoint/v3/contenttype/forms"/>
-  </ds:schemaRefs>
-</ds:datastoreItem>
-</file>
-
-<file path=customXml/itemProps3.xml><?xml version="1.0" encoding="utf-8"?>
-<ds:datastoreItem xmlns:ds="http://schemas.openxmlformats.org/officeDocument/2006/customXml" ds:itemID="{7B2BFC8C-1984-4FDA-87E0-26AF32D27634}">
-  <ds:schemaRefs>
-    <ds:schemaRef ds:uri="http://schemas.microsoft.com/office/2006/metadata/properties"/>
-    <ds:schemaRef ds:uri="http://schemas.microsoft.com/office/infopath/2007/PartnerControls"/>
-  </ds:schemaRefs>
-</ds:datastoreItem>
 </file>
</xml_diff>

<commit_message>
update minor detail di dokumentasi
</commit_message>
<xml_diff>
--- a/Documentasi Car_rent_WEEK2.docx
+++ b/Documentasi Car_rent_WEEK2.docx
@@ -70,13 +70,8 @@
       <w:pPr>
         <w:pStyle w:val="ListParagraph"/>
       </w:pPr>
-      <w:proofErr w:type="spellStart"/>
-      <w:r>
-        <w:t>Url</w:t>
-      </w:r>
-      <w:proofErr w:type="spellEnd"/>
-      <w:r>
-        <w:t xml:space="preserve"> : </w:t>
+      <w:r>
+        <w:t xml:space="preserve">Url : </w:t>
       </w:r>
       <w:r>
         <w:t>http://localhost:8080/</w:t>
@@ -129,13 +124,8 @@
       <w:pPr>
         <w:pStyle w:val="ListParagraph"/>
       </w:pPr>
-      <w:proofErr w:type="spellStart"/>
-      <w:r>
-        <w:t>Url</w:t>
-      </w:r>
-      <w:proofErr w:type="spellEnd"/>
-      <w:r>
-        <w:t xml:space="preserve"> :</w:t>
+      <w:r>
+        <w:t>Url :</w:t>
       </w:r>
       <w:r>
         <w:t xml:space="preserve"> </w:t>
@@ -334,29 +324,7 @@
           <w:szCs w:val="18"/>
           <w:lang w:eastAsia="en-ID"/>
         </w:rPr>
-        <w:t>"</w:t>
-      </w:r>
-      <w:proofErr w:type="spellStart"/>
-      <w:r>
-        <w:rPr>
-          <w:rFonts w:ascii="Courier New" w:eastAsia="Times New Roman" w:hAnsi="Courier New" w:cs="Courier New"/>
-          <w:color w:val="A31515"/>
-          <w:sz w:val="18"/>
-          <w:szCs w:val="18"/>
-          <w:lang w:eastAsia="en-ID"/>
-        </w:rPr>
-        <w:t>cars_id</w:t>
-      </w:r>
-      <w:proofErr w:type="spellEnd"/>
-      <w:r>
-        <w:rPr>
-          <w:rFonts w:ascii="Courier New" w:eastAsia="Times New Roman" w:hAnsi="Courier New" w:cs="Courier New"/>
-          <w:color w:val="A31515"/>
-          <w:sz w:val="18"/>
-          <w:szCs w:val="18"/>
-          <w:lang w:eastAsia="en-ID"/>
-        </w:rPr>
-        <w:t>"</w:t>
+        <w:t>"cars_id"</w:t>
       </w:r>
       <w:r>
         <w:rPr>
@@ -484,29 +452,7 @@
           <w:szCs w:val="18"/>
           <w:lang w:eastAsia="en-ID"/>
         </w:rPr>
-        <w:t>"</w:t>
-      </w:r>
-      <w:proofErr w:type="spellStart"/>
-      <w:r>
-        <w:rPr>
-          <w:rFonts w:ascii="Courier New" w:eastAsia="Times New Roman" w:hAnsi="Courier New" w:cs="Courier New"/>
-          <w:color w:val="A31515"/>
-          <w:sz w:val="18"/>
-          <w:szCs w:val="18"/>
-          <w:lang w:eastAsia="en-ID"/>
-        </w:rPr>
-        <w:t>rent_price_daily</w:t>
-      </w:r>
-      <w:proofErr w:type="spellEnd"/>
-      <w:r>
-        <w:rPr>
-          <w:rFonts w:ascii="Courier New" w:eastAsia="Times New Roman" w:hAnsi="Courier New" w:cs="Courier New"/>
-          <w:color w:val="A31515"/>
-          <w:sz w:val="18"/>
-          <w:szCs w:val="18"/>
-          <w:lang w:eastAsia="en-ID"/>
-        </w:rPr>
-        <w:t>"</w:t>
+        <w:t>"rent_price_daily"</w:t>
       </w:r>
       <w:r>
         <w:rPr>
@@ -672,29 +618,7 @@
           <w:szCs w:val="18"/>
           <w:lang w:eastAsia="en-ID"/>
         </w:rPr>
-        <w:t>"</w:t>
-      </w:r>
-      <w:proofErr w:type="spellStart"/>
-      <w:r>
-        <w:rPr>
-          <w:rFonts w:ascii="Courier New" w:eastAsia="Times New Roman" w:hAnsi="Courier New" w:cs="Courier New"/>
-          <w:color w:val="A31515"/>
-          <w:sz w:val="18"/>
-          <w:szCs w:val="18"/>
-          <w:lang w:eastAsia="en-ID"/>
-        </w:rPr>
-        <w:t>cars_id</w:t>
-      </w:r>
-      <w:proofErr w:type="spellEnd"/>
-      <w:r>
-        <w:rPr>
-          <w:rFonts w:ascii="Courier New" w:eastAsia="Times New Roman" w:hAnsi="Courier New" w:cs="Courier New"/>
-          <w:color w:val="A31515"/>
-          <w:sz w:val="18"/>
-          <w:szCs w:val="18"/>
-          <w:lang w:eastAsia="en-ID"/>
-        </w:rPr>
-        <w:t>"</w:t>
+        <w:t>"cars_id"</w:t>
       </w:r>
       <w:r>
         <w:rPr>
@@ -822,29 +746,7 @@
           <w:szCs w:val="18"/>
           <w:lang w:eastAsia="en-ID"/>
         </w:rPr>
-        <w:t>"</w:t>
-      </w:r>
-      <w:proofErr w:type="spellStart"/>
-      <w:r>
-        <w:rPr>
-          <w:rFonts w:ascii="Courier New" w:eastAsia="Times New Roman" w:hAnsi="Courier New" w:cs="Courier New"/>
-          <w:color w:val="A31515"/>
-          <w:sz w:val="18"/>
-          <w:szCs w:val="18"/>
-          <w:lang w:eastAsia="en-ID"/>
-        </w:rPr>
-        <w:t>rent_price_daily</w:t>
-      </w:r>
-      <w:proofErr w:type="spellEnd"/>
-      <w:r>
-        <w:rPr>
-          <w:rFonts w:ascii="Courier New" w:eastAsia="Times New Roman" w:hAnsi="Courier New" w:cs="Courier New"/>
-          <w:color w:val="A31515"/>
-          <w:sz w:val="18"/>
-          <w:szCs w:val="18"/>
-          <w:lang w:eastAsia="en-ID"/>
-        </w:rPr>
-        <w:t>"</w:t>
+        <w:t>"rent_price_daily"</w:t>
       </w:r>
       <w:r>
         <w:rPr>
@@ -962,29 +864,7 @@
           <w:szCs w:val="18"/>
           <w:lang w:eastAsia="en-ID"/>
         </w:rPr>
-        <w:t xml:space="preserve"> (dan </w:t>
-      </w:r>
-      <w:proofErr w:type="spellStart"/>
-      <w:r>
-        <w:rPr>
-          <w:rFonts w:ascii="Courier New" w:eastAsia="Times New Roman" w:hAnsi="Courier New" w:cs="Courier New"/>
-          <w:color w:val="000000"/>
-          <w:sz w:val="18"/>
-          <w:szCs w:val="18"/>
-          <w:lang w:eastAsia="en-ID"/>
-        </w:rPr>
-        <w:t>seterusnya</w:t>
-      </w:r>
-      <w:proofErr w:type="spellEnd"/>
-      <w:r>
-        <w:rPr>
-          <w:rFonts w:ascii="Courier New" w:eastAsia="Times New Roman" w:hAnsi="Courier New" w:cs="Courier New"/>
-          <w:color w:val="000000"/>
-          <w:sz w:val="18"/>
-          <w:szCs w:val="18"/>
-          <w:lang w:eastAsia="en-ID"/>
-        </w:rPr>
-        <w:t>)</w:t>
+        <w:t xml:space="preserve"> (dan seterusnya)</w:t>
       </w:r>
     </w:p>
     <w:p>
@@ -1060,13 +940,8 @@
       <w:pPr>
         <w:pStyle w:val="ListParagraph"/>
       </w:pPr>
-      <w:proofErr w:type="spellStart"/>
-      <w:r>
-        <w:t>Url</w:t>
-      </w:r>
-      <w:proofErr w:type="spellEnd"/>
-      <w:r>
-        <w:t xml:space="preserve"> :</w:t>
+      <w:r>
+        <w:t>Url :</w:t>
       </w:r>
       <w:r>
         <w:t xml:space="preserve"> </w:t>
@@ -1288,29 +1163,7 @@
           <w:szCs w:val="18"/>
           <w:lang w:eastAsia="en-ID"/>
         </w:rPr>
-        <w:t>"</w:t>
-      </w:r>
-      <w:proofErr w:type="spellStart"/>
-      <w:r>
-        <w:rPr>
-          <w:rFonts w:ascii="Courier New" w:eastAsia="Times New Roman" w:hAnsi="Courier New" w:cs="Courier New"/>
-          <w:color w:val="A31515"/>
-          <w:sz w:val="18"/>
-          <w:szCs w:val="18"/>
-          <w:lang w:eastAsia="en-ID"/>
-        </w:rPr>
-        <w:t>customer_id</w:t>
-      </w:r>
-      <w:proofErr w:type="spellEnd"/>
-      <w:r>
-        <w:rPr>
-          <w:rFonts w:ascii="Courier New" w:eastAsia="Times New Roman" w:hAnsi="Courier New" w:cs="Courier New"/>
-          <w:color w:val="A31515"/>
-          <w:sz w:val="18"/>
-          <w:szCs w:val="18"/>
-          <w:lang w:eastAsia="en-ID"/>
-        </w:rPr>
-        <w:t>"</w:t>
+        <w:t>"customer_id"</w:t>
       </w:r>
       <w:r>
         <w:rPr>
@@ -1438,29 +1291,7 @@
           <w:szCs w:val="18"/>
           <w:lang w:eastAsia="en-ID"/>
         </w:rPr>
-        <w:t>"</w:t>
-      </w:r>
-      <w:proofErr w:type="spellStart"/>
-      <w:r>
-        <w:rPr>
-          <w:rFonts w:ascii="Courier New" w:eastAsia="Times New Roman" w:hAnsi="Courier New" w:cs="Courier New"/>
-          <w:color w:val="A31515"/>
-          <w:sz w:val="18"/>
-          <w:szCs w:val="18"/>
-          <w:lang w:eastAsia="en-ID"/>
-        </w:rPr>
-        <w:t>nik</w:t>
-      </w:r>
-      <w:proofErr w:type="spellEnd"/>
-      <w:r>
-        <w:rPr>
-          <w:rFonts w:ascii="Courier New" w:eastAsia="Times New Roman" w:hAnsi="Courier New" w:cs="Courier New"/>
-          <w:color w:val="A31515"/>
-          <w:sz w:val="18"/>
-          <w:szCs w:val="18"/>
-          <w:lang w:eastAsia="en-ID"/>
-        </w:rPr>
-        <w:t>"</w:t>
+        <w:t>"nik"</w:t>
       </w:r>
       <w:r>
         <w:rPr>
@@ -1524,29 +1355,7 @@
           <w:szCs w:val="18"/>
           <w:lang w:eastAsia="en-ID"/>
         </w:rPr>
-        <w:t>"</w:t>
-      </w:r>
-      <w:proofErr w:type="spellStart"/>
-      <w:r>
-        <w:rPr>
-          <w:rFonts w:ascii="Courier New" w:eastAsia="Times New Roman" w:hAnsi="Courier New" w:cs="Courier New"/>
-          <w:color w:val="A31515"/>
-          <w:sz w:val="18"/>
-          <w:szCs w:val="18"/>
-          <w:lang w:eastAsia="en-ID"/>
-        </w:rPr>
-        <w:t>phone_number</w:t>
-      </w:r>
-      <w:proofErr w:type="spellEnd"/>
-      <w:r>
-        <w:rPr>
-          <w:rFonts w:ascii="Courier New" w:eastAsia="Times New Roman" w:hAnsi="Courier New" w:cs="Courier New"/>
-          <w:color w:val="A31515"/>
-          <w:sz w:val="18"/>
-          <w:szCs w:val="18"/>
-          <w:lang w:eastAsia="en-ID"/>
-        </w:rPr>
-        <w:t>"</w:t>
+        <w:t>"phone_number"</w:t>
       </w:r>
       <w:r>
         <w:rPr>
@@ -1684,13 +1493,8 @@
       <w:pPr>
         <w:pStyle w:val="ListParagraph"/>
       </w:pPr>
-      <w:proofErr w:type="spellStart"/>
-      <w:r>
-        <w:t>Url</w:t>
-      </w:r>
-      <w:proofErr w:type="spellEnd"/>
-      <w:r>
-        <w:t xml:space="preserve"> :</w:t>
+      <w:r>
+        <w:t>Url :</w:t>
       </w:r>
       <w:r>
         <w:t xml:space="preserve">  </w:t>
@@ -1783,29 +1587,7 @@
           <w:szCs w:val="18"/>
           <w:lang w:eastAsia="en-ID"/>
         </w:rPr>
-        <w:t>"</w:t>
-      </w:r>
-      <w:proofErr w:type="spellStart"/>
-      <w:r>
-        <w:rPr>
-          <w:rFonts w:ascii="Courier New" w:eastAsia="Times New Roman" w:hAnsi="Courier New" w:cs="Courier New"/>
-          <w:color w:val="0451A5"/>
-          <w:sz w:val="18"/>
-          <w:szCs w:val="18"/>
-          <w:lang w:eastAsia="en-ID"/>
-        </w:rPr>
-        <w:t>bambang</w:t>
-      </w:r>
-      <w:proofErr w:type="spellEnd"/>
-      <w:r>
-        <w:rPr>
-          <w:rFonts w:ascii="Courier New" w:eastAsia="Times New Roman" w:hAnsi="Courier New" w:cs="Courier New"/>
-          <w:color w:val="0451A5"/>
-          <w:sz w:val="18"/>
-          <w:szCs w:val="18"/>
-          <w:lang w:eastAsia="en-ID"/>
-        </w:rPr>
-        <w:t>"</w:t>
+        <w:t>"bambang"</w:t>
       </w:r>
       <w:r>
         <w:rPr>
@@ -2173,13 +1955,8 @@
       <w:pPr>
         <w:pStyle w:val="ListParagraph"/>
       </w:pPr>
-      <w:proofErr w:type="spellStart"/>
-      <w:r>
-        <w:t>Url</w:t>
-      </w:r>
-      <w:proofErr w:type="spellEnd"/>
-      <w:r>
-        <w:t xml:space="preserve"> :</w:t>
+      <w:r>
+        <w:t>Url :</w:t>
       </w:r>
       <w:r>
         <w:t xml:space="preserve"> </w:t>
@@ -2278,51 +2055,7 @@
           <w:szCs w:val="18"/>
           <w:lang w:eastAsia="en-ID"/>
         </w:rPr>
-        <w:t>"</w:t>
-      </w:r>
-      <w:proofErr w:type="spellStart"/>
-      <w:r>
-        <w:rPr>
-          <w:rFonts w:ascii="Courier New" w:eastAsia="Times New Roman" w:hAnsi="Courier New" w:cs="Courier New"/>
-          <w:color w:val="0451A5"/>
-          <w:sz w:val="18"/>
-          <w:szCs w:val="18"/>
-          <w:lang w:eastAsia="en-ID"/>
-        </w:rPr>
-        <w:t>bambang</w:t>
-      </w:r>
-      <w:proofErr w:type="spellEnd"/>
-      <w:r>
-        <w:rPr>
-          <w:rFonts w:ascii="Courier New" w:eastAsia="Times New Roman" w:hAnsi="Courier New" w:cs="Courier New"/>
-          <w:color w:val="0451A5"/>
-          <w:sz w:val="18"/>
-          <w:szCs w:val="18"/>
-          <w:lang w:eastAsia="en-ID"/>
-        </w:rPr>
-        <w:t> </w:t>
-      </w:r>
-      <w:proofErr w:type="spellStart"/>
-      <w:r>
-        <w:rPr>
-          <w:rFonts w:ascii="Courier New" w:eastAsia="Times New Roman" w:hAnsi="Courier New" w:cs="Courier New"/>
-          <w:color w:val="0451A5"/>
-          <w:sz w:val="18"/>
-          <w:szCs w:val="18"/>
-          <w:lang w:eastAsia="en-ID"/>
-        </w:rPr>
-        <w:t>Pamangkas</w:t>
-      </w:r>
-      <w:proofErr w:type="spellEnd"/>
-      <w:r>
-        <w:rPr>
-          <w:rFonts w:ascii="Courier New" w:eastAsia="Times New Roman" w:hAnsi="Courier New" w:cs="Courier New"/>
-          <w:color w:val="0451A5"/>
-          <w:sz w:val="18"/>
-          <w:szCs w:val="18"/>
-          <w:lang w:eastAsia="en-ID"/>
-        </w:rPr>
-        <w:t>"</w:t>
+        <w:t>"bambang Pamangkas"</w:t>
       </w:r>
       <w:r>
         <w:rPr>
@@ -2690,13 +2423,8 @@
       <w:pPr>
         <w:pStyle w:val="ListParagraph"/>
       </w:pPr>
-      <w:proofErr w:type="spellStart"/>
-      <w:r>
-        <w:t>Url</w:t>
-      </w:r>
-      <w:proofErr w:type="spellEnd"/>
-      <w:r>
-        <w:t xml:space="preserve"> :</w:t>
+      <w:r>
+        <w:t>Url :</w:t>
       </w:r>
       <w:r>
         <w:t xml:space="preserve"> </w:t>
@@ -2916,13 +2644,8 @@
       <w:pPr>
         <w:pStyle w:val="ListParagraph"/>
       </w:pPr>
-      <w:proofErr w:type="spellStart"/>
-      <w:r>
-        <w:t>Url</w:t>
-      </w:r>
-      <w:proofErr w:type="spellEnd"/>
-      <w:r>
-        <w:t xml:space="preserve"> :</w:t>
+      <w:r>
+        <w:t>Url :</w:t>
       </w:r>
       <w:r>
         <w:t xml:space="preserve"> </w:t>
@@ -3145,29 +2868,7 @@
           <w:szCs w:val="18"/>
           <w:lang w:eastAsia="en-ID"/>
         </w:rPr>
-        <w:t>"</w:t>
-      </w:r>
-      <w:proofErr w:type="spellStart"/>
-      <w:r>
-        <w:rPr>
-          <w:rFonts w:ascii="Courier New" w:eastAsia="Times New Roman" w:hAnsi="Courier New" w:cs="Courier New"/>
-          <w:color w:val="A31515"/>
-          <w:sz w:val="18"/>
-          <w:szCs w:val="18"/>
-          <w:lang w:eastAsia="en-ID"/>
-        </w:rPr>
-        <w:t>cars_id</w:t>
-      </w:r>
-      <w:proofErr w:type="spellEnd"/>
-      <w:r>
-        <w:rPr>
-          <w:rFonts w:ascii="Courier New" w:eastAsia="Times New Roman" w:hAnsi="Courier New" w:cs="Courier New"/>
-          <w:color w:val="A31515"/>
-          <w:sz w:val="18"/>
-          <w:szCs w:val="18"/>
-          <w:lang w:eastAsia="en-ID"/>
-        </w:rPr>
-        <w:t>"</w:t>
+        <w:t>"cars_id"</w:t>
       </w:r>
       <w:r>
         <w:rPr>
@@ -3295,29 +2996,7 @@
           <w:szCs w:val="18"/>
           <w:lang w:eastAsia="en-ID"/>
         </w:rPr>
-        <w:t>"</w:t>
-      </w:r>
-      <w:proofErr w:type="spellStart"/>
-      <w:r>
-        <w:rPr>
-          <w:rFonts w:ascii="Courier New" w:eastAsia="Times New Roman" w:hAnsi="Courier New" w:cs="Courier New"/>
-          <w:color w:val="A31515"/>
-          <w:sz w:val="18"/>
-          <w:szCs w:val="18"/>
-          <w:lang w:eastAsia="en-ID"/>
-        </w:rPr>
-        <w:t>rent_price_daily</w:t>
-      </w:r>
-      <w:proofErr w:type="spellEnd"/>
-      <w:r>
-        <w:rPr>
-          <w:rFonts w:ascii="Courier New" w:eastAsia="Times New Roman" w:hAnsi="Courier New" w:cs="Courier New"/>
-          <w:color w:val="A31515"/>
-          <w:sz w:val="18"/>
-          <w:szCs w:val="18"/>
-          <w:lang w:eastAsia="en-ID"/>
-        </w:rPr>
-        <w:t>"</w:t>
+        <w:t>"rent_price_daily"</w:t>
       </w:r>
       <w:r>
         <w:rPr>
@@ -3483,29 +3162,7 @@
           <w:szCs w:val="18"/>
           <w:lang w:eastAsia="en-ID"/>
         </w:rPr>
-        <w:t>"</w:t>
-      </w:r>
-      <w:proofErr w:type="spellStart"/>
-      <w:r>
-        <w:rPr>
-          <w:rFonts w:ascii="Courier New" w:eastAsia="Times New Roman" w:hAnsi="Courier New" w:cs="Courier New"/>
-          <w:color w:val="A31515"/>
-          <w:sz w:val="18"/>
-          <w:szCs w:val="18"/>
-          <w:lang w:eastAsia="en-ID"/>
-        </w:rPr>
-        <w:t>cars_id</w:t>
-      </w:r>
-      <w:proofErr w:type="spellEnd"/>
-      <w:r>
-        <w:rPr>
-          <w:rFonts w:ascii="Courier New" w:eastAsia="Times New Roman" w:hAnsi="Courier New" w:cs="Courier New"/>
-          <w:color w:val="A31515"/>
-          <w:sz w:val="18"/>
-          <w:szCs w:val="18"/>
-          <w:lang w:eastAsia="en-ID"/>
-        </w:rPr>
-        <w:t>"</w:t>
+        <w:t>"cars_id"</w:t>
       </w:r>
       <w:r>
         <w:rPr>
@@ -3633,29 +3290,7 @@
           <w:szCs w:val="18"/>
           <w:lang w:eastAsia="en-ID"/>
         </w:rPr>
-        <w:t>"</w:t>
-      </w:r>
-      <w:proofErr w:type="spellStart"/>
-      <w:r>
-        <w:rPr>
-          <w:rFonts w:ascii="Courier New" w:eastAsia="Times New Roman" w:hAnsi="Courier New" w:cs="Courier New"/>
-          <w:color w:val="A31515"/>
-          <w:sz w:val="18"/>
-          <w:szCs w:val="18"/>
-          <w:lang w:eastAsia="en-ID"/>
-        </w:rPr>
-        <w:t>rent_price_daily</w:t>
-      </w:r>
-      <w:proofErr w:type="spellEnd"/>
-      <w:r>
-        <w:rPr>
-          <w:rFonts w:ascii="Courier New" w:eastAsia="Times New Roman" w:hAnsi="Courier New" w:cs="Courier New"/>
-          <w:color w:val="A31515"/>
-          <w:sz w:val="18"/>
-          <w:szCs w:val="18"/>
-          <w:lang w:eastAsia="en-ID"/>
-        </w:rPr>
-        <w:t>"</w:t>
+        <w:t>"rent_price_daily"</w:t>
       </w:r>
       <w:r>
         <w:rPr>
@@ -3773,29 +3408,7 @@
           <w:szCs w:val="18"/>
           <w:lang w:eastAsia="en-ID"/>
         </w:rPr>
-        <w:t xml:space="preserve">(dan </w:t>
-      </w:r>
-      <w:proofErr w:type="spellStart"/>
-      <w:r>
-        <w:rPr>
-          <w:rFonts w:ascii="Courier New" w:eastAsia="Times New Roman" w:hAnsi="Courier New" w:cs="Courier New"/>
-          <w:color w:val="000000"/>
-          <w:sz w:val="18"/>
-          <w:szCs w:val="18"/>
-          <w:lang w:eastAsia="en-ID"/>
-        </w:rPr>
-        <w:t>seterusnya</w:t>
-      </w:r>
-      <w:proofErr w:type="spellEnd"/>
-      <w:r>
-        <w:rPr>
-          <w:rFonts w:ascii="Courier New" w:eastAsia="Times New Roman" w:hAnsi="Courier New" w:cs="Courier New"/>
-          <w:color w:val="000000"/>
-          <w:sz w:val="18"/>
-          <w:szCs w:val="18"/>
-          <w:lang w:eastAsia="en-ID"/>
-        </w:rPr>
-        <w:t>)</w:t>
+        <w:t>(dan seterusnya)</w:t>
       </w:r>
     </w:p>
     <w:p>
@@ -3843,13 +3456,8 @@
       <w:pPr>
         <w:pStyle w:val="ListParagraph"/>
       </w:pPr>
-      <w:proofErr w:type="spellStart"/>
-      <w:r>
-        <w:t>Url</w:t>
-      </w:r>
-      <w:proofErr w:type="spellEnd"/>
-      <w:r>
-        <w:t xml:space="preserve"> :</w:t>
+      <w:r>
+        <w:t>Url :</w:t>
       </w:r>
       <w:r>
         <w:t xml:space="preserve"> </w:t>
@@ -4071,29 +3679,7 @@
           <w:szCs w:val="18"/>
           <w:lang w:eastAsia="en-ID"/>
         </w:rPr>
-        <w:t>"</w:t>
-      </w:r>
-      <w:proofErr w:type="spellStart"/>
-      <w:r>
-        <w:rPr>
-          <w:rFonts w:ascii="Courier New" w:eastAsia="Times New Roman" w:hAnsi="Courier New" w:cs="Courier New"/>
-          <w:color w:val="A31515"/>
-          <w:sz w:val="18"/>
-          <w:szCs w:val="18"/>
-          <w:lang w:eastAsia="en-ID"/>
-        </w:rPr>
-        <w:t>cars_id</w:t>
-      </w:r>
-      <w:proofErr w:type="spellEnd"/>
-      <w:r>
-        <w:rPr>
-          <w:rFonts w:ascii="Courier New" w:eastAsia="Times New Roman" w:hAnsi="Courier New" w:cs="Courier New"/>
-          <w:color w:val="A31515"/>
-          <w:sz w:val="18"/>
-          <w:szCs w:val="18"/>
-          <w:lang w:eastAsia="en-ID"/>
-        </w:rPr>
-        <w:t>"</w:t>
+        <w:t>"cars_id"</w:t>
       </w:r>
       <w:r>
         <w:rPr>
@@ -4221,29 +3807,7 @@
           <w:szCs w:val="18"/>
           <w:lang w:eastAsia="en-ID"/>
         </w:rPr>
-        <w:t>"</w:t>
-      </w:r>
-      <w:proofErr w:type="spellStart"/>
-      <w:r>
-        <w:rPr>
-          <w:rFonts w:ascii="Courier New" w:eastAsia="Times New Roman" w:hAnsi="Courier New" w:cs="Courier New"/>
-          <w:color w:val="A31515"/>
-          <w:sz w:val="18"/>
-          <w:szCs w:val="18"/>
-          <w:lang w:eastAsia="en-ID"/>
-        </w:rPr>
-        <w:t>rent_price_daily</w:t>
-      </w:r>
-      <w:proofErr w:type="spellEnd"/>
-      <w:r>
-        <w:rPr>
-          <w:rFonts w:ascii="Courier New" w:eastAsia="Times New Roman" w:hAnsi="Courier New" w:cs="Courier New"/>
-          <w:color w:val="A31515"/>
-          <w:sz w:val="18"/>
-          <w:szCs w:val="18"/>
-          <w:lang w:eastAsia="en-ID"/>
-        </w:rPr>
-        <w:t>"</w:t>
+        <w:t>"rent_price_daily"</w:t>
       </w:r>
       <w:r>
         <w:rPr>
@@ -4437,13 +4001,8 @@
       <w:pPr>
         <w:pStyle w:val="ListParagraph"/>
       </w:pPr>
-      <w:proofErr w:type="spellStart"/>
-      <w:r>
-        <w:t>Url</w:t>
-      </w:r>
-      <w:proofErr w:type="spellEnd"/>
-      <w:r>
-        <w:t xml:space="preserve"> :</w:t>
+      <w:r>
+        <w:t>Url :</w:t>
       </w:r>
       <w:r>
         <w:t xml:space="preserve">  </w:t>
@@ -4516,18 +4075,7 @@
           <w:szCs w:val="18"/>
           <w:lang w:eastAsia="en-ID"/>
         </w:rPr>
-        <w:t>"</w:t>
-      </w:r>
-      <w:proofErr w:type="spellStart"/>
-      <w:r>
-        <w:rPr>
-          <w:rFonts w:ascii="Courier New" w:eastAsia="Times New Roman" w:hAnsi="Courier New" w:cs="Courier New"/>
-          <w:color w:val="A31515"/>
-          <w:sz w:val="18"/>
-          <w:szCs w:val="18"/>
-          <w:lang w:eastAsia="en-ID"/>
-        </w:rPr>
-        <w:t>name"</w:t>
+        <w:t>"name"</w:t>
       </w:r>
       <w:r>
         <w:rPr>
@@ -4547,9 +4095,62 @@
           <w:szCs w:val="18"/>
           <w:lang w:eastAsia="en-ID"/>
         </w:rPr>
-        <w:t>"Tayo</w:t>
-      </w:r>
-      <w:proofErr w:type="spellEnd"/>
+        <w:t>"Tayo"</w:t>
+      </w:r>
+      <w:r>
+        <w:rPr>
+          <w:rFonts w:ascii="Courier New" w:eastAsia="Times New Roman" w:hAnsi="Courier New" w:cs="Courier New"/>
+          <w:color w:val="000000"/>
+          <w:sz w:val="18"/>
+          <w:szCs w:val="18"/>
+          <w:lang w:eastAsia="en-ID"/>
+        </w:rPr>
+        <w:t>,</w:t>
+      </w:r>
+    </w:p>
+    <w:p>
+      <w:pPr>
+        <w:shd w:val="clear" w:color="auto" w:fill="FFFFFE"/>
+        <w:spacing w:after="0" w:line="270" w:lineRule="atLeast"/>
+        <w:ind w:left="720"/>
+        <w:rPr>
+          <w:rFonts w:ascii="Courier New" w:eastAsia="Times New Roman" w:hAnsi="Courier New" w:cs="Courier New"/>
+          <w:color w:val="000000"/>
+          <w:sz w:val="18"/>
+          <w:szCs w:val="18"/>
+          <w:lang w:eastAsia="en-ID"/>
+        </w:rPr>
+      </w:pPr>
+      <w:r>
+        <w:rPr>
+          <w:rFonts w:ascii="Courier New" w:eastAsia="Times New Roman" w:hAnsi="Courier New" w:cs="Courier New"/>
+          <w:color w:val="000000"/>
+          <w:sz w:val="18"/>
+          <w:szCs w:val="18"/>
+          <w:lang w:eastAsia="en-ID"/>
+        </w:rPr>
+        <w:t>    </w:t>
+      </w:r>
+      <w:r>
+        <w:rPr>
+          <w:rFonts w:ascii="Courier New" w:eastAsia="Times New Roman" w:hAnsi="Courier New" w:cs="Courier New"/>
+          <w:color w:val="A31515"/>
+          <w:sz w:val="18"/>
+          <w:szCs w:val="18"/>
+          <w:lang w:eastAsia="en-ID"/>
+        </w:rPr>
+        <w:t>"price"</w:t>
+      </w:r>
+      <w:r>
+        <w:rPr>
+          <w:rFonts w:ascii="Courier New" w:eastAsia="Times New Roman" w:hAnsi="Courier New" w:cs="Courier New"/>
+          <w:color w:val="000000"/>
+          <w:sz w:val="18"/>
+          <w:szCs w:val="18"/>
+          <w:lang w:eastAsia="en-ID"/>
+        </w:rPr>
+        <w:t>:</w:t>
+      </w:r>
       <w:r>
         <w:rPr>
           <w:rFonts w:ascii="Courier New" w:eastAsia="Times New Roman" w:hAnsi="Courier New" w:cs="Courier New"/>
@@ -4558,7 +4159,7 @@
           <w:szCs w:val="18"/>
           <w:lang w:eastAsia="en-ID"/>
         </w:rPr>
-        <w:t>"</w:t>
+        <w:t>"10000"</w:t>
       </w:r>
       <w:r>
         <w:rPr>
@@ -4602,7 +4203,7 @@
           <w:szCs w:val="18"/>
           <w:lang w:eastAsia="en-ID"/>
         </w:rPr>
-        <w:t>"price"</w:t>
+        <w:t>"stock"</w:t>
       </w:r>
       <w:r>
         <w:rPr>
@@ -4622,71 +4223,7 @@
           <w:szCs w:val="18"/>
           <w:lang w:eastAsia="en-ID"/>
         </w:rPr>
-        <w:t>"10000"</w:t>
-      </w:r>
-      <w:r>
-        <w:rPr>
-          <w:rFonts w:ascii="Courier New" w:eastAsia="Times New Roman" w:hAnsi="Courier New" w:cs="Courier New"/>
-          <w:color w:val="000000"/>
-          <w:sz w:val="18"/>
-          <w:szCs w:val="18"/>
-          <w:lang w:eastAsia="en-ID"/>
-        </w:rPr>
-        <w:t>,</w:t>
-      </w:r>
-    </w:p>
-    <w:p>
-      <w:pPr>
-        <w:shd w:val="clear" w:color="auto" w:fill="FFFFFE"/>
-        <w:spacing w:after="0" w:line="270" w:lineRule="atLeast"/>
-        <w:ind w:left="720"/>
-        <w:rPr>
-          <w:rFonts w:ascii="Courier New" w:eastAsia="Times New Roman" w:hAnsi="Courier New" w:cs="Courier New"/>
-          <w:color w:val="000000"/>
-          <w:sz w:val="18"/>
-          <w:szCs w:val="18"/>
-          <w:lang w:eastAsia="en-ID"/>
-        </w:rPr>
-      </w:pPr>
-      <w:r>
-        <w:rPr>
-          <w:rFonts w:ascii="Courier New" w:eastAsia="Times New Roman" w:hAnsi="Courier New" w:cs="Courier New"/>
-          <w:color w:val="000000"/>
-          <w:sz w:val="18"/>
-          <w:szCs w:val="18"/>
-          <w:lang w:eastAsia="en-ID"/>
-        </w:rPr>
-        <w:t>    </w:t>
-      </w:r>
-      <w:r>
-        <w:rPr>
-          <w:rFonts w:ascii="Courier New" w:eastAsia="Times New Roman" w:hAnsi="Courier New" w:cs="Courier New"/>
-          <w:color w:val="A31515"/>
-          <w:sz w:val="18"/>
-          <w:szCs w:val="18"/>
-          <w:lang w:eastAsia="en-ID"/>
-        </w:rPr>
-        <w:t>"stock"</w:t>
-      </w:r>
-      <w:r>
-        <w:rPr>
-          <w:rFonts w:ascii="Courier New" w:eastAsia="Times New Roman" w:hAnsi="Courier New" w:cs="Courier New"/>
-          <w:color w:val="000000"/>
-          <w:sz w:val="18"/>
-          <w:szCs w:val="18"/>
-          <w:lang w:eastAsia="en-ID"/>
-        </w:rPr>
-        <w:t>:</w:t>
-      </w:r>
-      <w:r>
-        <w:rPr>
-          <w:rFonts w:ascii="Courier New" w:eastAsia="Times New Roman" w:hAnsi="Courier New" w:cs="Courier New"/>
-          <w:color w:val="0451A5"/>
-          <w:sz w:val="18"/>
-          <w:szCs w:val="18"/>
-          <w:lang w:eastAsia="en-ID"/>
-        </w:rPr>
-        <w:t>"12"</w:t>
+        <w:t>12</w:t>
       </w:r>
     </w:p>
     <w:p>
@@ -4910,13 +4447,8 @@
       <w:pPr>
         <w:pStyle w:val="ListParagraph"/>
       </w:pPr>
-      <w:proofErr w:type="spellStart"/>
-      <w:r>
-        <w:t>Url</w:t>
-      </w:r>
-      <w:proofErr w:type="spellEnd"/>
-      <w:r>
-        <w:t xml:space="preserve"> :</w:t>
+      <w:r>
+        <w:t>Url :</w:t>
       </w:r>
       <w:r>
         <w:t xml:space="preserve"> </w:t>
@@ -4989,18 +4521,7 @@
           <w:szCs w:val="18"/>
           <w:lang w:eastAsia="en-ID"/>
         </w:rPr>
-        <w:t>"</w:t>
-      </w:r>
-      <w:proofErr w:type="spellStart"/>
-      <w:r>
-        <w:rPr>
-          <w:rFonts w:ascii="Courier New" w:eastAsia="Times New Roman" w:hAnsi="Courier New" w:cs="Courier New"/>
-          <w:color w:val="A31515"/>
-          <w:sz w:val="18"/>
-          <w:szCs w:val="18"/>
-          <w:lang w:eastAsia="en-ID"/>
-        </w:rPr>
-        <w:t>name"</w:t>
+        <w:t>"name"</w:t>
       </w:r>
       <w:r>
         <w:rPr>
@@ -5020,9 +4541,62 @@
           <w:szCs w:val="18"/>
           <w:lang w:eastAsia="en-ID"/>
         </w:rPr>
-        <w:t>"Hey</w:t>
-      </w:r>
-      <w:proofErr w:type="spellEnd"/>
+        <w:t>"Hey Tayo"</w:t>
+      </w:r>
+      <w:r>
+        <w:rPr>
+          <w:rFonts w:ascii="Courier New" w:eastAsia="Times New Roman" w:hAnsi="Courier New" w:cs="Courier New"/>
+          <w:color w:val="000000"/>
+          <w:sz w:val="18"/>
+          <w:szCs w:val="18"/>
+          <w:lang w:eastAsia="en-ID"/>
+        </w:rPr>
+        <w:t>,</w:t>
+      </w:r>
+    </w:p>
+    <w:p>
+      <w:pPr>
+        <w:shd w:val="clear" w:color="auto" w:fill="FFFFFE"/>
+        <w:spacing w:after="0" w:line="270" w:lineRule="atLeast"/>
+        <w:ind w:left="720"/>
+        <w:rPr>
+          <w:rFonts w:ascii="Courier New" w:eastAsia="Times New Roman" w:hAnsi="Courier New" w:cs="Courier New"/>
+          <w:color w:val="000000"/>
+          <w:sz w:val="18"/>
+          <w:szCs w:val="18"/>
+          <w:lang w:eastAsia="en-ID"/>
+        </w:rPr>
+      </w:pPr>
+      <w:r>
+        <w:rPr>
+          <w:rFonts w:ascii="Courier New" w:eastAsia="Times New Roman" w:hAnsi="Courier New" w:cs="Courier New"/>
+          <w:color w:val="000000"/>
+          <w:sz w:val="18"/>
+          <w:szCs w:val="18"/>
+          <w:lang w:eastAsia="en-ID"/>
+        </w:rPr>
+        <w:t>    </w:t>
+      </w:r>
+      <w:r>
+        <w:rPr>
+          <w:rFonts w:ascii="Courier New" w:eastAsia="Times New Roman" w:hAnsi="Courier New" w:cs="Courier New"/>
+          <w:color w:val="A31515"/>
+          <w:sz w:val="18"/>
+          <w:szCs w:val="18"/>
+          <w:lang w:eastAsia="en-ID"/>
+        </w:rPr>
+        <w:t>"price"</w:t>
+      </w:r>
+      <w:r>
+        <w:rPr>
+          <w:rFonts w:ascii="Courier New" w:eastAsia="Times New Roman" w:hAnsi="Courier New" w:cs="Courier New"/>
+          <w:color w:val="000000"/>
+          <w:sz w:val="18"/>
+          <w:szCs w:val="18"/>
+          <w:lang w:eastAsia="en-ID"/>
+        </w:rPr>
+        <w:t>:</w:t>
+      </w:r>
       <w:r>
         <w:rPr>
           <w:rFonts w:ascii="Courier New" w:eastAsia="Times New Roman" w:hAnsi="Courier New" w:cs="Courier New"/>
@@ -5031,7 +4605,7 @@
           <w:szCs w:val="18"/>
           <w:lang w:eastAsia="en-ID"/>
         </w:rPr>
-        <w:t> Tayo"</w:t>
+        <w:t>"15000"</w:t>
       </w:r>
       <w:r>
         <w:rPr>
@@ -5075,7 +4649,7 @@
           <w:szCs w:val="18"/>
           <w:lang w:eastAsia="en-ID"/>
         </w:rPr>
-        <w:t>"price"</w:t>
+        <w:t>"stock"</w:t>
       </w:r>
       <w:r>
         <w:rPr>
@@ -5095,71 +4669,7 @@
           <w:szCs w:val="18"/>
           <w:lang w:eastAsia="en-ID"/>
         </w:rPr>
-        <w:t>"15000"</w:t>
-      </w:r>
-      <w:r>
-        <w:rPr>
-          <w:rFonts w:ascii="Courier New" w:eastAsia="Times New Roman" w:hAnsi="Courier New" w:cs="Courier New"/>
-          <w:color w:val="000000"/>
-          <w:sz w:val="18"/>
-          <w:szCs w:val="18"/>
-          <w:lang w:eastAsia="en-ID"/>
-        </w:rPr>
-        <w:t>,</w:t>
-      </w:r>
-    </w:p>
-    <w:p>
-      <w:pPr>
-        <w:shd w:val="clear" w:color="auto" w:fill="FFFFFE"/>
-        <w:spacing w:after="0" w:line="270" w:lineRule="atLeast"/>
-        <w:ind w:left="720"/>
-        <w:rPr>
-          <w:rFonts w:ascii="Courier New" w:eastAsia="Times New Roman" w:hAnsi="Courier New" w:cs="Courier New"/>
-          <w:color w:val="000000"/>
-          <w:sz w:val="18"/>
-          <w:szCs w:val="18"/>
-          <w:lang w:eastAsia="en-ID"/>
-        </w:rPr>
-      </w:pPr>
-      <w:r>
-        <w:rPr>
-          <w:rFonts w:ascii="Courier New" w:eastAsia="Times New Roman" w:hAnsi="Courier New" w:cs="Courier New"/>
-          <w:color w:val="000000"/>
-          <w:sz w:val="18"/>
-          <w:szCs w:val="18"/>
-          <w:lang w:eastAsia="en-ID"/>
-        </w:rPr>
-        <w:t>    </w:t>
-      </w:r>
-      <w:r>
-        <w:rPr>
-          <w:rFonts w:ascii="Courier New" w:eastAsia="Times New Roman" w:hAnsi="Courier New" w:cs="Courier New"/>
-          <w:color w:val="A31515"/>
-          <w:sz w:val="18"/>
-          <w:szCs w:val="18"/>
-          <w:lang w:eastAsia="en-ID"/>
-        </w:rPr>
-        <w:t>"stock"</w:t>
-      </w:r>
-      <w:r>
-        <w:rPr>
-          <w:rFonts w:ascii="Courier New" w:eastAsia="Times New Roman" w:hAnsi="Courier New" w:cs="Courier New"/>
-          <w:color w:val="000000"/>
-          <w:sz w:val="18"/>
-          <w:szCs w:val="18"/>
-          <w:lang w:eastAsia="en-ID"/>
-        </w:rPr>
-        <w:t>:</w:t>
-      </w:r>
-      <w:r>
-        <w:rPr>
-          <w:rFonts w:ascii="Courier New" w:eastAsia="Times New Roman" w:hAnsi="Courier New" w:cs="Courier New"/>
-          <w:color w:val="0451A5"/>
-          <w:sz w:val="18"/>
-          <w:szCs w:val="18"/>
-          <w:lang w:eastAsia="en-ID"/>
-        </w:rPr>
-        <w:t>"10"</w:t>
+        <w:t>10</w:t>
       </w:r>
     </w:p>
     <w:p>
@@ -5377,13 +4887,8 @@
       <w:pPr>
         <w:pStyle w:val="ListParagraph"/>
       </w:pPr>
-      <w:proofErr w:type="spellStart"/>
-      <w:r>
-        <w:t>Url</w:t>
-      </w:r>
-      <w:proofErr w:type="spellEnd"/>
-      <w:r>
-        <w:t xml:space="preserve"> : </w:t>
+      <w:r>
+        <w:t xml:space="preserve">Url : </w:t>
       </w:r>
       <w:r>
         <w:t>http://localhost:8080/</w:t>
@@ -5627,13 +5132,8 @@
       <w:pPr>
         <w:pStyle w:val="ListParagraph"/>
       </w:pPr>
-      <w:proofErr w:type="spellStart"/>
-      <w:r>
-        <w:t>Url</w:t>
-      </w:r>
-      <w:proofErr w:type="spellEnd"/>
-      <w:r>
-        <w:t xml:space="preserve"> :</w:t>
+      <w:r>
+        <w:t>Url :</w:t>
       </w:r>
       <w:r>
         <w:t xml:space="preserve"> </w:t>
@@ -5863,29 +5363,7 @@
           <w:szCs w:val="18"/>
           <w:lang w:eastAsia="en-ID"/>
         </w:rPr>
-        <w:t>"</w:t>
-      </w:r>
-      <w:proofErr w:type="spellStart"/>
-      <w:r>
-        <w:rPr>
-          <w:rFonts w:ascii="Courier New" w:eastAsia="Times New Roman" w:hAnsi="Courier New" w:cs="Courier New"/>
-          <w:color w:val="A31515"/>
-          <w:sz w:val="18"/>
-          <w:szCs w:val="18"/>
-          <w:lang w:eastAsia="en-ID"/>
-        </w:rPr>
-        <w:t>booking_id</w:t>
-      </w:r>
-      <w:proofErr w:type="spellEnd"/>
-      <w:r>
-        <w:rPr>
-          <w:rFonts w:ascii="Courier New" w:eastAsia="Times New Roman" w:hAnsi="Courier New" w:cs="Courier New"/>
-          <w:color w:val="A31515"/>
-          <w:sz w:val="18"/>
-          <w:szCs w:val="18"/>
-          <w:lang w:eastAsia="en-ID"/>
-        </w:rPr>
-        <w:t>"</w:t>
+        <w:t>"booking_id"</w:t>
       </w:r>
       <w:r>
         <w:rPr>
@@ -5948,29 +5426,7 @@
           <w:szCs w:val="18"/>
           <w:lang w:eastAsia="en-ID"/>
         </w:rPr>
-        <w:t>"</w:t>
-      </w:r>
-      <w:proofErr w:type="spellStart"/>
-      <w:r>
-        <w:rPr>
-          <w:rFonts w:ascii="Courier New" w:eastAsia="Times New Roman" w:hAnsi="Courier New" w:cs="Courier New"/>
-          <w:color w:val="A31515"/>
-          <w:sz w:val="18"/>
-          <w:szCs w:val="18"/>
-          <w:lang w:eastAsia="en-ID"/>
-        </w:rPr>
-        <w:t>customer_id</w:t>
-      </w:r>
-      <w:proofErr w:type="spellEnd"/>
-      <w:r>
-        <w:rPr>
-          <w:rFonts w:ascii="Courier New" w:eastAsia="Times New Roman" w:hAnsi="Courier New" w:cs="Courier New"/>
-          <w:color w:val="A31515"/>
-          <w:sz w:val="18"/>
-          <w:szCs w:val="18"/>
-          <w:lang w:eastAsia="en-ID"/>
-        </w:rPr>
-        <w:t>"</w:t>
+        <w:t>"customer_id"</w:t>
       </w:r>
       <w:r>
         <w:rPr>
@@ -6033,29 +5489,7 @@
           <w:szCs w:val="18"/>
           <w:lang w:eastAsia="en-ID"/>
         </w:rPr>
-        <w:t>"</w:t>
-      </w:r>
-      <w:proofErr w:type="spellStart"/>
-      <w:r>
-        <w:rPr>
-          <w:rFonts w:ascii="Courier New" w:eastAsia="Times New Roman" w:hAnsi="Courier New" w:cs="Courier New"/>
-          <w:color w:val="A31515"/>
-          <w:sz w:val="18"/>
-          <w:szCs w:val="18"/>
-          <w:lang w:eastAsia="en-ID"/>
-        </w:rPr>
-        <w:t>cars_id</w:t>
-      </w:r>
-      <w:proofErr w:type="spellEnd"/>
-      <w:r>
-        <w:rPr>
-          <w:rFonts w:ascii="Courier New" w:eastAsia="Times New Roman" w:hAnsi="Courier New" w:cs="Courier New"/>
-          <w:color w:val="A31515"/>
-          <w:sz w:val="18"/>
-          <w:szCs w:val="18"/>
-          <w:lang w:eastAsia="en-ID"/>
-        </w:rPr>
-        <w:t>"</w:t>
+        <w:t>"cars_id"</w:t>
       </w:r>
       <w:r>
         <w:rPr>
@@ -6118,29 +5552,7 @@
           <w:szCs w:val="18"/>
           <w:lang w:eastAsia="en-ID"/>
         </w:rPr>
-        <w:t>"</w:t>
-      </w:r>
-      <w:proofErr w:type="spellStart"/>
-      <w:r>
-        <w:rPr>
-          <w:rFonts w:ascii="Courier New" w:eastAsia="Times New Roman" w:hAnsi="Courier New" w:cs="Courier New"/>
-          <w:color w:val="A31515"/>
-          <w:sz w:val="18"/>
-          <w:szCs w:val="18"/>
-          <w:lang w:eastAsia="en-ID"/>
-        </w:rPr>
-        <w:t>start_time</w:t>
-      </w:r>
-      <w:proofErr w:type="spellEnd"/>
-      <w:r>
-        <w:rPr>
-          <w:rFonts w:ascii="Courier New" w:eastAsia="Times New Roman" w:hAnsi="Courier New" w:cs="Courier New"/>
-          <w:color w:val="A31515"/>
-          <w:sz w:val="18"/>
-          <w:szCs w:val="18"/>
-          <w:lang w:eastAsia="en-ID"/>
-        </w:rPr>
-        <w:t>"</w:t>
+        <w:t>"start_time"</w:t>
       </w:r>
       <w:r>
         <w:rPr>
@@ -6203,29 +5615,7 @@
           <w:szCs w:val="18"/>
           <w:lang w:eastAsia="en-ID"/>
         </w:rPr>
-        <w:t>"</w:t>
-      </w:r>
-      <w:proofErr w:type="spellStart"/>
-      <w:r>
-        <w:rPr>
-          <w:rFonts w:ascii="Courier New" w:eastAsia="Times New Roman" w:hAnsi="Courier New" w:cs="Courier New"/>
-          <w:color w:val="A31515"/>
-          <w:sz w:val="18"/>
-          <w:szCs w:val="18"/>
-          <w:lang w:eastAsia="en-ID"/>
-        </w:rPr>
-        <w:t>end_time</w:t>
-      </w:r>
-      <w:proofErr w:type="spellEnd"/>
-      <w:r>
-        <w:rPr>
-          <w:rFonts w:ascii="Courier New" w:eastAsia="Times New Roman" w:hAnsi="Courier New" w:cs="Courier New"/>
-          <w:color w:val="A31515"/>
-          <w:sz w:val="18"/>
-          <w:szCs w:val="18"/>
-          <w:lang w:eastAsia="en-ID"/>
-        </w:rPr>
-        <w:t>"</w:t>
+        <w:t>"end_time"</w:t>
       </w:r>
       <w:r>
         <w:rPr>
@@ -6288,29 +5678,7 @@
           <w:szCs w:val="18"/>
           <w:lang w:eastAsia="en-ID"/>
         </w:rPr>
-        <w:t>"</w:t>
-      </w:r>
-      <w:proofErr w:type="spellStart"/>
-      <w:r>
-        <w:rPr>
-          <w:rFonts w:ascii="Courier New" w:eastAsia="Times New Roman" w:hAnsi="Courier New" w:cs="Courier New"/>
-          <w:color w:val="A31515"/>
-          <w:sz w:val="18"/>
-          <w:szCs w:val="18"/>
-          <w:lang w:eastAsia="en-ID"/>
-        </w:rPr>
-        <w:t>total_cost</w:t>
-      </w:r>
-      <w:proofErr w:type="spellEnd"/>
-      <w:r>
-        <w:rPr>
-          <w:rFonts w:ascii="Courier New" w:eastAsia="Times New Roman" w:hAnsi="Courier New" w:cs="Courier New"/>
-          <w:color w:val="A31515"/>
-          <w:sz w:val="18"/>
-          <w:szCs w:val="18"/>
-          <w:lang w:eastAsia="en-ID"/>
-        </w:rPr>
-        <w:t>"</w:t>
+        <w:t>"total_cost"</w:t>
       </w:r>
       <w:r>
         <w:rPr>
@@ -6474,29 +5842,7 @@
           <w:szCs w:val="18"/>
           <w:lang w:eastAsia="en-ID"/>
         </w:rPr>
-        <w:t>"</w:t>
-      </w:r>
-      <w:proofErr w:type="spellStart"/>
-      <w:r>
-        <w:rPr>
-          <w:rFonts w:ascii="Courier New" w:eastAsia="Times New Roman" w:hAnsi="Courier New" w:cs="Courier New"/>
-          <w:color w:val="A31515"/>
-          <w:sz w:val="18"/>
-          <w:szCs w:val="18"/>
-          <w:lang w:eastAsia="en-ID"/>
-        </w:rPr>
-        <w:t>booking_id</w:t>
-      </w:r>
-      <w:proofErr w:type="spellEnd"/>
-      <w:r>
-        <w:rPr>
-          <w:rFonts w:ascii="Courier New" w:eastAsia="Times New Roman" w:hAnsi="Courier New" w:cs="Courier New"/>
-          <w:color w:val="A31515"/>
-          <w:sz w:val="18"/>
-          <w:szCs w:val="18"/>
-          <w:lang w:eastAsia="en-ID"/>
-        </w:rPr>
-        <w:t>"</w:t>
+        <w:t>"booking_id"</w:t>
       </w:r>
       <w:r>
         <w:rPr>
@@ -6559,29 +5905,7 @@
           <w:szCs w:val="18"/>
           <w:lang w:eastAsia="en-ID"/>
         </w:rPr>
-        <w:t>"</w:t>
-      </w:r>
-      <w:proofErr w:type="spellStart"/>
-      <w:r>
-        <w:rPr>
-          <w:rFonts w:ascii="Courier New" w:eastAsia="Times New Roman" w:hAnsi="Courier New" w:cs="Courier New"/>
-          <w:color w:val="A31515"/>
-          <w:sz w:val="18"/>
-          <w:szCs w:val="18"/>
-          <w:lang w:eastAsia="en-ID"/>
-        </w:rPr>
-        <w:t>customer_id</w:t>
-      </w:r>
-      <w:proofErr w:type="spellEnd"/>
-      <w:r>
-        <w:rPr>
-          <w:rFonts w:ascii="Courier New" w:eastAsia="Times New Roman" w:hAnsi="Courier New" w:cs="Courier New"/>
-          <w:color w:val="A31515"/>
-          <w:sz w:val="18"/>
-          <w:szCs w:val="18"/>
-          <w:lang w:eastAsia="en-ID"/>
-        </w:rPr>
-        <w:t>"</w:t>
+        <w:t>"customer_id"</w:t>
       </w:r>
       <w:r>
         <w:rPr>
@@ -6644,29 +5968,7 @@
           <w:szCs w:val="18"/>
           <w:lang w:eastAsia="en-ID"/>
         </w:rPr>
-        <w:t>"</w:t>
-      </w:r>
-      <w:proofErr w:type="spellStart"/>
-      <w:r>
-        <w:rPr>
-          <w:rFonts w:ascii="Courier New" w:eastAsia="Times New Roman" w:hAnsi="Courier New" w:cs="Courier New"/>
-          <w:color w:val="A31515"/>
-          <w:sz w:val="18"/>
-          <w:szCs w:val="18"/>
-          <w:lang w:eastAsia="en-ID"/>
-        </w:rPr>
-        <w:t>cars_id</w:t>
-      </w:r>
-      <w:proofErr w:type="spellEnd"/>
-      <w:r>
-        <w:rPr>
-          <w:rFonts w:ascii="Courier New" w:eastAsia="Times New Roman" w:hAnsi="Courier New" w:cs="Courier New"/>
-          <w:color w:val="A31515"/>
-          <w:sz w:val="18"/>
-          <w:szCs w:val="18"/>
-          <w:lang w:eastAsia="en-ID"/>
-        </w:rPr>
-        <w:t>"</w:t>
+        <w:t>"cars_id"</w:t>
       </w:r>
       <w:r>
         <w:rPr>
@@ -6730,29 +6032,7 @@
           <w:szCs w:val="18"/>
           <w:lang w:eastAsia="en-ID"/>
         </w:rPr>
-        <w:t>"</w:t>
-      </w:r>
-      <w:proofErr w:type="spellStart"/>
-      <w:r>
-        <w:rPr>
-          <w:rFonts w:ascii="Courier New" w:eastAsia="Times New Roman" w:hAnsi="Courier New" w:cs="Courier New"/>
-          <w:color w:val="A31515"/>
-          <w:sz w:val="18"/>
-          <w:szCs w:val="18"/>
-          <w:lang w:eastAsia="en-ID"/>
-        </w:rPr>
-        <w:t>start_time</w:t>
-      </w:r>
-      <w:proofErr w:type="spellEnd"/>
-      <w:r>
-        <w:rPr>
-          <w:rFonts w:ascii="Courier New" w:eastAsia="Times New Roman" w:hAnsi="Courier New" w:cs="Courier New"/>
-          <w:color w:val="A31515"/>
-          <w:sz w:val="18"/>
-          <w:szCs w:val="18"/>
-          <w:lang w:eastAsia="en-ID"/>
-        </w:rPr>
-        <w:t>"</w:t>
+        <w:t>"start_time"</w:t>
       </w:r>
       <w:r>
         <w:rPr>
@@ -6815,29 +6095,7 @@
           <w:szCs w:val="18"/>
           <w:lang w:eastAsia="en-ID"/>
         </w:rPr>
-        <w:t>"</w:t>
-      </w:r>
-      <w:proofErr w:type="spellStart"/>
-      <w:r>
-        <w:rPr>
-          <w:rFonts w:ascii="Courier New" w:eastAsia="Times New Roman" w:hAnsi="Courier New" w:cs="Courier New"/>
-          <w:color w:val="A31515"/>
-          <w:sz w:val="18"/>
-          <w:szCs w:val="18"/>
-          <w:lang w:eastAsia="en-ID"/>
-        </w:rPr>
-        <w:t>end_time</w:t>
-      </w:r>
-      <w:proofErr w:type="spellEnd"/>
-      <w:r>
-        <w:rPr>
-          <w:rFonts w:ascii="Courier New" w:eastAsia="Times New Roman" w:hAnsi="Courier New" w:cs="Courier New"/>
-          <w:color w:val="A31515"/>
-          <w:sz w:val="18"/>
-          <w:szCs w:val="18"/>
-          <w:lang w:eastAsia="en-ID"/>
-        </w:rPr>
-        <w:t>"</w:t>
+        <w:t>"end_time"</w:t>
       </w:r>
       <w:r>
         <w:rPr>
@@ -6900,29 +6158,7 @@
           <w:szCs w:val="18"/>
           <w:lang w:eastAsia="en-ID"/>
         </w:rPr>
-        <w:t>"</w:t>
-      </w:r>
-      <w:proofErr w:type="spellStart"/>
-      <w:r>
-        <w:rPr>
-          <w:rFonts w:ascii="Courier New" w:eastAsia="Times New Roman" w:hAnsi="Courier New" w:cs="Courier New"/>
-          <w:color w:val="A31515"/>
-          <w:sz w:val="18"/>
-          <w:szCs w:val="18"/>
-          <w:lang w:eastAsia="en-ID"/>
-        </w:rPr>
-        <w:t>total_cost</w:t>
-      </w:r>
-      <w:proofErr w:type="spellEnd"/>
-      <w:r>
-        <w:rPr>
-          <w:rFonts w:ascii="Courier New" w:eastAsia="Times New Roman" w:hAnsi="Courier New" w:cs="Courier New"/>
-          <w:color w:val="A31515"/>
-          <w:sz w:val="18"/>
-          <w:szCs w:val="18"/>
-          <w:lang w:eastAsia="en-ID"/>
-        </w:rPr>
-        <w:t>"</w:t>
+        <w:t>"total_cost"</w:t>
       </w:r>
       <w:r>
         <w:rPr>
@@ -7040,29 +6276,7 @@
           <w:szCs w:val="18"/>
           <w:lang w:eastAsia="en-ID"/>
         </w:rPr>
-        <w:t>(</w:t>
-      </w:r>
-      <w:proofErr w:type="spellStart"/>
-      <w:r>
-        <w:rPr>
-          <w:rFonts w:ascii="Courier New" w:eastAsia="Times New Roman" w:hAnsi="Courier New" w:cs="Courier New"/>
-          <w:color w:val="000000"/>
-          <w:sz w:val="18"/>
-          <w:szCs w:val="18"/>
-          <w:lang w:eastAsia="en-ID"/>
-        </w:rPr>
-        <w:t>seterusnya</w:t>
-      </w:r>
-      <w:proofErr w:type="spellEnd"/>
-      <w:r>
-        <w:rPr>
-          <w:rFonts w:ascii="Courier New" w:eastAsia="Times New Roman" w:hAnsi="Courier New" w:cs="Courier New"/>
-          <w:color w:val="000000"/>
-          <w:sz w:val="18"/>
-          <w:szCs w:val="18"/>
-          <w:lang w:eastAsia="en-ID"/>
-        </w:rPr>
-        <w:t>)</w:t>
+        <w:t>(seterusnya)</w:t>
       </w:r>
     </w:p>
     <w:p>
@@ -7107,13 +6321,8 @@
       <w:pPr>
         <w:pStyle w:val="ListParagraph"/>
       </w:pPr>
-      <w:proofErr w:type="spellStart"/>
-      <w:r>
-        <w:t>Url</w:t>
-      </w:r>
-      <w:proofErr w:type="spellEnd"/>
-      <w:r>
-        <w:t xml:space="preserve"> :</w:t>
+      <w:r>
+        <w:t>Url :</w:t>
       </w:r>
       <w:r>
         <w:t xml:space="preserve"> </w:t>
@@ -7345,29 +6554,7 @@
           <w:szCs w:val="18"/>
           <w:lang w:eastAsia="en-ID"/>
         </w:rPr>
-        <w:t>"</w:t>
-      </w:r>
-      <w:proofErr w:type="spellStart"/>
-      <w:r>
-        <w:rPr>
-          <w:rFonts w:ascii="Courier New" w:eastAsia="Times New Roman" w:hAnsi="Courier New" w:cs="Courier New"/>
-          <w:color w:val="A31515"/>
-          <w:sz w:val="18"/>
-          <w:szCs w:val="18"/>
-          <w:lang w:eastAsia="en-ID"/>
-        </w:rPr>
-        <w:t>booking_id</w:t>
-      </w:r>
-      <w:proofErr w:type="spellEnd"/>
-      <w:r>
-        <w:rPr>
-          <w:rFonts w:ascii="Courier New" w:eastAsia="Times New Roman" w:hAnsi="Courier New" w:cs="Courier New"/>
-          <w:color w:val="A31515"/>
-          <w:sz w:val="18"/>
-          <w:szCs w:val="18"/>
-          <w:lang w:eastAsia="en-ID"/>
-        </w:rPr>
-        <w:t>"</w:t>
+        <w:t>"booking_id"</w:t>
       </w:r>
       <w:r>
         <w:rPr>
@@ -7431,29 +6618,7 @@
           <w:szCs w:val="18"/>
           <w:lang w:eastAsia="en-ID"/>
         </w:rPr>
-        <w:t>"</w:t>
-      </w:r>
-      <w:proofErr w:type="spellStart"/>
-      <w:r>
-        <w:rPr>
-          <w:rFonts w:ascii="Courier New" w:eastAsia="Times New Roman" w:hAnsi="Courier New" w:cs="Courier New"/>
-          <w:color w:val="A31515"/>
-          <w:sz w:val="18"/>
-          <w:szCs w:val="18"/>
-          <w:lang w:eastAsia="en-ID"/>
-        </w:rPr>
-        <w:t>customer_id</w:t>
-      </w:r>
-      <w:proofErr w:type="spellEnd"/>
-      <w:r>
-        <w:rPr>
-          <w:rFonts w:ascii="Courier New" w:eastAsia="Times New Roman" w:hAnsi="Courier New" w:cs="Courier New"/>
-          <w:color w:val="A31515"/>
-          <w:sz w:val="18"/>
-          <w:szCs w:val="18"/>
-          <w:lang w:eastAsia="en-ID"/>
-        </w:rPr>
-        <w:t>"</w:t>
+        <w:t>"customer_id"</w:t>
       </w:r>
       <w:r>
         <w:rPr>
@@ -7517,29 +6682,7 @@
           <w:szCs w:val="18"/>
           <w:lang w:eastAsia="en-ID"/>
         </w:rPr>
-        <w:t>"</w:t>
-      </w:r>
-      <w:proofErr w:type="spellStart"/>
-      <w:r>
-        <w:rPr>
-          <w:rFonts w:ascii="Courier New" w:eastAsia="Times New Roman" w:hAnsi="Courier New" w:cs="Courier New"/>
-          <w:color w:val="A31515"/>
-          <w:sz w:val="18"/>
-          <w:szCs w:val="18"/>
-          <w:lang w:eastAsia="en-ID"/>
-        </w:rPr>
-        <w:t>cars_id</w:t>
-      </w:r>
-      <w:proofErr w:type="spellEnd"/>
-      <w:r>
-        <w:rPr>
-          <w:rFonts w:ascii="Courier New" w:eastAsia="Times New Roman" w:hAnsi="Courier New" w:cs="Courier New"/>
-          <w:color w:val="A31515"/>
-          <w:sz w:val="18"/>
-          <w:szCs w:val="18"/>
-          <w:lang w:eastAsia="en-ID"/>
-        </w:rPr>
-        <w:t>"</w:t>
+        <w:t>"cars_id"</w:t>
       </w:r>
       <w:r>
         <w:rPr>
@@ -7603,29 +6746,7 @@
           <w:szCs w:val="18"/>
           <w:lang w:eastAsia="en-ID"/>
         </w:rPr>
-        <w:t>"</w:t>
-      </w:r>
-      <w:proofErr w:type="spellStart"/>
-      <w:r>
-        <w:rPr>
-          <w:rFonts w:ascii="Courier New" w:eastAsia="Times New Roman" w:hAnsi="Courier New" w:cs="Courier New"/>
-          <w:color w:val="A31515"/>
-          <w:sz w:val="18"/>
-          <w:szCs w:val="18"/>
-          <w:lang w:eastAsia="en-ID"/>
-        </w:rPr>
-        <w:t>start_time</w:t>
-      </w:r>
-      <w:proofErr w:type="spellEnd"/>
-      <w:r>
-        <w:rPr>
-          <w:rFonts w:ascii="Courier New" w:eastAsia="Times New Roman" w:hAnsi="Courier New" w:cs="Courier New"/>
-          <w:color w:val="A31515"/>
-          <w:sz w:val="18"/>
-          <w:szCs w:val="18"/>
-          <w:lang w:eastAsia="en-ID"/>
-        </w:rPr>
-        <w:t>"</w:t>
+        <w:t>"start_time"</w:t>
       </w:r>
       <w:r>
         <w:rPr>
@@ -7689,29 +6810,7 @@
           <w:szCs w:val="18"/>
           <w:lang w:eastAsia="en-ID"/>
         </w:rPr>
-        <w:t>"</w:t>
-      </w:r>
-      <w:proofErr w:type="spellStart"/>
-      <w:r>
-        <w:rPr>
-          <w:rFonts w:ascii="Courier New" w:eastAsia="Times New Roman" w:hAnsi="Courier New" w:cs="Courier New"/>
-          <w:color w:val="A31515"/>
-          <w:sz w:val="18"/>
-          <w:szCs w:val="18"/>
-          <w:lang w:eastAsia="en-ID"/>
-        </w:rPr>
-        <w:t>end_time</w:t>
-      </w:r>
-      <w:proofErr w:type="spellEnd"/>
-      <w:r>
-        <w:rPr>
-          <w:rFonts w:ascii="Courier New" w:eastAsia="Times New Roman" w:hAnsi="Courier New" w:cs="Courier New"/>
-          <w:color w:val="A31515"/>
-          <w:sz w:val="18"/>
-          <w:szCs w:val="18"/>
-          <w:lang w:eastAsia="en-ID"/>
-        </w:rPr>
-        <w:t>"</w:t>
+        <w:t>"end_time"</w:t>
       </w:r>
       <w:r>
         <w:rPr>
@@ -7775,29 +6874,7 @@
           <w:szCs w:val="18"/>
           <w:lang w:eastAsia="en-ID"/>
         </w:rPr>
-        <w:t>"</w:t>
-      </w:r>
-      <w:proofErr w:type="spellStart"/>
-      <w:r>
-        <w:rPr>
-          <w:rFonts w:ascii="Courier New" w:eastAsia="Times New Roman" w:hAnsi="Courier New" w:cs="Courier New"/>
-          <w:color w:val="A31515"/>
-          <w:sz w:val="18"/>
-          <w:szCs w:val="18"/>
-          <w:lang w:eastAsia="en-ID"/>
-        </w:rPr>
-        <w:t>total_cost</w:t>
-      </w:r>
-      <w:proofErr w:type="spellEnd"/>
-      <w:r>
-        <w:rPr>
-          <w:rFonts w:ascii="Courier New" w:eastAsia="Times New Roman" w:hAnsi="Courier New" w:cs="Courier New"/>
-          <w:color w:val="A31515"/>
-          <w:sz w:val="18"/>
-          <w:szCs w:val="18"/>
-          <w:lang w:eastAsia="en-ID"/>
-        </w:rPr>
-        <w:t>"</w:t>
+        <w:t>"total_cost"</w:t>
       </w:r>
       <w:r>
         <w:rPr>
@@ -7999,13 +7076,8 @@
       <w:pPr>
         <w:pStyle w:val="ListParagraph"/>
       </w:pPr>
-      <w:proofErr w:type="spellStart"/>
-      <w:r>
-        <w:t>Url</w:t>
-      </w:r>
-      <w:proofErr w:type="spellEnd"/>
-      <w:r>
-        <w:t xml:space="preserve"> :</w:t>
+      <w:r>
+        <w:t>Url :</w:t>
       </w:r>
       <w:r>
         <w:t xml:space="preserve"> </w:t>
@@ -8103,7 +7175,7 @@
           <w:szCs w:val="18"/>
           <w:lang w:eastAsia="en-ID"/>
         </w:rPr>
-        <w:t>"20"</w:t>
+        <w:t>20</w:t>
       </w:r>
       <w:r>
         <w:rPr>
@@ -8167,7 +7239,7 @@
           <w:szCs w:val="18"/>
           <w:lang w:eastAsia="en-ID"/>
         </w:rPr>
-        <w:t>"15"</w:t>
+        <w:t>15</w:t>
       </w:r>
       <w:r>
         <w:rPr>
@@ -8231,7 +7303,7 @@
           <w:szCs w:val="18"/>
           <w:lang w:eastAsia="en-ID"/>
         </w:rPr>
-        <w:t>"1619918041"</w:t>
+        <w:t>1619918041</w:t>
       </w:r>
       <w:r>
         <w:rPr>
@@ -8295,7 +7367,7 @@
           <w:szCs w:val="18"/>
           <w:lang w:eastAsia="en-ID"/>
         </w:rPr>
-        <w:t>"1646117790"</w:t>
+        <w:t>1646117790</w:t>
       </w:r>
       <w:r>
         <w:rPr>
@@ -8359,7 +7431,7 @@
           <w:szCs w:val="18"/>
           <w:lang w:eastAsia="en-ID"/>
         </w:rPr>
-        <w:t>"1000000"</w:t>
+        <w:t>1000000</w:t>
       </w:r>
       <w:r>
         <w:rPr>
@@ -8403,18 +7475,7 @@
           <w:szCs w:val="18"/>
           <w:lang w:eastAsia="en-ID"/>
         </w:rPr>
-        <w:t>"</w:t>
-      </w:r>
-      <w:proofErr w:type="spellStart"/>
-      <w:r>
-        <w:rPr>
-          <w:rFonts w:ascii="Courier New" w:eastAsia="Times New Roman" w:hAnsi="Courier New" w:cs="Courier New"/>
-          <w:color w:val="A31515"/>
-          <w:sz w:val="18"/>
-          <w:szCs w:val="18"/>
-          <w:lang w:eastAsia="en-ID"/>
-        </w:rPr>
-        <w:t>status"</w:t>
+        <w:t>"status"</w:t>
       </w:r>
       <w:r>
         <w:rPr>
@@ -8438,7 +7499,6 @@
         </w:rPr>
         <w:t>false</w:t>
       </w:r>
-      <w:proofErr w:type="spellEnd"/>
     </w:p>
     <w:p>
       <w:pPr>
@@ -8660,14 +7720,9 @@
       <w:pPr>
         <w:pStyle w:val="ListParagraph"/>
       </w:pPr>
-      <w:proofErr w:type="spellStart"/>
       <w:r>
         <w:lastRenderedPageBreak/>
-        <w:t>Url</w:t>
-      </w:r>
-      <w:proofErr w:type="spellEnd"/>
-      <w:r>
-        <w:t xml:space="preserve"> :  </w:t>
+        <w:t xml:space="preserve">Url :  </w:t>
       </w:r>
       <w:r>
         <w:t>http://localhost:8080/</w:t>
@@ -8757,7 +7812,7 @@
           <w:szCs w:val="18"/>
           <w:lang w:eastAsia="en-ID"/>
         </w:rPr>
-        <w:t>"20"</w:t>
+        <w:t>20</w:t>
       </w:r>
       <w:r>
         <w:rPr>
@@ -8821,7 +7876,7 @@
           <w:szCs w:val="18"/>
           <w:lang w:eastAsia="en-ID"/>
         </w:rPr>
-        <w:t>"15"</w:t>
+        <w:t>15</w:t>
       </w:r>
       <w:r>
         <w:rPr>
@@ -8885,7 +7940,7 @@
           <w:szCs w:val="18"/>
           <w:lang w:eastAsia="en-ID"/>
         </w:rPr>
-        <w:t>"1619918041"</w:t>
+        <w:t>1619918041</w:t>
       </w:r>
       <w:r>
         <w:rPr>
@@ -8949,7 +8004,7 @@
           <w:szCs w:val="18"/>
           <w:lang w:eastAsia="en-ID"/>
         </w:rPr>
-        <w:t>"1646117790"</w:t>
+        <w:t>1646117790</w:t>
       </w:r>
       <w:r>
         <w:rPr>
@@ -9013,7 +8068,7 @@
           <w:szCs w:val="18"/>
           <w:lang w:eastAsia="en-ID"/>
         </w:rPr>
-        <w:t>"1000000"</w:t>
+        <w:t>1000000</w:t>
       </w:r>
       <w:r>
         <w:rPr>
@@ -9057,18 +8112,7 @@
           <w:szCs w:val="18"/>
           <w:lang w:eastAsia="en-ID"/>
         </w:rPr>
-        <w:t>"</w:t>
-      </w:r>
-      <w:proofErr w:type="spellStart"/>
-      <w:r>
-        <w:rPr>
-          <w:rFonts w:ascii="Courier New" w:eastAsia="Times New Roman" w:hAnsi="Courier New" w:cs="Courier New"/>
-          <w:color w:val="A31515"/>
-          <w:sz w:val="18"/>
-          <w:szCs w:val="18"/>
-          <w:lang w:eastAsia="en-ID"/>
-        </w:rPr>
-        <w:t>status"</w:t>
+        <w:t>"status"</w:t>
       </w:r>
       <w:r>
         <w:rPr>
@@ -9092,7 +8136,6 @@
         </w:rPr>
         <w:t>true</w:t>
       </w:r>
-      <w:proofErr w:type="spellEnd"/>
     </w:p>
     <w:p>
       <w:pPr>
@@ -9321,13 +8364,8 @@
       <w:pPr>
         <w:pStyle w:val="ListParagraph"/>
       </w:pPr>
-      <w:proofErr w:type="spellStart"/>
-      <w:r>
-        <w:t>Url</w:t>
-      </w:r>
-      <w:proofErr w:type="spellEnd"/>
-      <w:r>
-        <w:t xml:space="preserve"> :</w:t>
+      <w:r>
+        <w:t>Url :</w:t>
       </w:r>
       <w:r>
         <w:t xml:space="preserve"> </w:t>
@@ -10362,21 +9400,6 @@
 </file>
 
 <file path=customXml/item1.xml><?xml version="1.0" encoding="utf-8"?>
-<p:properties xmlns:p="http://schemas.microsoft.com/office/2006/metadata/properties" xmlns:xsi="http://www.w3.org/2001/XMLSchema-instance" xmlns:pc="http://schemas.microsoft.com/office/infopath/2007/PartnerControls">
-  <documentManagement/>
-</p:properties>
-</file>
-
-<file path=customXml/item2.xml><?xml version="1.0" encoding="utf-8"?>
-<?mso-contentType ?>
-<FormTemplates xmlns="http://schemas.microsoft.com/sharepoint/v3/contenttype/forms">
-  <Display>DocumentLibraryForm</Display>
-  <Edit>DocumentLibraryForm</Edit>
-  <New>DocumentLibraryForm</New>
-</FormTemplates>
-</file>
-
-<file path=customXml/item3.xml><?xml version="1.0" encoding="utf-8"?>
 <ct:contentTypeSchema xmlns:ct="http://schemas.microsoft.com/office/2006/metadata/contentType" xmlns:ma="http://schemas.microsoft.com/office/2006/metadata/properties/metaAttributes" ct:_="" ma:_="" ma:contentTypeName="Document" ma:contentTypeID="0x0101006EBF3F5B1D30374A95AD0A777B4E2061" ma:contentTypeVersion="10" ma:contentTypeDescription="Create a new document." ma:contentTypeScope="" ma:versionID="108c6a348be0a7d7db4298e1bcf136bf">
   <xsd:schema xmlns:xsd="http://www.w3.org/2001/XMLSchema" xmlns:xs="http://www.w3.org/2001/XMLSchema" xmlns:p="http://schemas.microsoft.com/office/2006/metadata/properties" xmlns:ns3="f6b9e4a4-cd66-4384-a990-6ed7e2a6cef2" targetNamespace="http://schemas.microsoft.com/office/2006/metadata/properties" ma:root="true" ma:fieldsID="1d5d18c17116c59c283c98de38865af9" ns3:_="">
     <xsd:import namespace="f6b9e4a4-cd66-4384-a990-6ed7e2a6cef2"/>
@@ -10560,24 +9583,22 @@
 </ct:contentTypeSchema>
 </file>
 
-<file path=customXml/itemProps1.xml><?xml version="1.0" encoding="utf-8"?>
-<ds:datastoreItem xmlns:ds="http://schemas.openxmlformats.org/officeDocument/2006/customXml" ds:itemID="{7B2BFC8C-1984-4FDA-87E0-26AF32D27634}">
-  <ds:schemaRefs>
-    <ds:schemaRef ds:uri="http://schemas.microsoft.com/office/2006/metadata/properties"/>
-    <ds:schemaRef ds:uri="http://schemas.microsoft.com/office/infopath/2007/PartnerControls"/>
-  </ds:schemaRefs>
-</ds:datastoreItem>
+<file path=customXml/item2.xml><?xml version="1.0" encoding="utf-8"?>
+<?mso-contentType ?>
+<FormTemplates xmlns="http://schemas.microsoft.com/sharepoint/v3/contenttype/forms">
+  <Display>DocumentLibraryForm</Display>
+  <Edit>DocumentLibraryForm</Edit>
+  <New>DocumentLibraryForm</New>
+</FormTemplates>
 </file>
 
-<file path=customXml/itemProps2.xml><?xml version="1.0" encoding="utf-8"?>
-<ds:datastoreItem xmlns:ds="http://schemas.openxmlformats.org/officeDocument/2006/customXml" ds:itemID="{73E7BD6E-045C-4C87-A14C-6CC35AED462F}">
-  <ds:schemaRefs>
-    <ds:schemaRef ds:uri="http://schemas.microsoft.com/sharepoint/v3/contenttype/forms"/>
-  </ds:schemaRefs>
-</ds:datastoreItem>
+<file path=customXml/item3.xml><?xml version="1.0" encoding="utf-8"?>
+<p:properties xmlns:p="http://schemas.microsoft.com/office/2006/metadata/properties" xmlns:xsi="http://www.w3.org/2001/XMLSchema-instance" xmlns:pc="http://schemas.microsoft.com/office/infopath/2007/PartnerControls">
+  <documentManagement/>
+</p:properties>
 </file>
 
-<file path=customXml/itemProps3.xml><?xml version="1.0" encoding="utf-8"?>
+<file path=customXml/itemProps1.xml><?xml version="1.0" encoding="utf-8"?>
 <ds:datastoreItem xmlns:ds="http://schemas.openxmlformats.org/officeDocument/2006/customXml" ds:itemID="{1189EC9F-E67D-4B32-8314-4225DC2D3FC2}">
   <ds:schemaRefs>
     <ds:schemaRef ds:uri="http://schemas.microsoft.com/office/2006/metadata/contentType"/>
@@ -10593,4 +9614,21 @@
     <ds:schemaRef ds:uri="http://schemas.microsoft.com/internal/obd"/>
   </ds:schemaRefs>
 </ds:datastoreItem>
+</file>
+
+<file path=customXml/itemProps2.xml><?xml version="1.0" encoding="utf-8"?>
+<ds:datastoreItem xmlns:ds="http://schemas.openxmlformats.org/officeDocument/2006/customXml" ds:itemID="{73E7BD6E-045C-4C87-A14C-6CC35AED462F}">
+  <ds:schemaRefs>
+    <ds:schemaRef ds:uri="http://schemas.microsoft.com/sharepoint/v3/contenttype/forms"/>
+  </ds:schemaRefs>
+</ds:datastoreItem>
+</file>
+
+<file path=customXml/itemProps3.xml><?xml version="1.0" encoding="utf-8"?>
+<ds:datastoreItem xmlns:ds="http://schemas.openxmlformats.org/officeDocument/2006/customXml" ds:itemID="{7B2BFC8C-1984-4FDA-87E0-26AF32D27634}">
+  <ds:schemaRefs>
+    <ds:schemaRef ds:uri="http://schemas.microsoft.com/office/2006/metadata/properties"/>
+    <ds:schemaRef ds:uri="http://schemas.microsoft.com/office/infopath/2007/PartnerControls"/>
+  </ds:schemaRefs>
+</ds:datastoreItem>
 </file>
</xml_diff>